<commit_message>
Finish stack memory section
</commit_message>
<xml_diff>
--- a/course_note.docx
+++ b/course_note.docx
@@ -1,6 +1,6 @@
 
 <file path=word/document.xml><?xml version="1.0" encoding="utf-8"?>
-<w:document xmlns:wpc="http://schemas.microsoft.com/office/word/2010/wordprocessingCanvas" xmlns:cx="http://schemas.microsoft.com/office/drawing/2014/chartex" xmlns:cx1="http://schemas.microsoft.com/office/drawing/2015/9/8/chartex" xmlns:cx2="http://schemas.microsoft.com/office/drawing/2015/10/21/chartex" xmlns:cx3="http://schemas.microsoft.com/office/drawing/2016/5/9/chartex" xmlns:cx4="http://schemas.microsoft.com/office/drawing/2016/5/10/chartex" xmlns:cx5="http://schemas.microsoft.com/office/drawing/2016/5/11/chartex" xmlns:cx6="http://schemas.microsoft.com/office/drawing/2016/5/12/chartex" xmlns:cx7="http://schemas.microsoft.com/office/drawing/2016/5/13/chartex" xmlns:cx8="http://schemas.microsoft.com/office/drawing/2016/5/14/chartex" xmlns:mc="http://schemas.openxmlformats.org/markup-compatibility/2006" xmlns:aink="http://schemas.microsoft.com/office/drawing/2016/ink" xmlns:am3d="http://schemas.microsoft.com/office/drawing/2017/model3d" xmlns:o="urn:schemas-microsoft-com:office:office" xmlns:r="http://schemas.openxmlformats.org/officeDocument/2006/relationships" xmlns:m="http://schemas.openxmlformats.org/officeDocument/2006/math" xmlns:v="urn:schemas-microsoft-com:vml" xmlns:wp14="http://schemas.microsoft.com/office/word/2010/wordprocessingDrawing" xmlns:wp="http://schemas.openxmlformats.org/drawingml/2006/wordprocessingDrawing" xmlns:w10="urn:schemas-microsoft-com:office:word" xmlns:w="http://schemas.openxmlformats.org/wordprocessingml/2006/main" xmlns:w14="http://schemas.microsoft.com/office/word/2010/wordml" xmlns:w15="http://schemas.microsoft.com/office/word/2012/wordml" xmlns:w16cex="http://schemas.microsoft.com/office/word/2018/wordml/cex" xmlns:w16cid="http://schemas.microsoft.com/office/word/2016/wordml/cid" xmlns:w16="http://schemas.microsoft.com/office/word/2018/wordml" xmlns:w16sdtdh="http://schemas.microsoft.com/office/word/2020/wordml/sdtdatahash" xmlns:w16se="http://schemas.microsoft.com/office/word/2015/wordml/symex" xmlns:wpg="http://schemas.microsoft.com/office/word/2010/wordprocessingGroup" xmlns:wpi="http://schemas.microsoft.com/office/word/2010/wordprocessingInk" xmlns:wne="http://schemas.microsoft.com/office/word/2006/wordml" xmlns:wps="http://schemas.microsoft.com/office/word/2010/wordprocessingShape" mc:Ignorable="w14 w15 w16se w16cid w16 w16cex w16sdtdh wp14">
+<w:document xmlns:wpc="http://schemas.microsoft.com/office/word/2010/wordprocessingCanvas" xmlns:cx="http://schemas.microsoft.com/office/drawing/2014/chartex" xmlns:cx1="http://schemas.microsoft.com/office/drawing/2015/9/8/chartex" xmlns:cx2="http://schemas.microsoft.com/office/drawing/2015/10/21/chartex" xmlns:cx3="http://schemas.microsoft.com/office/drawing/2016/5/9/chartex" xmlns:cx4="http://schemas.microsoft.com/office/drawing/2016/5/10/chartex" xmlns:cx5="http://schemas.microsoft.com/office/drawing/2016/5/11/chartex" xmlns:cx6="http://schemas.microsoft.com/office/drawing/2016/5/12/chartex" xmlns:cx7="http://schemas.microsoft.com/office/drawing/2016/5/13/chartex" xmlns:cx8="http://schemas.microsoft.com/office/drawing/2016/5/14/chartex" xmlns:mc="http://schemas.openxmlformats.org/markup-compatibility/2006" xmlns:aink="http://schemas.microsoft.com/office/drawing/2016/ink" xmlns:am3d="http://schemas.microsoft.com/office/drawing/2017/model3d" xmlns:o="urn:schemas-microsoft-com:office:office" xmlns:oel="http://schemas.microsoft.com/office/2019/extlst" xmlns:r="http://schemas.openxmlformats.org/officeDocument/2006/relationships" xmlns:m="http://schemas.openxmlformats.org/officeDocument/2006/math" xmlns:v="urn:schemas-microsoft-com:vml" xmlns:wp14="http://schemas.microsoft.com/office/word/2010/wordprocessingDrawing" xmlns:wp="http://schemas.openxmlformats.org/drawingml/2006/wordprocessingDrawing" xmlns:w10="urn:schemas-microsoft-com:office:word" xmlns:w="http://schemas.openxmlformats.org/wordprocessingml/2006/main" xmlns:w14="http://schemas.microsoft.com/office/word/2010/wordml" xmlns:w15="http://schemas.microsoft.com/office/word/2012/wordml" xmlns:w16cex="http://schemas.microsoft.com/office/word/2018/wordml/cex" xmlns:w16cid="http://schemas.microsoft.com/office/word/2016/wordml/cid" xmlns:w16="http://schemas.microsoft.com/office/word/2018/wordml" xmlns:w16sdtdh="http://schemas.microsoft.com/office/word/2020/wordml/sdtdatahash" xmlns:w16se="http://schemas.microsoft.com/office/word/2015/wordml/symex" xmlns:wpg="http://schemas.microsoft.com/office/word/2010/wordprocessingGroup" xmlns:wpi="http://schemas.microsoft.com/office/word/2010/wordprocessingInk" xmlns:wne="http://schemas.microsoft.com/office/word/2006/wordml" xmlns:wps="http://schemas.microsoft.com/office/word/2010/wordprocessingShape" mc:Ignorable="w14 w15 w16se w16cid w16 w16cex w16sdtdh wp14">
   <w:body>
     <w:p>
       <w:r>
@@ -197,11 +197,9 @@
       <w:r>
         <w:t xml:space="preserve">ll your application code will </w:t>
       </w:r>
-      <w:proofErr w:type="spellStart"/>
-      <w:r>
-        <w:t>execture</w:t>
-      </w:r>
-      <w:proofErr w:type="spellEnd"/>
+      <w:r>
+        <w:t>execute</w:t>
+      </w:r>
       <w:r>
         <w:t xml:space="preserve"> under "Thread mode" of the processor. This is </w:t>
       </w:r>
@@ -271,11 +269,9 @@
       <w:r>
         <w:t xml:space="preserve">change its mode to handler mode </w:t>
       </w:r>
-      <w:proofErr w:type="gramStart"/>
-      <w:r>
-        <w:t>in order to</w:t>
-      </w:r>
-      <w:proofErr w:type="gramEnd"/>
+      <w:r>
+        <w:t>to</w:t>
+      </w:r>
       <w:r>
         <w:t xml:space="preserve"> service the ISR associated with that system exception or the interrupt</w:t>
       </w:r>
@@ -362,11 +358,9 @@
       <w:r>
         <w:t xml:space="preserve">By </w:t>
       </w:r>
-      <w:proofErr w:type="gramStart"/>
-      <w:r>
-        <w:t>default</w:t>
-      </w:r>
-      <w:proofErr w:type="gramEnd"/>
+      <w:r>
+        <w:t>default,</w:t>
+      </w:r>
       <w:r>
         <w:t xml:space="preserve"> your code will run in PAL</w:t>
       </w:r>
@@ -995,56 +989,54 @@
       <w:r>
         <w:t xml:space="preserve">That value is </w:t>
       </w:r>
+      <w:r>
+        <w:t>the</w:t>
+      </w:r>
+      <w:r>
+        <w:t xml:space="preserve"> address of the reset handler</w:t>
+      </w:r>
+    </w:p>
+    <w:p>
+      <w:pPr>
+        <w:pStyle w:val="ListParagraph"/>
+        <w:numPr>
+          <w:ilvl w:val="0"/>
+          <w:numId w:val="12"/>
+        </w:numPr>
+      </w:pPr>
+      <w:r>
+        <w:t>PC jumps to the reset handler</w:t>
+      </w:r>
+    </w:p>
+    <w:p>
+      <w:pPr>
+        <w:pStyle w:val="ListParagraph"/>
+        <w:numPr>
+          <w:ilvl w:val="0"/>
+          <w:numId w:val="12"/>
+        </w:numPr>
+      </w:pPr>
+      <w:r>
+        <w:t>A reset handler is just a C or assembly function written by you to carry out any initializations required</w:t>
+      </w:r>
+    </w:p>
+    <w:p>
+      <w:pPr>
+        <w:pStyle w:val="ListParagraph"/>
+        <w:numPr>
+          <w:ilvl w:val="0"/>
+          <w:numId w:val="12"/>
+        </w:numPr>
+      </w:pPr>
+      <w:r>
+        <w:t xml:space="preserve">From reset handler you call your </w:t>
+      </w:r>
       <w:proofErr w:type="gramStart"/>
       <w:r>
-        <w:t>actually the</w:t>
+        <w:t>main(</w:t>
       </w:r>
       <w:proofErr w:type="gramEnd"/>
       <w:r>
-        <w:t xml:space="preserve"> address of the reset handler</w:t>
-      </w:r>
-    </w:p>
-    <w:p>
-      <w:pPr>
-        <w:pStyle w:val="ListParagraph"/>
-        <w:numPr>
-          <w:ilvl w:val="0"/>
-          <w:numId w:val="12"/>
-        </w:numPr>
-      </w:pPr>
-      <w:r>
-        <w:t>PC jumps to the reset handler</w:t>
-      </w:r>
-    </w:p>
-    <w:p>
-      <w:pPr>
-        <w:pStyle w:val="ListParagraph"/>
-        <w:numPr>
-          <w:ilvl w:val="0"/>
-          <w:numId w:val="12"/>
-        </w:numPr>
-      </w:pPr>
-      <w:r>
-        <w:t>A reset handler is just a C or assembly function written by you to carry out any initializations required</w:t>
-      </w:r>
-    </w:p>
-    <w:p>
-      <w:pPr>
-        <w:pStyle w:val="ListParagraph"/>
-        <w:numPr>
-          <w:ilvl w:val="0"/>
-          <w:numId w:val="12"/>
-        </w:numPr>
-      </w:pPr>
-      <w:r>
-        <w:t xml:space="preserve">From reset handler you call your </w:t>
-      </w:r>
-      <w:proofErr w:type="gramStart"/>
-      <w:r>
-        <w:t>main(</w:t>
-      </w:r>
-      <w:proofErr w:type="gramEnd"/>
-      <w:r>
         <w:t>) function of the application</w:t>
       </w:r>
     </w:p>
@@ -1098,19 +1090,7 @@
         </w:numPr>
       </w:pPr>
       <w:r>
-        <w:t>If ‘T’ bit of the EPSR is set (</w:t>
-      </w:r>
-      <w:r>
-        <w:t>0</w:t>
-      </w:r>
-      <w:r>
-        <w:t xml:space="preserve">), processor thinks that the next instruction which it is about to execute is from </w:t>
-      </w:r>
-      <w:r>
-        <w:t>ARM</w:t>
-      </w:r>
-      <w:r>
-        <w:t xml:space="preserve"> ISA</w:t>
+        <w:t>If ‘T’ bit of the EPSR is set (0), processor thinks that the next instruction which it is about to execute is from ARM ISA</w:t>
       </w:r>
     </w:p>
     <w:p>
@@ -1178,6 +1158,286 @@
         <w:t>This is the reason why you see all vector addresses are incremented by 1 in the vector table</w:t>
       </w:r>
     </w:p>
+    <w:p>
+      <w:r>
+        <w:t>Stack memory</w:t>
+      </w:r>
+    </w:p>
+    <w:p>
+      <w:pPr>
+        <w:pStyle w:val="ListParagraph"/>
+        <w:numPr>
+          <w:ilvl w:val="0"/>
+          <w:numId w:val="14"/>
+        </w:numPr>
+      </w:pPr>
+      <w:r>
+        <w:t>Stack memory is part of the main memory (internal RAM or external RAM) reserved for the temporary storage of data (transient data)</w:t>
+      </w:r>
+    </w:p>
+    <w:p>
+      <w:pPr>
+        <w:pStyle w:val="ListParagraph"/>
+        <w:numPr>
+          <w:ilvl w:val="0"/>
+          <w:numId w:val="14"/>
+        </w:numPr>
+      </w:pPr>
+      <w:r>
+        <w:t>Mainly used during function, interrupt/exception handling</w:t>
+      </w:r>
+    </w:p>
+    <w:p>
+      <w:pPr>
+        <w:pStyle w:val="ListParagraph"/>
+        <w:numPr>
+          <w:ilvl w:val="0"/>
+          <w:numId w:val="14"/>
+        </w:numPr>
+      </w:pPr>
+      <w:r>
+        <w:t>Stack memory is used in last in first out fashion (LIFO)</w:t>
+      </w:r>
+    </w:p>
+    <w:p>
+      <w:pPr>
+        <w:pStyle w:val="ListParagraph"/>
+        <w:numPr>
+          <w:ilvl w:val="0"/>
+          <w:numId w:val="14"/>
+        </w:numPr>
+      </w:pPr>
+      <w:r>
+        <w:t>The stack can be accessed using PUSH and POP instructions or using any memory manipulation instructions (LD, STR)</w:t>
+      </w:r>
+    </w:p>
+    <w:p>
+      <w:pPr>
+        <w:pStyle w:val="ListParagraph"/>
+        <w:numPr>
+          <w:ilvl w:val="0"/>
+          <w:numId w:val="14"/>
+        </w:numPr>
+      </w:pPr>
+      <w:r>
+        <w:t>The stack is traced using a stack pointer register (SP), PUSH and POP (increment or decrement) instructions affect stack pointer register (SP, R13)</w:t>
+      </w:r>
+    </w:p>
+    <w:p>
+      <w:r>
+        <w:t xml:space="preserve">Stack memory uses </w:t>
+      </w:r>
+    </w:p>
+    <w:p>
+      <w:pPr>
+        <w:pStyle w:val="ListParagraph"/>
+        <w:numPr>
+          <w:ilvl w:val="0"/>
+          <w:numId w:val="15"/>
+        </w:numPr>
+      </w:pPr>
+      <w:r>
+        <w:t xml:space="preserve">The temporary storage of processor </w:t>
+      </w:r>
+      <w:proofErr w:type="gramStart"/>
+      <w:r>
+        <w:t>register</w:t>
+      </w:r>
+      <w:proofErr w:type="gramEnd"/>
+      <w:r>
+        <w:t xml:space="preserve"> values</w:t>
+      </w:r>
+    </w:p>
+    <w:p>
+      <w:pPr>
+        <w:pStyle w:val="ListParagraph"/>
+        <w:numPr>
+          <w:ilvl w:val="0"/>
+          <w:numId w:val="15"/>
+        </w:numPr>
+      </w:pPr>
+      <w:r>
+        <w:t>The temporary storage of local variables of the function</w:t>
+      </w:r>
+    </w:p>
+    <w:p>
+      <w:pPr>
+        <w:pStyle w:val="ListParagraph"/>
+        <w:numPr>
+          <w:ilvl w:val="0"/>
+          <w:numId w:val="15"/>
+        </w:numPr>
+      </w:pPr>
+      <w:r>
+        <w:lastRenderedPageBreak/>
+        <w:t>During system exception or interrupt, stack memory will be used to save the context (some general-purpose register, processor status register, return address) of the currently executing code</w:t>
+      </w:r>
+    </w:p>
+    <w:p>
+      <w:r>
+        <w:t>Stack operation model</w:t>
+      </w:r>
+    </w:p>
+    <w:p>
+      <w:pPr>
+        <w:pStyle w:val="ListParagraph"/>
+        <w:numPr>
+          <w:ilvl w:val="0"/>
+          <w:numId w:val="16"/>
+        </w:numPr>
+      </w:pPr>
+      <w:r>
+        <w:t>In ARM Cortex Mx processor stack consumption model is Full Descending (FD)</w:t>
+      </w:r>
+    </w:p>
+    <w:p>
+      <w:r>
+        <w:t>Different stack operation model</w:t>
+      </w:r>
+    </w:p>
+    <w:p>
+      <w:pPr>
+        <w:pStyle w:val="ListParagraph"/>
+        <w:numPr>
+          <w:ilvl w:val="0"/>
+          <w:numId w:val="16"/>
+        </w:numPr>
+      </w:pPr>
+      <w:r>
+        <w:t>Full Ascending Stack (FA)</w:t>
+      </w:r>
+    </w:p>
+    <w:p>
+      <w:pPr>
+        <w:pStyle w:val="ListParagraph"/>
+        <w:numPr>
+          <w:ilvl w:val="0"/>
+          <w:numId w:val="16"/>
+        </w:numPr>
+      </w:pPr>
+      <w:r>
+        <w:t>Full Descending Stack (FD)</w:t>
+      </w:r>
+    </w:p>
+    <w:p>
+      <w:pPr>
+        <w:pStyle w:val="ListParagraph"/>
+        <w:numPr>
+          <w:ilvl w:val="0"/>
+          <w:numId w:val="16"/>
+        </w:numPr>
+      </w:pPr>
+      <w:r>
+        <w:t>Empty Ascending Stack (EA)</w:t>
+      </w:r>
+    </w:p>
+    <w:p>
+      <w:pPr>
+        <w:pStyle w:val="ListParagraph"/>
+        <w:numPr>
+          <w:ilvl w:val="0"/>
+          <w:numId w:val="16"/>
+        </w:numPr>
+      </w:pPr>
+      <w:r>
+        <w:t>Empty Descending Stack (ED)</w:t>
+      </w:r>
+    </w:p>
+    <w:p>
+      <w:r>
+        <w:t>Banked stack pointer</w:t>
+      </w:r>
+    </w:p>
+    <w:p>
+      <w:pPr>
+        <w:pStyle w:val="ListParagraph"/>
+        <w:numPr>
+          <w:ilvl w:val="0"/>
+          <w:numId w:val="17"/>
+        </w:numPr>
+      </w:pPr>
+      <w:r>
+        <w:t xml:space="preserve">Cortex Mx Processor physically has 3 stack pointers, SP(R13), MSP and PSP. MSP: main stack pointer, PSP: </w:t>
+      </w:r>
+      <w:r>
+        <w:t>p</w:t>
+      </w:r>
+      <w:r>
+        <w:t>rocess stack pointer. SP is called as current stack pointer</w:t>
+      </w:r>
+    </w:p>
+    <w:p>
+      <w:pPr>
+        <w:pStyle w:val="ListParagraph"/>
+        <w:numPr>
+          <w:ilvl w:val="0"/>
+          <w:numId w:val="17"/>
+        </w:numPr>
+      </w:pPr>
+      <w:r>
+        <w:t>After processor reset, by default, MSP will be selected as current stack pointer. That means, SP copies the value of MSP</w:t>
+      </w:r>
+    </w:p>
+    <w:p>
+      <w:pPr>
+        <w:pStyle w:val="ListParagraph"/>
+        <w:numPr>
+          <w:ilvl w:val="0"/>
+          <w:numId w:val="17"/>
+        </w:numPr>
+      </w:pPr>
+      <w:r>
+        <w:t>Thread mode can change the current stack pointer to PSP by configuring the CONTROL register’s SPSEL bit</w:t>
+      </w:r>
+    </w:p>
+    <w:p>
+      <w:pPr>
+        <w:pStyle w:val="ListParagraph"/>
+        <w:numPr>
+          <w:ilvl w:val="0"/>
+          <w:numId w:val="17"/>
+        </w:numPr>
+      </w:pPr>
+      <w:r>
+        <w:t>Handler mode execution will always use MSP as the current stack pointer. That also means that, changing the value of SPSEL bit being in the handler mode does not make sense. The write will be ignored</w:t>
+      </w:r>
+    </w:p>
+    <w:p>
+      <w:pPr>
+        <w:pStyle w:val="ListParagraph"/>
+        <w:numPr>
+          <w:ilvl w:val="0"/>
+          <w:numId w:val="17"/>
+        </w:numPr>
+      </w:pPr>
+      <w:r>
+        <w:t xml:space="preserve">MSP will be initialized automatically by the processor after reset by reading the content </w:t>
+      </w:r>
+      <w:r>
+        <w:t>of the address 0x00000000</w:t>
+      </w:r>
+    </w:p>
+    <w:p>
+      <w:pPr>
+        <w:pStyle w:val="ListParagraph"/>
+        <w:numPr>
+          <w:ilvl w:val="0"/>
+          <w:numId w:val="17"/>
+        </w:numPr>
+      </w:pPr>
+      <w:r>
+        <w:t xml:space="preserve">If you want to use the </w:t>
+      </w:r>
+      <w:proofErr w:type="gramStart"/>
+      <w:r>
+        <w:t>PSP</w:t>
+      </w:r>
+      <w:proofErr w:type="gramEnd"/>
+      <w:r>
+        <w:t xml:space="preserve"> then make sure that you initialize the PSP to valid stack address in your code</w:t>
+      </w:r>
+    </w:p>
+    <w:p/>
     <w:sectPr>
       <w:pgSz w:w="12240" w:h="15840"/>
       <w:pgMar w:top="1440" w:right="1440" w:bottom="1440" w:left="1440" w:header="720" w:footer="720" w:gutter="0"/>
@@ -1189,8 +1449,121 @@
 </file>
 
 <file path=word/numbering.xml><?xml version="1.0" encoding="utf-8"?>
-<w:numbering xmlns:wpc="http://schemas.microsoft.com/office/word/2010/wordprocessingCanvas" xmlns:cx="http://schemas.microsoft.com/office/drawing/2014/chartex" xmlns:cx1="http://schemas.microsoft.com/office/drawing/2015/9/8/chartex" xmlns:cx2="http://schemas.microsoft.com/office/drawing/2015/10/21/chartex" xmlns:cx3="http://schemas.microsoft.com/office/drawing/2016/5/9/chartex" xmlns:cx4="http://schemas.microsoft.com/office/drawing/2016/5/10/chartex" xmlns:cx5="http://schemas.microsoft.com/office/drawing/2016/5/11/chartex" xmlns:cx6="http://schemas.microsoft.com/office/drawing/2016/5/12/chartex" xmlns:cx7="http://schemas.microsoft.com/office/drawing/2016/5/13/chartex" xmlns:cx8="http://schemas.microsoft.com/office/drawing/2016/5/14/chartex" xmlns:mc="http://schemas.openxmlformats.org/markup-compatibility/2006" xmlns:aink="http://schemas.microsoft.com/office/drawing/2016/ink" xmlns:am3d="http://schemas.microsoft.com/office/drawing/2017/model3d" xmlns:o="urn:schemas-microsoft-com:office:office" xmlns:r="http://schemas.openxmlformats.org/officeDocument/2006/relationships" xmlns:m="http://schemas.openxmlformats.org/officeDocument/2006/math" xmlns:v="urn:schemas-microsoft-com:vml" xmlns:wp14="http://schemas.microsoft.com/office/word/2010/wordprocessingDrawing" xmlns:wp="http://schemas.openxmlformats.org/drawingml/2006/wordprocessingDrawing" xmlns:w10="urn:schemas-microsoft-com:office:word" xmlns:w="http://schemas.openxmlformats.org/wordprocessingml/2006/main" xmlns:w14="http://schemas.microsoft.com/office/word/2010/wordml" xmlns:w15="http://schemas.microsoft.com/office/word/2012/wordml" xmlns:w16cex="http://schemas.microsoft.com/office/word/2018/wordml/cex" xmlns:w16cid="http://schemas.microsoft.com/office/word/2016/wordml/cid" xmlns:w16="http://schemas.microsoft.com/office/word/2018/wordml" xmlns:w16sdtdh="http://schemas.microsoft.com/office/word/2020/wordml/sdtdatahash" xmlns:w16se="http://schemas.microsoft.com/office/word/2015/wordml/symex" xmlns:wpg="http://schemas.microsoft.com/office/word/2010/wordprocessingGroup" xmlns:wpi="http://schemas.microsoft.com/office/word/2010/wordprocessingInk" xmlns:wne="http://schemas.microsoft.com/office/word/2006/wordml" xmlns:wps="http://schemas.microsoft.com/office/word/2010/wordprocessingShape" mc:Ignorable="w14 w15 w16se w16cid w16 w16cex w16sdtdh wp14">
+<w:numbering xmlns:wpc="http://schemas.microsoft.com/office/word/2010/wordprocessingCanvas" xmlns:cx="http://schemas.microsoft.com/office/drawing/2014/chartex" xmlns:cx1="http://schemas.microsoft.com/office/drawing/2015/9/8/chartex" xmlns:cx2="http://schemas.microsoft.com/office/drawing/2015/10/21/chartex" xmlns:cx3="http://schemas.microsoft.com/office/drawing/2016/5/9/chartex" xmlns:cx4="http://schemas.microsoft.com/office/drawing/2016/5/10/chartex" xmlns:cx5="http://schemas.microsoft.com/office/drawing/2016/5/11/chartex" xmlns:cx6="http://schemas.microsoft.com/office/drawing/2016/5/12/chartex" xmlns:cx7="http://schemas.microsoft.com/office/drawing/2016/5/13/chartex" xmlns:cx8="http://schemas.microsoft.com/office/drawing/2016/5/14/chartex" xmlns:mc="http://schemas.openxmlformats.org/markup-compatibility/2006" xmlns:aink="http://schemas.microsoft.com/office/drawing/2016/ink" xmlns:am3d="http://schemas.microsoft.com/office/drawing/2017/model3d" xmlns:o="urn:schemas-microsoft-com:office:office" xmlns:oel="http://schemas.microsoft.com/office/2019/extlst" xmlns:r="http://schemas.openxmlformats.org/officeDocument/2006/relationships" xmlns:m="http://schemas.openxmlformats.org/officeDocument/2006/math" xmlns:v="urn:schemas-microsoft-com:vml" xmlns:wp14="http://schemas.microsoft.com/office/word/2010/wordprocessingDrawing" xmlns:wp="http://schemas.openxmlformats.org/drawingml/2006/wordprocessingDrawing" xmlns:w10="urn:schemas-microsoft-com:office:word" xmlns:w="http://schemas.openxmlformats.org/wordprocessingml/2006/main" xmlns:w14="http://schemas.microsoft.com/office/word/2010/wordml" xmlns:w15="http://schemas.microsoft.com/office/word/2012/wordml" xmlns:w16cex="http://schemas.microsoft.com/office/word/2018/wordml/cex" xmlns:w16cid="http://schemas.microsoft.com/office/word/2016/wordml/cid" xmlns:w16="http://schemas.microsoft.com/office/word/2018/wordml" xmlns:w16sdtdh="http://schemas.microsoft.com/office/word/2020/wordml/sdtdatahash" xmlns:w16se="http://schemas.microsoft.com/office/word/2015/wordml/symex" xmlns:wpg="http://schemas.microsoft.com/office/word/2010/wordprocessingGroup" xmlns:wpi="http://schemas.microsoft.com/office/word/2010/wordprocessingInk" xmlns:wne="http://schemas.microsoft.com/office/word/2006/wordml" xmlns:wps="http://schemas.microsoft.com/office/word/2010/wordprocessingShape" mc:Ignorable="w14 w15 w16se w16cid w16 w16cex w16sdtdh wp14">
   <w:abstractNum w:abstractNumId="0" w15:restartNumberingAfterBreak="0">
+    <w:nsid w:val="00987D44"/>
+    <w:multiLevelType w:val="hybridMultilevel"/>
+    <w:tmpl w:val="DFE85B08"/>
+    <w:lvl w:ilvl="0" w:tplc="04090001">
+      <w:start w:val="1"/>
+      <w:numFmt w:val="bullet"/>
+      <w:lvlText w:val=""/>
+      <w:lvlJc w:val="left"/>
+      <w:pPr>
+        <w:ind w:left="720" w:hanging="360"/>
+      </w:pPr>
+      <w:rPr>
+        <w:rFonts w:ascii="Symbol" w:hAnsi="Symbol" w:hint="default"/>
+      </w:rPr>
+    </w:lvl>
+    <w:lvl w:ilvl="1" w:tplc="04090003" w:tentative="1">
+      <w:start w:val="1"/>
+      <w:numFmt w:val="bullet"/>
+      <w:lvlText w:val="o"/>
+      <w:lvlJc w:val="left"/>
+      <w:pPr>
+        <w:ind w:left="1440" w:hanging="360"/>
+      </w:pPr>
+      <w:rPr>
+        <w:rFonts w:ascii="Courier New" w:hAnsi="Courier New" w:cs="Courier New" w:hint="default"/>
+      </w:rPr>
+    </w:lvl>
+    <w:lvl w:ilvl="2" w:tplc="04090005" w:tentative="1">
+      <w:start w:val="1"/>
+      <w:numFmt w:val="bullet"/>
+      <w:lvlText w:val=""/>
+      <w:lvlJc w:val="left"/>
+      <w:pPr>
+        <w:ind w:left="2160" w:hanging="360"/>
+      </w:pPr>
+      <w:rPr>
+        <w:rFonts w:ascii="Wingdings" w:hAnsi="Wingdings" w:hint="default"/>
+      </w:rPr>
+    </w:lvl>
+    <w:lvl w:ilvl="3" w:tplc="04090001" w:tentative="1">
+      <w:start w:val="1"/>
+      <w:numFmt w:val="bullet"/>
+      <w:lvlText w:val=""/>
+      <w:lvlJc w:val="left"/>
+      <w:pPr>
+        <w:ind w:left="2880" w:hanging="360"/>
+      </w:pPr>
+      <w:rPr>
+        <w:rFonts w:ascii="Symbol" w:hAnsi="Symbol" w:hint="default"/>
+      </w:rPr>
+    </w:lvl>
+    <w:lvl w:ilvl="4" w:tplc="04090003" w:tentative="1">
+      <w:start w:val="1"/>
+      <w:numFmt w:val="bullet"/>
+      <w:lvlText w:val="o"/>
+      <w:lvlJc w:val="left"/>
+      <w:pPr>
+        <w:ind w:left="3600" w:hanging="360"/>
+      </w:pPr>
+      <w:rPr>
+        <w:rFonts w:ascii="Courier New" w:hAnsi="Courier New" w:cs="Courier New" w:hint="default"/>
+      </w:rPr>
+    </w:lvl>
+    <w:lvl w:ilvl="5" w:tplc="04090005" w:tentative="1">
+      <w:start w:val="1"/>
+      <w:numFmt w:val="bullet"/>
+      <w:lvlText w:val=""/>
+      <w:lvlJc w:val="left"/>
+      <w:pPr>
+        <w:ind w:left="4320" w:hanging="360"/>
+      </w:pPr>
+      <w:rPr>
+        <w:rFonts w:ascii="Wingdings" w:hAnsi="Wingdings" w:hint="default"/>
+      </w:rPr>
+    </w:lvl>
+    <w:lvl w:ilvl="6" w:tplc="04090001" w:tentative="1">
+      <w:start w:val="1"/>
+      <w:numFmt w:val="bullet"/>
+      <w:lvlText w:val=""/>
+      <w:lvlJc w:val="left"/>
+      <w:pPr>
+        <w:ind w:left="5040" w:hanging="360"/>
+      </w:pPr>
+      <w:rPr>
+        <w:rFonts w:ascii="Symbol" w:hAnsi="Symbol" w:hint="default"/>
+      </w:rPr>
+    </w:lvl>
+    <w:lvl w:ilvl="7" w:tplc="04090003" w:tentative="1">
+      <w:start w:val="1"/>
+      <w:numFmt w:val="bullet"/>
+      <w:lvlText w:val="o"/>
+      <w:lvlJc w:val="left"/>
+      <w:pPr>
+        <w:ind w:left="5760" w:hanging="360"/>
+      </w:pPr>
+      <w:rPr>
+        <w:rFonts w:ascii="Courier New" w:hAnsi="Courier New" w:cs="Courier New" w:hint="default"/>
+      </w:rPr>
+    </w:lvl>
+    <w:lvl w:ilvl="8" w:tplc="04090005" w:tentative="1">
+      <w:start w:val="1"/>
+      <w:numFmt w:val="bullet"/>
+      <w:lvlText w:val=""/>
+      <w:lvlJc w:val="left"/>
+      <w:pPr>
+        <w:ind w:left="6480" w:hanging="360"/>
+      </w:pPr>
+      <w:rPr>
+        <w:rFonts w:ascii="Wingdings" w:hAnsi="Wingdings" w:hint="default"/>
+      </w:rPr>
+    </w:lvl>
+  </w:abstractNum>
+  <w:abstractNum w:abstractNumId="1" w15:restartNumberingAfterBreak="0">
     <w:nsid w:val="02511247"/>
     <w:multiLevelType w:val="hybridMultilevel"/>
     <w:tmpl w:val="AAF4C998"/>
@@ -1303,7 +1676,7 @@
       </w:rPr>
     </w:lvl>
   </w:abstractNum>
-  <w:abstractNum w:abstractNumId="1" w15:restartNumberingAfterBreak="0">
+  <w:abstractNum w:abstractNumId="2" w15:restartNumberingAfterBreak="0">
     <w:nsid w:val="15522E0A"/>
     <w:multiLevelType w:val="hybridMultilevel"/>
     <w:tmpl w:val="A37E84C0"/>
@@ -1416,7 +1789,7 @@
       </w:rPr>
     </w:lvl>
   </w:abstractNum>
-  <w:abstractNum w:abstractNumId="2" w15:restartNumberingAfterBreak="0">
+  <w:abstractNum w:abstractNumId="3" w15:restartNumberingAfterBreak="0">
     <w:nsid w:val="1B844D70"/>
     <w:multiLevelType w:val="hybridMultilevel"/>
     <w:tmpl w:val="FD28B452"/>
@@ -1529,7 +1902,7 @@
       </w:rPr>
     </w:lvl>
   </w:abstractNum>
-  <w:abstractNum w:abstractNumId="3" w15:restartNumberingAfterBreak="0">
+  <w:abstractNum w:abstractNumId="4" w15:restartNumberingAfterBreak="0">
     <w:nsid w:val="21600C9C"/>
     <w:multiLevelType w:val="hybridMultilevel"/>
     <w:tmpl w:val="CC0A590A"/>
@@ -1642,7 +2015,7 @@
       </w:rPr>
     </w:lvl>
   </w:abstractNum>
-  <w:abstractNum w:abstractNumId="4" w15:restartNumberingAfterBreak="0">
+  <w:abstractNum w:abstractNumId="5" w15:restartNumberingAfterBreak="0">
     <w:nsid w:val="2787312B"/>
     <w:multiLevelType w:val="hybridMultilevel"/>
     <w:tmpl w:val="021AF398"/>
@@ -1755,7 +2128,7 @@
       </w:rPr>
     </w:lvl>
   </w:abstractNum>
-  <w:abstractNum w:abstractNumId="5" w15:restartNumberingAfterBreak="0">
+  <w:abstractNum w:abstractNumId="6" w15:restartNumberingAfterBreak="0">
     <w:nsid w:val="2BBB6F0F"/>
     <w:multiLevelType w:val="hybridMultilevel"/>
     <w:tmpl w:val="95F2D742"/>
@@ -1844,7 +2217,120 @@
       </w:pPr>
     </w:lvl>
   </w:abstractNum>
-  <w:abstractNum w:abstractNumId="6" w15:restartNumberingAfterBreak="0">
+  <w:abstractNum w:abstractNumId="7" w15:restartNumberingAfterBreak="0">
+    <w:nsid w:val="345F5070"/>
+    <w:multiLevelType w:val="hybridMultilevel"/>
+    <w:tmpl w:val="18CCA934"/>
+    <w:lvl w:ilvl="0" w:tplc="04090001">
+      <w:start w:val="1"/>
+      <w:numFmt w:val="bullet"/>
+      <w:lvlText w:val=""/>
+      <w:lvlJc w:val="left"/>
+      <w:pPr>
+        <w:ind w:left="720" w:hanging="360"/>
+      </w:pPr>
+      <w:rPr>
+        <w:rFonts w:ascii="Symbol" w:hAnsi="Symbol" w:hint="default"/>
+      </w:rPr>
+    </w:lvl>
+    <w:lvl w:ilvl="1" w:tplc="04090003" w:tentative="1">
+      <w:start w:val="1"/>
+      <w:numFmt w:val="bullet"/>
+      <w:lvlText w:val="o"/>
+      <w:lvlJc w:val="left"/>
+      <w:pPr>
+        <w:ind w:left="1440" w:hanging="360"/>
+      </w:pPr>
+      <w:rPr>
+        <w:rFonts w:ascii="Courier New" w:hAnsi="Courier New" w:cs="Courier New" w:hint="default"/>
+      </w:rPr>
+    </w:lvl>
+    <w:lvl w:ilvl="2" w:tplc="04090005" w:tentative="1">
+      <w:start w:val="1"/>
+      <w:numFmt w:val="bullet"/>
+      <w:lvlText w:val=""/>
+      <w:lvlJc w:val="left"/>
+      <w:pPr>
+        <w:ind w:left="2160" w:hanging="360"/>
+      </w:pPr>
+      <w:rPr>
+        <w:rFonts w:ascii="Wingdings" w:hAnsi="Wingdings" w:hint="default"/>
+      </w:rPr>
+    </w:lvl>
+    <w:lvl w:ilvl="3" w:tplc="04090001" w:tentative="1">
+      <w:start w:val="1"/>
+      <w:numFmt w:val="bullet"/>
+      <w:lvlText w:val=""/>
+      <w:lvlJc w:val="left"/>
+      <w:pPr>
+        <w:ind w:left="2880" w:hanging="360"/>
+      </w:pPr>
+      <w:rPr>
+        <w:rFonts w:ascii="Symbol" w:hAnsi="Symbol" w:hint="default"/>
+      </w:rPr>
+    </w:lvl>
+    <w:lvl w:ilvl="4" w:tplc="04090003" w:tentative="1">
+      <w:start w:val="1"/>
+      <w:numFmt w:val="bullet"/>
+      <w:lvlText w:val="o"/>
+      <w:lvlJc w:val="left"/>
+      <w:pPr>
+        <w:ind w:left="3600" w:hanging="360"/>
+      </w:pPr>
+      <w:rPr>
+        <w:rFonts w:ascii="Courier New" w:hAnsi="Courier New" w:cs="Courier New" w:hint="default"/>
+      </w:rPr>
+    </w:lvl>
+    <w:lvl w:ilvl="5" w:tplc="04090005" w:tentative="1">
+      <w:start w:val="1"/>
+      <w:numFmt w:val="bullet"/>
+      <w:lvlText w:val=""/>
+      <w:lvlJc w:val="left"/>
+      <w:pPr>
+        <w:ind w:left="4320" w:hanging="360"/>
+      </w:pPr>
+      <w:rPr>
+        <w:rFonts w:ascii="Wingdings" w:hAnsi="Wingdings" w:hint="default"/>
+      </w:rPr>
+    </w:lvl>
+    <w:lvl w:ilvl="6" w:tplc="04090001" w:tentative="1">
+      <w:start w:val="1"/>
+      <w:numFmt w:val="bullet"/>
+      <w:lvlText w:val=""/>
+      <w:lvlJc w:val="left"/>
+      <w:pPr>
+        <w:ind w:left="5040" w:hanging="360"/>
+      </w:pPr>
+      <w:rPr>
+        <w:rFonts w:ascii="Symbol" w:hAnsi="Symbol" w:hint="default"/>
+      </w:rPr>
+    </w:lvl>
+    <w:lvl w:ilvl="7" w:tplc="04090003" w:tentative="1">
+      <w:start w:val="1"/>
+      <w:numFmt w:val="bullet"/>
+      <w:lvlText w:val="o"/>
+      <w:lvlJc w:val="left"/>
+      <w:pPr>
+        <w:ind w:left="5760" w:hanging="360"/>
+      </w:pPr>
+      <w:rPr>
+        <w:rFonts w:ascii="Courier New" w:hAnsi="Courier New" w:cs="Courier New" w:hint="default"/>
+      </w:rPr>
+    </w:lvl>
+    <w:lvl w:ilvl="8" w:tplc="04090005" w:tentative="1">
+      <w:start w:val="1"/>
+      <w:numFmt w:val="bullet"/>
+      <w:lvlText w:val=""/>
+      <w:lvlJc w:val="left"/>
+      <w:pPr>
+        <w:ind w:left="6480" w:hanging="360"/>
+      </w:pPr>
+      <w:rPr>
+        <w:rFonts w:ascii="Wingdings" w:hAnsi="Wingdings" w:hint="default"/>
+      </w:rPr>
+    </w:lvl>
+  </w:abstractNum>
+  <w:abstractNum w:abstractNumId="8" w15:restartNumberingAfterBreak="0">
     <w:nsid w:val="373773BE"/>
     <w:multiLevelType w:val="hybridMultilevel"/>
     <w:tmpl w:val="03E020AE"/>
@@ -1933,7 +2419,7 @@
       </w:pPr>
     </w:lvl>
   </w:abstractNum>
-  <w:abstractNum w:abstractNumId="7" w15:restartNumberingAfterBreak="0">
+  <w:abstractNum w:abstractNumId="9" w15:restartNumberingAfterBreak="0">
     <w:nsid w:val="3C7224E0"/>
     <w:multiLevelType w:val="hybridMultilevel"/>
     <w:tmpl w:val="FD8A2D1C"/>
@@ -2022,7 +2508,7 @@
       </w:pPr>
     </w:lvl>
   </w:abstractNum>
-  <w:abstractNum w:abstractNumId="8" w15:restartNumberingAfterBreak="0">
+  <w:abstractNum w:abstractNumId="10" w15:restartNumberingAfterBreak="0">
     <w:nsid w:val="475B29BC"/>
     <w:multiLevelType w:val="hybridMultilevel"/>
     <w:tmpl w:val="7FD8FF3A"/>
@@ -2135,7 +2621,7 @@
       </w:rPr>
     </w:lvl>
   </w:abstractNum>
-  <w:abstractNum w:abstractNumId="9" w15:restartNumberingAfterBreak="0">
+  <w:abstractNum w:abstractNumId="11" w15:restartNumberingAfterBreak="0">
     <w:nsid w:val="47CB6B85"/>
     <w:multiLevelType w:val="hybridMultilevel"/>
     <w:tmpl w:val="CF64C240"/>
@@ -2227,7 +2713,7 @@
       </w:pPr>
     </w:lvl>
   </w:abstractNum>
-  <w:abstractNum w:abstractNumId="10" w15:restartNumberingAfterBreak="0">
+  <w:abstractNum w:abstractNumId="12" w15:restartNumberingAfterBreak="0">
     <w:nsid w:val="4A026EB4"/>
     <w:multiLevelType w:val="hybridMultilevel"/>
     <w:tmpl w:val="6A84D4A6"/>
@@ -2340,7 +2826,7 @@
       </w:rPr>
     </w:lvl>
   </w:abstractNum>
-  <w:abstractNum w:abstractNumId="11" w15:restartNumberingAfterBreak="0">
+  <w:abstractNum w:abstractNumId="13" w15:restartNumberingAfterBreak="0">
     <w:nsid w:val="6AB735DC"/>
     <w:multiLevelType w:val="hybridMultilevel"/>
     <w:tmpl w:val="80EED3B2"/>
@@ -2432,7 +2918,7 @@
       </w:pPr>
     </w:lvl>
   </w:abstractNum>
-  <w:abstractNum w:abstractNumId="12" w15:restartNumberingAfterBreak="0">
+  <w:abstractNum w:abstractNumId="14" w15:restartNumberingAfterBreak="0">
     <w:nsid w:val="6DD000F0"/>
     <w:multiLevelType w:val="hybridMultilevel"/>
     <w:tmpl w:val="52482988"/>
@@ -2545,44 +3031,282 @@
       </w:rPr>
     </w:lvl>
   </w:abstractNum>
-  <w:num w:numId="1">
+  <w:abstractNum w:abstractNumId="15" w15:restartNumberingAfterBreak="0">
+    <w:nsid w:val="6ECC447A"/>
+    <w:multiLevelType w:val="hybridMultilevel"/>
+    <w:tmpl w:val="1368E93E"/>
+    <w:lvl w:ilvl="0" w:tplc="04090001">
+      <w:start w:val="1"/>
+      <w:numFmt w:val="bullet"/>
+      <w:lvlText w:val=""/>
+      <w:lvlJc w:val="left"/>
+      <w:pPr>
+        <w:ind w:left="720" w:hanging="360"/>
+      </w:pPr>
+      <w:rPr>
+        <w:rFonts w:ascii="Symbol" w:hAnsi="Symbol" w:hint="default"/>
+      </w:rPr>
+    </w:lvl>
+    <w:lvl w:ilvl="1" w:tplc="04090003" w:tentative="1">
+      <w:start w:val="1"/>
+      <w:numFmt w:val="bullet"/>
+      <w:lvlText w:val="o"/>
+      <w:lvlJc w:val="left"/>
+      <w:pPr>
+        <w:ind w:left="1440" w:hanging="360"/>
+      </w:pPr>
+      <w:rPr>
+        <w:rFonts w:ascii="Courier New" w:hAnsi="Courier New" w:cs="Courier New" w:hint="default"/>
+      </w:rPr>
+    </w:lvl>
+    <w:lvl w:ilvl="2" w:tplc="04090005" w:tentative="1">
+      <w:start w:val="1"/>
+      <w:numFmt w:val="bullet"/>
+      <w:lvlText w:val=""/>
+      <w:lvlJc w:val="left"/>
+      <w:pPr>
+        <w:ind w:left="2160" w:hanging="360"/>
+      </w:pPr>
+      <w:rPr>
+        <w:rFonts w:ascii="Wingdings" w:hAnsi="Wingdings" w:hint="default"/>
+      </w:rPr>
+    </w:lvl>
+    <w:lvl w:ilvl="3" w:tplc="04090001" w:tentative="1">
+      <w:start w:val="1"/>
+      <w:numFmt w:val="bullet"/>
+      <w:lvlText w:val=""/>
+      <w:lvlJc w:val="left"/>
+      <w:pPr>
+        <w:ind w:left="2880" w:hanging="360"/>
+      </w:pPr>
+      <w:rPr>
+        <w:rFonts w:ascii="Symbol" w:hAnsi="Symbol" w:hint="default"/>
+      </w:rPr>
+    </w:lvl>
+    <w:lvl w:ilvl="4" w:tplc="04090003" w:tentative="1">
+      <w:start w:val="1"/>
+      <w:numFmt w:val="bullet"/>
+      <w:lvlText w:val="o"/>
+      <w:lvlJc w:val="left"/>
+      <w:pPr>
+        <w:ind w:left="3600" w:hanging="360"/>
+      </w:pPr>
+      <w:rPr>
+        <w:rFonts w:ascii="Courier New" w:hAnsi="Courier New" w:cs="Courier New" w:hint="default"/>
+      </w:rPr>
+    </w:lvl>
+    <w:lvl w:ilvl="5" w:tplc="04090005" w:tentative="1">
+      <w:start w:val="1"/>
+      <w:numFmt w:val="bullet"/>
+      <w:lvlText w:val=""/>
+      <w:lvlJc w:val="left"/>
+      <w:pPr>
+        <w:ind w:left="4320" w:hanging="360"/>
+      </w:pPr>
+      <w:rPr>
+        <w:rFonts w:ascii="Wingdings" w:hAnsi="Wingdings" w:hint="default"/>
+      </w:rPr>
+    </w:lvl>
+    <w:lvl w:ilvl="6" w:tplc="04090001" w:tentative="1">
+      <w:start w:val="1"/>
+      <w:numFmt w:val="bullet"/>
+      <w:lvlText w:val=""/>
+      <w:lvlJc w:val="left"/>
+      <w:pPr>
+        <w:ind w:left="5040" w:hanging="360"/>
+      </w:pPr>
+      <w:rPr>
+        <w:rFonts w:ascii="Symbol" w:hAnsi="Symbol" w:hint="default"/>
+      </w:rPr>
+    </w:lvl>
+    <w:lvl w:ilvl="7" w:tplc="04090003" w:tentative="1">
+      <w:start w:val="1"/>
+      <w:numFmt w:val="bullet"/>
+      <w:lvlText w:val="o"/>
+      <w:lvlJc w:val="left"/>
+      <w:pPr>
+        <w:ind w:left="5760" w:hanging="360"/>
+      </w:pPr>
+      <w:rPr>
+        <w:rFonts w:ascii="Courier New" w:hAnsi="Courier New" w:cs="Courier New" w:hint="default"/>
+      </w:rPr>
+    </w:lvl>
+    <w:lvl w:ilvl="8" w:tplc="04090005" w:tentative="1">
+      <w:start w:val="1"/>
+      <w:numFmt w:val="bullet"/>
+      <w:lvlText w:val=""/>
+      <w:lvlJc w:val="left"/>
+      <w:pPr>
+        <w:ind w:left="6480" w:hanging="360"/>
+      </w:pPr>
+      <w:rPr>
+        <w:rFonts w:ascii="Wingdings" w:hAnsi="Wingdings" w:hint="default"/>
+      </w:rPr>
+    </w:lvl>
+  </w:abstractNum>
+  <w:abstractNum w:abstractNumId="16" w15:restartNumberingAfterBreak="0">
+    <w:nsid w:val="7E414981"/>
+    <w:multiLevelType w:val="hybridMultilevel"/>
+    <w:tmpl w:val="36F4AFB2"/>
+    <w:lvl w:ilvl="0" w:tplc="04090001">
+      <w:start w:val="1"/>
+      <w:numFmt w:val="bullet"/>
+      <w:lvlText w:val=""/>
+      <w:lvlJc w:val="left"/>
+      <w:pPr>
+        <w:ind w:left="720" w:hanging="360"/>
+      </w:pPr>
+      <w:rPr>
+        <w:rFonts w:ascii="Symbol" w:hAnsi="Symbol" w:hint="default"/>
+      </w:rPr>
+    </w:lvl>
+    <w:lvl w:ilvl="1" w:tplc="04090003" w:tentative="1">
+      <w:start w:val="1"/>
+      <w:numFmt w:val="bullet"/>
+      <w:lvlText w:val="o"/>
+      <w:lvlJc w:val="left"/>
+      <w:pPr>
+        <w:ind w:left="1440" w:hanging="360"/>
+      </w:pPr>
+      <w:rPr>
+        <w:rFonts w:ascii="Courier New" w:hAnsi="Courier New" w:cs="Courier New" w:hint="default"/>
+      </w:rPr>
+    </w:lvl>
+    <w:lvl w:ilvl="2" w:tplc="04090005" w:tentative="1">
+      <w:start w:val="1"/>
+      <w:numFmt w:val="bullet"/>
+      <w:lvlText w:val=""/>
+      <w:lvlJc w:val="left"/>
+      <w:pPr>
+        <w:ind w:left="2160" w:hanging="360"/>
+      </w:pPr>
+      <w:rPr>
+        <w:rFonts w:ascii="Wingdings" w:hAnsi="Wingdings" w:hint="default"/>
+      </w:rPr>
+    </w:lvl>
+    <w:lvl w:ilvl="3" w:tplc="04090001" w:tentative="1">
+      <w:start w:val="1"/>
+      <w:numFmt w:val="bullet"/>
+      <w:lvlText w:val=""/>
+      <w:lvlJc w:val="left"/>
+      <w:pPr>
+        <w:ind w:left="2880" w:hanging="360"/>
+      </w:pPr>
+      <w:rPr>
+        <w:rFonts w:ascii="Symbol" w:hAnsi="Symbol" w:hint="default"/>
+      </w:rPr>
+    </w:lvl>
+    <w:lvl w:ilvl="4" w:tplc="04090003" w:tentative="1">
+      <w:start w:val="1"/>
+      <w:numFmt w:val="bullet"/>
+      <w:lvlText w:val="o"/>
+      <w:lvlJc w:val="left"/>
+      <w:pPr>
+        <w:ind w:left="3600" w:hanging="360"/>
+      </w:pPr>
+      <w:rPr>
+        <w:rFonts w:ascii="Courier New" w:hAnsi="Courier New" w:cs="Courier New" w:hint="default"/>
+      </w:rPr>
+    </w:lvl>
+    <w:lvl w:ilvl="5" w:tplc="04090005" w:tentative="1">
+      <w:start w:val="1"/>
+      <w:numFmt w:val="bullet"/>
+      <w:lvlText w:val=""/>
+      <w:lvlJc w:val="left"/>
+      <w:pPr>
+        <w:ind w:left="4320" w:hanging="360"/>
+      </w:pPr>
+      <w:rPr>
+        <w:rFonts w:ascii="Wingdings" w:hAnsi="Wingdings" w:hint="default"/>
+      </w:rPr>
+    </w:lvl>
+    <w:lvl w:ilvl="6" w:tplc="04090001" w:tentative="1">
+      <w:start w:val="1"/>
+      <w:numFmt w:val="bullet"/>
+      <w:lvlText w:val=""/>
+      <w:lvlJc w:val="left"/>
+      <w:pPr>
+        <w:ind w:left="5040" w:hanging="360"/>
+      </w:pPr>
+      <w:rPr>
+        <w:rFonts w:ascii="Symbol" w:hAnsi="Symbol" w:hint="default"/>
+      </w:rPr>
+    </w:lvl>
+    <w:lvl w:ilvl="7" w:tplc="04090003" w:tentative="1">
+      <w:start w:val="1"/>
+      <w:numFmt w:val="bullet"/>
+      <w:lvlText w:val="o"/>
+      <w:lvlJc w:val="left"/>
+      <w:pPr>
+        <w:ind w:left="5760" w:hanging="360"/>
+      </w:pPr>
+      <w:rPr>
+        <w:rFonts w:ascii="Courier New" w:hAnsi="Courier New" w:cs="Courier New" w:hint="default"/>
+      </w:rPr>
+    </w:lvl>
+    <w:lvl w:ilvl="8" w:tplc="04090005" w:tentative="1">
+      <w:start w:val="1"/>
+      <w:numFmt w:val="bullet"/>
+      <w:lvlText w:val=""/>
+      <w:lvlJc w:val="left"/>
+      <w:pPr>
+        <w:ind w:left="6480" w:hanging="360"/>
+      </w:pPr>
+      <w:rPr>
+        <w:rFonts w:ascii="Wingdings" w:hAnsi="Wingdings" w:hint="default"/>
+      </w:rPr>
+    </w:lvl>
+  </w:abstractNum>
+  <w:num w:numId="1" w16cid:durableId="1003430786">
+    <w:abstractNumId w:val="1"/>
+  </w:num>
+  <w:num w:numId="2" w16cid:durableId="230241727">
+    <w:abstractNumId w:val="6"/>
+  </w:num>
+  <w:num w:numId="3" w16cid:durableId="2061853732">
+    <w:abstractNumId w:val="12"/>
+  </w:num>
+  <w:num w:numId="4" w16cid:durableId="1227033168">
+    <w:abstractNumId w:val="13"/>
+  </w:num>
+  <w:num w:numId="5" w16cid:durableId="1889296824">
+    <w:abstractNumId w:val="14"/>
+  </w:num>
+  <w:num w:numId="6" w16cid:durableId="1208492166">
+    <w:abstractNumId w:val="9"/>
+  </w:num>
+  <w:num w:numId="7" w16cid:durableId="1505516571">
+    <w:abstractNumId w:val="8"/>
+  </w:num>
+  <w:num w:numId="8" w16cid:durableId="1887793874">
+    <w:abstractNumId w:val="3"/>
+  </w:num>
+  <w:num w:numId="9" w16cid:durableId="2032140299">
+    <w:abstractNumId w:val="11"/>
+  </w:num>
+  <w:num w:numId="10" w16cid:durableId="2142915535">
+    <w:abstractNumId w:val="4"/>
+  </w:num>
+  <w:num w:numId="11" w16cid:durableId="1518420835">
+    <w:abstractNumId w:val="5"/>
+  </w:num>
+  <w:num w:numId="12" w16cid:durableId="1247039198">
+    <w:abstractNumId w:val="2"/>
+  </w:num>
+  <w:num w:numId="13" w16cid:durableId="1243026737">
+    <w:abstractNumId w:val="10"/>
+  </w:num>
+  <w:num w:numId="14" w16cid:durableId="1436556339">
     <w:abstractNumId w:val="0"/>
   </w:num>
-  <w:num w:numId="2">
-    <w:abstractNumId w:val="5"/>
+  <w:num w:numId="15" w16cid:durableId="1351877111">
+    <w:abstractNumId w:val="16"/>
   </w:num>
-  <w:num w:numId="3">
-    <w:abstractNumId w:val="10"/>
+  <w:num w:numId="16" w16cid:durableId="1709066424">
+    <w:abstractNumId w:val="15"/>
   </w:num>
-  <w:num w:numId="4">
-    <w:abstractNumId w:val="11"/>
-  </w:num>
-  <w:num w:numId="5">
-    <w:abstractNumId w:val="12"/>
-  </w:num>
-  <w:num w:numId="6">
+  <w:num w:numId="17" w16cid:durableId="104466580">
     <w:abstractNumId w:val="7"/>
-  </w:num>
-  <w:num w:numId="7">
-    <w:abstractNumId w:val="6"/>
-  </w:num>
-  <w:num w:numId="8">
-    <w:abstractNumId w:val="2"/>
-  </w:num>
-  <w:num w:numId="9">
-    <w:abstractNumId w:val="9"/>
-  </w:num>
-  <w:num w:numId="10">
-    <w:abstractNumId w:val="3"/>
-  </w:num>
-  <w:num w:numId="11">
-    <w:abstractNumId w:val="4"/>
-  </w:num>
-  <w:num w:numId="12">
-    <w:abstractNumId w:val="1"/>
-  </w:num>
-  <w:num w:numId="13">
-    <w:abstractNumId w:val="8"/>
   </w:num>
 </w:numbering>
 </file>

</xml_diff>

<commit_message>
Finish interrupt priority and configuration
</commit_message>
<xml_diff>
--- a/course_note.docx
+++ b/course_note.docx
@@ -560,19 +560,15 @@
       <w:r>
         <w:t xml:space="preserve">The register </w:t>
       </w:r>
-      <w:proofErr w:type="gramStart"/>
-      <w:r>
-        <w:t>do</w:t>
-      </w:r>
-      <w:proofErr w:type="gramEnd"/>
+      <w:r>
+        <w:t>does</w:t>
+      </w:r>
       <w:r>
         <w:t xml:space="preserve"> not have unique address to access them. </w:t>
       </w:r>
-      <w:proofErr w:type="gramStart"/>
-      <w:r>
-        <w:t>Hence</w:t>
-      </w:r>
-      <w:proofErr w:type="gramEnd"/>
+      <w:r>
+        <w:t>Hence,</w:t>
+      </w:r>
       <w:r>
         <w:t xml:space="preserve"> they are not part of the processor memory map</w:t>
       </w:r>
@@ -606,11 +602,9 @@
       <w:r>
         <w:t xml:space="preserve">To access these registers, you </w:t>
       </w:r>
-      <w:proofErr w:type="gramStart"/>
-      <w:r>
-        <w:t>have to</w:t>
-      </w:r>
-      <w:proofErr w:type="gramEnd"/>
+      <w:r>
+        <w:t>must</w:t>
+      </w:r>
       <w:r>
         <w:t xml:space="preserve"> use assembly instructions</w:t>
       </w:r>
@@ -1239,11 +1233,9 @@
       <w:r>
         <w:t xml:space="preserve">The temporary storage of processor </w:t>
       </w:r>
-      <w:proofErr w:type="gramStart"/>
-      <w:r>
-        <w:t>register</w:t>
-      </w:r>
-      <w:proofErr w:type="gramEnd"/>
+      <w:r>
+        <w:t>registers</w:t>
+      </w:r>
       <w:r>
         <w:t xml:space="preserve"> values</w:t>
       </w:r>
@@ -1437,7 +1429,256 @@
         <w:t xml:space="preserve"> then make sure that you initialize the PSP to valid stack address in your code</w:t>
       </w:r>
     </w:p>
-    <w:p/>
+    <w:p>
+      <w:r>
+        <w:t>Cortex M processor exception model</w:t>
+      </w:r>
+    </w:p>
+    <w:p>
+      <w:pPr>
+        <w:pStyle w:val="ListParagraph"/>
+        <w:numPr>
+          <w:ilvl w:val="0"/>
+          <w:numId w:val="18"/>
+        </w:numPr>
+      </w:pPr>
+      <w:r>
+        <w:t>What is exception?</w:t>
+      </w:r>
+    </w:p>
+    <w:p>
+      <w:pPr>
+        <w:pStyle w:val="ListParagraph"/>
+        <w:numPr>
+          <w:ilvl w:val="1"/>
+          <w:numId w:val="18"/>
+        </w:numPr>
+      </w:pPr>
+      <w:r>
+        <w:t>Anything which disturb the normal operation of the program by changing the operation mode of the processor</w:t>
+      </w:r>
+    </w:p>
+    <w:p>
+      <w:pPr>
+        <w:pStyle w:val="ListParagraph"/>
+        <w:numPr>
+          <w:ilvl w:val="0"/>
+          <w:numId w:val="18"/>
+        </w:numPr>
+      </w:pPr>
+      <w:r>
+        <w:t>There are two types of exception</w:t>
+      </w:r>
+    </w:p>
+    <w:p>
+      <w:pPr>
+        <w:pStyle w:val="ListParagraph"/>
+        <w:numPr>
+          <w:ilvl w:val="1"/>
+          <w:numId w:val="18"/>
+        </w:numPr>
+      </w:pPr>
+      <w:r>
+        <w:t xml:space="preserve">System exception </w:t>
+      </w:r>
+    </w:p>
+    <w:p>
+      <w:pPr>
+        <w:pStyle w:val="ListParagraph"/>
+        <w:numPr>
+          <w:ilvl w:val="1"/>
+          <w:numId w:val="18"/>
+        </w:numPr>
+      </w:pPr>
+      <w:r>
+        <w:t xml:space="preserve">Interrupts </w:t>
+      </w:r>
+    </w:p>
+    <w:p>
+      <w:pPr>
+        <w:pStyle w:val="ListParagraph"/>
+        <w:numPr>
+          <w:ilvl w:val="0"/>
+          <w:numId w:val="18"/>
+        </w:numPr>
+      </w:pPr>
+      <w:r>
+        <w:t xml:space="preserve">What is system exception </w:t>
+      </w:r>
+    </w:p>
+    <w:p>
+      <w:pPr>
+        <w:pStyle w:val="ListParagraph"/>
+        <w:numPr>
+          <w:ilvl w:val="1"/>
+          <w:numId w:val="18"/>
+        </w:numPr>
+      </w:pPr>
+      <w:r>
+        <w:t xml:space="preserve">Generated by the processor itself internally </w:t>
+      </w:r>
+    </w:p>
+    <w:p>
+      <w:pPr>
+        <w:pStyle w:val="ListParagraph"/>
+        <w:numPr>
+          <w:ilvl w:val="0"/>
+          <w:numId w:val="18"/>
+        </w:numPr>
+      </w:pPr>
+      <w:r>
+        <w:t xml:space="preserve">Interrupt coms from the external world to the processor </w:t>
+      </w:r>
+    </w:p>
+    <w:p>
+      <w:pPr>
+        <w:pStyle w:val="ListParagraph"/>
+        <w:numPr>
+          <w:ilvl w:val="0"/>
+          <w:numId w:val="18"/>
+        </w:numPr>
+      </w:pPr>
+      <w:r>
+        <w:t>Whenever the processor core meets with an exception, it changes the operation mode to handler mode</w:t>
+      </w:r>
+    </w:p>
+    <w:p>
+      <w:pPr>
+        <w:pStyle w:val="ListParagraph"/>
+        <w:numPr>
+          <w:ilvl w:val="0"/>
+          <w:numId w:val="18"/>
+        </w:numPr>
+      </w:pPr>
+      <w:r>
+        <w:t>There are in total 15 system exceptions supported by the Cortex Mx processors, and 240 interrupts. So, in total Cortex Mx processors support 255 exceptions</w:t>
+      </w:r>
+    </w:p>
+    <w:p>
+      <w:r>
+        <w:t>ARM Cortex Mx: Different System Exceptions</w:t>
+      </w:r>
+    </w:p>
+    <w:p>
+      <w:pPr>
+        <w:pStyle w:val="ListParagraph"/>
+        <w:numPr>
+          <w:ilvl w:val="0"/>
+          <w:numId w:val="19"/>
+        </w:numPr>
+      </w:pPr>
+      <w:r>
+        <w:lastRenderedPageBreak/>
+        <w:t xml:space="preserve">There is room for 15 system exceptions </w:t>
+      </w:r>
+    </w:p>
+    <w:p>
+      <w:pPr>
+        <w:pStyle w:val="ListParagraph"/>
+        <w:numPr>
+          <w:ilvl w:val="0"/>
+          <w:numId w:val="19"/>
+        </w:numPr>
+      </w:pPr>
+      <w:r>
+        <w:t>Exception number one is Reset Exception (or system exception)</w:t>
+      </w:r>
+    </w:p>
+    <w:p>
+      <w:pPr>
+        <w:pStyle w:val="ListParagraph"/>
+        <w:numPr>
+          <w:ilvl w:val="0"/>
+          <w:numId w:val="19"/>
+        </w:numPr>
+      </w:pPr>
+      <w:r>
+        <w:t>Only 9 implemented system exceptions, 6 are reserved for future implementation</w:t>
+      </w:r>
+    </w:p>
+    <w:p>
+      <w:pPr>
+        <w:pStyle w:val="ListParagraph"/>
+        <w:numPr>
+          <w:ilvl w:val="0"/>
+          <w:numId w:val="19"/>
+        </w:numPr>
+      </w:pPr>
+      <w:r>
+        <w:t>Exception number 16 is interrupt 1 (IRQ 1)</w:t>
+      </w:r>
+    </w:p>
+    <w:p>
+      <w:r>
+        <w:t xml:space="preserve">NVIC (Nested Vector Interrupt </w:t>
+      </w:r>
+      <w:r>
+        <w:t>Controller) discussion</w:t>
+      </w:r>
+      <w:r>
+        <w:t xml:space="preserve"> </w:t>
+      </w:r>
+    </w:p>
+    <w:p>
+      <w:pPr>
+        <w:pStyle w:val="ListParagraph"/>
+        <w:numPr>
+          <w:ilvl w:val="0"/>
+          <w:numId w:val="20"/>
+        </w:numPr>
+      </w:pPr>
+      <w:r>
+        <w:t xml:space="preserve">NVIC is one of the peripheral of the Cortex M processor core </w:t>
+      </w:r>
+    </w:p>
+    <w:p>
+      <w:pPr>
+        <w:pStyle w:val="ListParagraph"/>
+        <w:numPr>
+          <w:ilvl w:val="0"/>
+          <w:numId w:val="20"/>
+        </w:numPr>
+      </w:pPr>
+      <w:r>
+        <w:t>It is used to configure the 240 interrupts</w:t>
+      </w:r>
+    </w:p>
+    <w:p>
+      <w:pPr>
+        <w:pStyle w:val="ListParagraph"/>
+        <w:numPr>
+          <w:ilvl w:val="0"/>
+          <w:numId w:val="20"/>
+        </w:numPr>
+      </w:pPr>
+      <w:r>
+        <w:t xml:space="preserve">Using NVIC register you can enable/disable/pend various interrupts and read the status of the active and pending interrupts </w:t>
+      </w:r>
+    </w:p>
+    <w:p>
+      <w:pPr>
+        <w:pStyle w:val="ListParagraph"/>
+        <w:numPr>
+          <w:ilvl w:val="0"/>
+          <w:numId w:val="20"/>
+        </w:numPr>
+      </w:pPr>
+      <w:r>
+        <w:t>You can configure the priority and priority grouping of various interrupts</w:t>
+      </w:r>
+    </w:p>
+    <w:p>
+      <w:pPr>
+        <w:pStyle w:val="ListParagraph"/>
+        <w:numPr>
+          <w:ilvl w:val="0"/>
+          <w:numId w:val="20"/>
+        </w:numPr>
+      </w:pPr>
+      <w:r>
+        <w:t xml:space="preserve">It is called as nested because, it supports pre-empting a lower priority interrupt handler when higher priority interrupt arrives </w:t>
+      </w:r>
+    </w:p>
     <w:sectPr>
       <w:pgSz w:w="12240" w:h="15840"/>
       <w:pgMar w:top="1440" w:right="1440" w:bottom="1440" w:left="1440" w:header="720" w:footer="720" w:gutter="0"/>
@@ -1677,6 +1918,232 @@
     </w:lvl>
   </w:abstractNum>
   <w:abstractNum w:abstractNumId="2" w15:restartNumberingAfterBreak="0">
+    <w:nsid w:val="06DC4C1A"/>
+    <w:multiLevelType w:val="hybridMultilevel"/>
+    <w:tmpl w:val="A2A65054"/>
+    <w:lvl w:ilvl="0" w:tplc="04090001">
+      <w:start w:val="1"/>
+      <w:numFmt w:val="bullet"/>
+      <w:lvlText w:val=""/>
+      <w:lvlJc w:val="left"/>
+      <w:pPr>
+        <w:ind w:left="720" w:hanging="360"/>
+      </w:pPr>
+      <w:rPr>
+        <w:rFonts w:ascii="Symbol" w:hAnsi="Symbol" w:hint="default"/>
+      </w:rPr>
+    </w:lvl>
+    <w:lvl w:ilvl="1" w:tplc="04090003" w:tentative="1">
+      <w:start w:val="1"/>
+      <w:numFmt w:val="bullet"/>
+      <w:lvlText w:val="o"/>
+      <w:lvlJc w:val="left"/>
+      <w:pPr>
+        <w:ind w:left="1440" w:hanging="360"/>
+      </w:pPr>
+      <w:rPr>
+        <w:rFonts w:ascii="Courier New" w:hAnsi="Courier New" w:cs="Courier New" w:hint="default"/>
+      </w:rPr>
+    </w:lvl>
+    <w:lvl w:ilvl="2" w:tplc="04090005" w:tentative="1">
+      <w:start w:val="1"/>
+      <w:numFmt w:val="bullet"/>
+      <w:lvlText w:val=""/>
+      <w:lvlJc w:val="left"/>
+      <w:pPr>
+        <w:ind w:left="2160" w:hanging="360"/>
+      </w:pPr>
+      <w:rPr>
+        <w:rFonts w:ascii="Wingdings" w:hAnsi="Wingdings" w:hint="default"/>
+      </w:rPr>
+    </w:lvl>
+    <w:lvl w:ilvl="3" w:tplc="04090001" w:tentative="1">
+      <w:start w:val="1"/>
+      <w:numFmt w:val="bullet"/>
+      <w:lvlText w:val=""/>
+      <w:lvlJc w:val="left"/>
+      <w:pPr>
+        <w:ind w:left="2880" w:hanging="360"/>
+      </w:pPr>
+      <w:rPr>
+        <w:rFonts w:ascii="Symbol" w:hAnsi="Symbol" w:hint="default"/>
+      </w:rPr>
+    </w:lvl>
+    <w:lvl w:ilvl="4" w:tplc="04090003" w:tentative="1">
+      <w:start w:val="1"/>
+      <w:numFmt w:val="bullet"/>
+      <w:lvlText w:val="o"/>
+      <w:lvlJc w:val="left"/>
+      <w:pPr>
+        <w:ind w:left="3600" w:hanging="360"/>
+      </w:pPr>
+      <w:rPr>
+        <w:rFonts w:ascii="Courier New" w:hAnsi="Courier New" w:cs="Courier New" w:hint="default"/>
+      </w:rPr>
+    </w:lvl>
+    <w:lvl w:ilvl="5" w:tplc="04090005" w:tentative="1">
+      <w:start w:val="1"/>
+      <w:numFmt w:val="bullet"/>
+      <w:lvlText w:val=""/>
+      <w:lvlJc w:val="left"/>
+      <w:pPr>
+        <w:ind w:left="4320" w:hanging="360"/>
+      </w:pPr>
+      <w:rPr>
+        <w:rFonts w:ascii="Wingdings" w:hAnsi="Wingdings" w:hint="default"/>
+      </w:rPr>
+    </w:lvl>
+    <w:lvl w:ilvl="6" w:tplc="04090001" w:tentative="1">
+      <w:start w:val="1"/>
+      <w:numFmt w:val="bullet"/>
+      <w:lvlText w:val=""/>
+      <w:lvlJc w:val="left"/>
+      <w:pPr>
+        <w:ind w:left="5040" w:hanging="360"/>
+      </w:pPr>
+      <w:rPr>
+        <w:rFonts w:ascii="Symbol" w:hAnsi="Symbol" w:hint="default"/>
+      </w:rPr>
+    </w:lvl>
+    <w:lvl w:ilvl="7" w:tplc="04090003" w:tentative="1">
+      <w:start w:val="1"/>
+      <w:numFmt w:val="bullet"/>
+      <w:lvlText w:val="o"/>
+      <w:lvlJc w:val="left"/>
+      <w:pPr>
+        <w:ind w:left="5760" w:hanging="360"/>
+      </w:pPr>
+      <w:rPr>
+        <w:rFonts w:ascii="Courier New" w:hAnsi="Courier New" w:cs="Courier New" w:hint="default"/>
+      </w:rPr>
+    </w:lvl>
+    <w:lvl w:ilvl="8" w:tplc="04090005" w:tentative="1">
+      <w:start w:val="1"/>
+      <w:numFmt w:val="bullet"/>
+      <w:lvlText w:val=""/>
+      <w:lvlJc w:val="left"/>
+      <w:pPr>
+        <w:ind w:left="6480" w:hanging="360"/>
+      </w:pPr>
+      <w:rPr>
+        <w:rFonts w:ascii="Wingdings" w:hAnsi="Wingdings" w:hint="default"/>
+      </w:rPr>
+    </w:lvl>
+  </w:abstractNum>
+  <w:abstractNum w:abstractNumId="3" w15:restartNumberingAfterBreak="0">
+    <w:nsid w:val="0BA44449"/>
+    <w:multiLevelType w:val="hybridMultilevel"/>
+    <w:tmpl w:val="F470088A"/>
+    <w:lvl w:ilvl="0" w:tplc="04090001">
+      <w:start w:val="1"/>
+      <w:numFmt w:val="bullet"/>
+      <w:lvlText w:val=""/>
+      <w:lvlJc w:val="left"/>
+      <w:pPr>
+        <w:ind w:left="720" w:hanging="360"/>
+      </w:pPr>
+      <w:rPr>
+        <w:rFonts w:ascii="Symbol" w:hAnsi="Symbol" w:hint="default"/>
+      </w:rPr>
+    </w:lvl>
+    <w:lvl w:ilvl="1" w:tplc="04090003">
+      <w:start w:val="1"/>
+      <w:numFmt w:val="bullet"/>
+      <w:lvlText w:val="o"/>
+      <w:lvlJc w:val="left"/>
+      <w:pPr>
+        <w:ind w:left="1440" w:hanging="360"/>
+      </w:pPr>
+      <w:rPr>
+        <w:rFonts w:ascii="Courier New" w:hAnsi="Courier New" w:cs="Courier New" w:hint="default"/>
+      </w:rPr>
+    </w:lvl>
+    <w:lvl w:ilvl="2" w:tplc="04090005" w:tentative="1">
+      <w:start w:val="1"/>
+      <w:numFmt w:val="bullet"/>
+      <w:lvlText w:val=""/>
+      <w:lvlJc w:val="left"/>
+      <w:pPr>
+        <w:ind w:left="2160" w:hanging="360"/>
+      </w:pPr>
+      <w:rPr>
+        <w:rFonts w:ascii="Wingdings" w:hAnsi="Wingdings" w:hint="default"/>
+      </w:rPr>
+    </w:lvl>
+    <w:lvl w:ilvl="3" w:tplc="04090001" w:tentative="1">
+      <w:start w:val="1"/>
+      <w:numFmt w:val="bullet"/>
+      <w:lvlText w:val=""/>
+      <w:lvlJc w:val="left"/>
+      <w:pPr>
+        <w:ind w:left="2880" w:hanging="360"/>
+      </w:pPr>
+      <w:rPr>
+        <w:rFonts w:ascii="Symbol" w:hAnsi="Symbol" w:hint="default"/>
+      </w:rPr>
+    </w:lvl>
+    <w:lvl w:ilvl="4" w:tplc="04090003" w:tentative="1">
+      <w:start w:val="1"/>
+      <w:numFmt w:val="bullet"/>
+      <w:lvlText w:val="o"/>
+      <w:lvlJc w:val="left"/>
+      <w:pPr>
+        <w:ind w:left="3600" w:hanging="360"/>
+      </w:pPr>
+      <w:rPr>
+        <w:rFonts w:ascii="Courier New" w:hAnsi="Courier New" w:cs="Courier New" w:hint="default"/>
+      </w:rPr>
+    </w:lvl>
+    <w:lvl w:ilvl="5" w:tplc="04090005" w:tentative="1">
+      <w:start w:val="1"/>
+      <w:numFmt w:val="bullet"/>
+      <w:lvlText w:val=""/>
+      <w:lvlJc w:val="left"/>
+      <w:pPr>
+        <w:ind w:left="4320" w:hanging="360"/>
+      </w:pPr>
+      <w:rPr>
+        <w:rFonts w:ascii="Wingdings" w:hAnsi="Wingdings" w:hint="default"/>
+      </w:rPr>
+    </w:lvl>
+    <w:lvl w:ilvl="6" w:tplc="04090001" w:tentative="1">
+      <w:start w:val="1"/>
+      <w:numFmt w:val="bullet"/>
+      <w:lvlText w:val=""/>
+      <w:lvlJc w:val="left"/>
+      <w:pPr>
+        <w:ind w:left="5040" w:hanging="360"/>
+      </w:pPr>
+      <w:rPr>
+        <w:rFonts w:ascii="Symbol" w:hAnsi="Symbol" w:hint="default"/>
+      </w:rPr>
+    </w:lvl>
+    <w:lvl w:ilvl="7" w:tplc="04090003" w:tentative="1">
+      <w:start w:val="1"/>
+      <w:numFmt w:val="bullet"/>
+      <w:lvlText w:val="o"/>
+      <w:lvlJc w:val="left"/>
+      <w:pPr>
+        <w:ind w:left="5760" w:hanging="360"/>
+      </w:pPr>
+      <w:rPr>
+        <w:rFonts w:ascii="Courier New" w:hAnsi="Courier New" w:cs="Courier New" w:hint="default"/>
+      </w:rPr>
+    </w:lvl>
+    <w:lvl w:ilvl="8" w:tplc="04090005" w:tentative="1">
+      <w:start w:val="1"/>
+      <w:numFmt w:val="bullet"/>
+      <w:lvlText w:val=""/>
+      <w:lvlJc w:val="left"/>
+      <w:pPr>
+        <w:ind w:left="6480" w:hanging="360"/>
+      </w:pPr>
+      <w:rPr>
+        <w:rFonts w:ascii="Wingdings" w:hAnsi="Wingdings" w:hint="default"/>
+      </w:rPr>
+    </w:lvl>
+  </w:abstractNum>
+  <w:abstractNum w:abstractNumId="4" w15:restartNumberingAfterBreak="0">
     <w:nsid w:val="15522E0A"/>
     <w:multiLevelType w:val="hybridMultilevel"/>
     <w:tmpl w:val="A37E84C0"/>
@@ -1789,7 +2256,7 @@
       </w:rPr>
     </w:lvl>
   </w:abstractNum>
-  <w:abstractNum w:abstractNumId="3" w15:restartNumberingAfterBreak="0">
+  <w:abstractNum w:abstractNumId="5" w15:restartNumberingAfterBreak="0">
     <w:nsid w:val="1B844D70"/>
     <w:multiLevelType w:val="hybridMultilevel"/>
     <w:tmpl w:val="FD28B452"/>
@@ -1902,7 +2369,7 @@
       </w:rPr>
     </w:lvl>
   </w:abstractNum>
-  <w:abstractNum w:abstractNumId="4" w15:restartNumberingAfterBreak="0">
+  <w:abstractNum w:abstractNumId="6" w15:restartNumberingAfterBreak="0">
     <w:nsid w:val="21600C9C"/>
     <w:multiLevelType w:val="hybridMultilevel"/>
     <w:tmpl w:val="CC0A590A"/>
@@ -2015,7 +2482,7 @@
       </w:rPr>
     </w:lvl>
   </w:abstractNum>
-  <w:abstractNum w:abstractNumId="5" w15:restartNumberingAfterBreak="0">
+  <w:abstractNum w:abstractNumId="7" w15:restartNumberingAfterBreak="0">
     <w:nsid w:val="2787312B"/>
     <w:multiLevelType w:val="hybridMultilevel"/>
     <w:tmpl w:val="021AF398"/>
@@ -2128,7 +2595,7 @@
       </w:rPr>
     </w:lvl>
   </w:abstractNum>
-  <w:abstractNum w:abstractNumId="6" w15:restartNumberingAfterBreak="0">
+  <w:abstractNum w:abstractNumId="8" w15:restartNumberingAfterBreak="0">
     <w:nsid w:val="2BBB6F0F"/>
     <w:multiLevelType w:val="hybridMultilevel"/>
     <w:tmpl w:val="95F2D742"/>
@@ -2217,7 +2684,7 @@
       </w:pPr>
     </w:lvl>
   </w:abstractNum>
-  <w:abstractNum w:abstractNumId="7" w15:restartNumberingAfterBreak="0">
+  <w:abstractNum w:abstractNumId="9" w15:restartNumberingAfterBreak="0">
     <w:nsid w:val="345F5070"/>
     <w:multiLevelType w:val="hybridMultilevel"/>
     <w:tmpl w:val="18CCA934"/>
@@ -2330,7 +2797,7 @@
       </w:rPr>
     </w:lvl>
   </w:abstractNum>
-  <w:abstractNum w:abstractNumId="8" w15:restartNumberingAfterBreak="0">
+  <w:abstractNum w:abstractNumId="10" w15:restartNumberingAfterBreak="0">
     <w:nsid w:val="373773BE"/>
     <w:multiLevelType w:val="hybridMultilevel"/>
     <w:tmpl w:val="03E020AE"/>
@@ -2419,7 +2886,7 @@
       </w:pPr>
     </w:lvl>
   </w:abstractNum>
-  <w:abstractNum w:abstractNumId="9" w15:restartNumberingAfterBreak="0">
+  <w:abstractNum w:abstractNumId="11" w15:restartNumberingAfterBreak="0">
     <w:nsid w:val="3C7224E0"/>
     <w:multiLevelType w:val="hybridMultilevel"/>
     <w:tmpl w:val="FD8A2D1C"/>
@@ -2508,7 +2975,7 @@
       </w:pPr>
     </w:lvl>
   </w:abstractNum>
-  <w:abstractNum w:abstractNumId="10" w15:restartNumberingAfterBreak="0">
+  <w:abstractNum w:abstractNumId="12" w15:restartNumberingAfterBreak="0">
     <w:nsid w:val="475B29BC"/>
     <w:multiLevelType w:val="hybridMultilevel"/>
     <w:tmpl w:val="7FD8FF3A"/>
@@ -2621,7 +3088,7 @@
       </w:rPr>
     </w:lvl>
   </w:abstractNum>
-  <w:abstractNum w:abstractNumId="11" w15:restartNumberingAfterBreak="0">
+  <w:abstractNum w:abstractNumId="13" w15:restartNumberingAfterBreak="0">
     <w:nsid w:val="47CB6B85"/>
     <w:multiLevelType w:val="hybridMultilevel"/>
     <w:tmpl w:val="CF64C240"/>
@@ -2713,7 +3180,7 @@
       </w:pPr>
     </w:lvl>
   </w:abstractNum>
-  <w:abstractNum w:abstractNumId="12" w15:restartNumberingAfterBreak="0">
+  <w:abstractNum w:abstractNumId="14" w15:restartNumberingAfterBreak="0">
     <w:nsid w:val="4A026EB4"/>
     <w:multiLevelType w:val="hybridMultilevel"/>
     <w:tmpl w:val="6A84D4A6"/>
@@ -2826,7 +3293,120 @@
       </w:rPr>
     </w:lvl>
   </w:abstractNum>
-  <w:abstractNum w:abstractNumId="13" w15:restartNumberingAfterBreak="0">
+  <w:abstractNum w:abstractNumId="15" w15:restartNumberingAfterBreak="0">
+    <w:nsid w:val="63102F23"/>
+    <w:multiLevelType w:val="hybridMultilevel"/>
+    <w:tmpl w:val="0DC21CC0"/>
+    <w:lvl w:ilvl="0" w:tplc="04090001">
+      <w:start w:val="1"/>
+      <w:numFmt w:val="bullet"/>
+      <w:lvlText w:val=""/>
+      <w:lvlJc w:val="left"/>
+      <w:pPr>
+        <w:ind w:left="720" w:hanging="360"/>
+      </w:pPr>
+      <w:rPr>
+        <w:rFonts w:ascii="Symbol" w:hAnsi="Symbol" w:hint="default"/>
+      </w:rPr>
+    </w:lvl>
+    <w:lvl w:ilvl="1" w:tplc="04090003" w:tentative="1">
+      <w:start w:val="1"/>
+      <w:numFmt w:val="bullet"/>
+      <w:lvlText w:val="o"/>
+      <w:lvlJc w:val="left"/>
+      <w:pPr>
+        <w:ind w:left="1440" w:hanging="360"/>
+      </w:pPr>
+      <w:rPr>
+        <w:rFonts w:ascii="Courier New" w:hAnsi="Courier New" w:cs="Courier New" w:hint="default"/>
+      </w:rPr>
+    </w:lvl>
+    <w:lvl w:ilvl="2" w:tplc="04090005" w:tentative="1">
+      <w:start w:val="1"/>
+      <w:numFmt w:val="bullet"/>
+      <w:lvlText w:val=""/>
+      <w:lvlJc w:val="left"/>
+      <w:pPr>
+        <w:ind w:left="2160" w:hanging="360"/>
+      </w:pPr>
+      <w:rPr>
+        <w:rFonts w:ascii="Wingdings" w:hAnsi="Wingdings" w:hint="default"/>
+      </w:rPr>
+    </w:lvl>
+    <w:lvl w:ilvl="3" w:tplc="04090001" w:tentative="1">
+      <w:start w:val="1"/>
+      <w:numFmt w:val="bullet"/>
+      <w:lvlText w:val=""/>
+      <w:lvlJc w:val="left"/>
+      <w:pPr>
+        <w:ind w:left="2880" w:hanging="360"/>
+      </w:pPr>
+      <w:rPr>
+        <w:rFonts w:ascii="Symbol" w:hAnsi="Symbol" w:hint="default"/>
+      </w:rPr>
+    </w:lvl>
+    <w:lvl w:ilvl="4" w:tplc="04090003" w:tentative="1">
+      <w:start w:val="1"/>
+      <w:numFmt w:val="bullet"/>
+      <w:lvlText w:val="o"/>
+      <w:lvlJc w:val="left"/>
+      <w:pPr>
+        <w:ind w:left="3600" w:hanging="360"/>
+      </w:pPr>
+      <w:rPr>
+        <w:rFonts w:ascii="Courier New" w:hAnsi="Courier New" w:cs="Courier New" w:hint="default"/>
+      </w:rPr>
+    </w:lvl>
+    <w:lvl w:ilvl="5" w:tplc="04090005" w:tentative="1">
+      <w:start w:val="1"/>
+      <w:numFmt w:val="bullet"/>
+      <w:lvlText w:val=""/>
+      <w:lvlJc w:val="left"/>
+      <w:pPr>
+        <w:ind w:left="4320" w:hanging="360"/>
+      </w:pPr>
+      <w:rPr>
+        <w:rFonts w:ascii="Wingdings" w:hAnsi="Wingdings" w:hint="default"/>
+      </w:rPr>
+    </w:lvl>
+    <w:lvl w:ilvl="6" w:tplc="04090001" w:tentative="1">
+      <w:start w:val="1"/>
+      <w:numFmt w:val="bullet"/>
+      <w:lvlText w:val=""/>
+      <w:lvlJc w:val="left"/>
+      <w:pPr>
+        <w:ind w:left="5040" w:hanging="360"/>
+      </w:pPr>
+      <w:rPr>
+        <w:rFonts w:ascii="Symbol" w:hAnsi="Symbol" w:hint="default"/>
+      </w:rPr>
+    </w:lvl>
+    <w:lvl w:ilvl="7" w:tplc="04090003" w:tentative="1">
+      <w:start w:val="1"/>
+      <w:numFmt w:val="bullet"/>
+      <w:lvlText w:val="o"/>
+      <w:lvlJc w:val="left"/>
+      <w:pPr>
+        <w:ind w:left="5760" w:hanging="360"/>
+      </w:pPr>
+      <w:rPr>
+        <w:rFonts w:ascii="Courier New" w:hAnsi="Courier New" w:cs="Courier New" w:hint="default"/>
+      </w:rPr>
+    </w:lvl>
+    <w:lvl w:ilvl="8" w:tplc="04090005" w:tentative="1">
+      <w:start w:val="1"/>
+      <w:numFmt w:val="bullet"/>
+      <w:lvlText w:val=""/>
+      <w:lvlJc w:val="left"/>
+      <w:pPr>
+        <w:ind w:left="6480" w:hanging="360"/>
+      </w:pPr>
+      <w:rPr>
+        <w:rFonts w:ascii="Wingdings" w:hAnsi="Wingdings" w:hint="default"/>
+      </w:rPr>
+    </w:lvl>
+  </w:abstractNum>
+  <w:abstractNum w:abstractNumId="16" w15:restartNumberingAfterBreak="0">
     <w:nsid w:val="6AB735DC"/>
     <w:multiLevelType w:val="hybridMultilevel"/>
     <w:tmpl w:val="80EED3B2"/>
@@ -2918,7 +3498,7 @@
       </w:pPr>
     </w:lvl>
   </w:abstractNum>
-  <w:abstractNum w:abstractNumId="14" w15:restartNumberingAfterBreak="0">
+  <w:abstractNum w:abstractNumId="17" w15:restartNumberingAfterBreak="0">
     <w:nsid w:val="6DD000F0"/>
     <w:multiLevelType w:val="hybridMultilevel"/>
     <w:tmpl w:val="52482988"/>
@@ -3031,7 +3611,7 @@
       </w:rPr>
     </w:lvl>
   </w:abstractNum>
-  <w:abstractNum w:abstractNumId="15" w15:restartNumberingAfterBreak="0">
+  <w:abstractNum w:abstractNumId="18" w15:restartNumberingAfterBreak="0">
     <w:nsid w:val="6ECC447A"/>
     <w:multiLevelType w:val="hybridMultilevel"/>
     <w:tmpl w:val="1368E93E"/>
@@ -3144,7 +3724,7 @@
       </w:rPr>
     </w:lvl>
   </w:abstractNum>
-  <w:abstractNum w:abstractNumId="16" w15:restartNumberingAfterBreak="0">
+  <w:abstractNum w:abstractNumId="19" w15:restartNumberingAfterBreak="0">
     <w:nsid w:val="7E414981"/>
     <w:multiLevelType w:val="hybridMultilevel"/>
     <w:tmpl w:val="36F4AFB2"/>
@@ -3261,52 +3841,61 @@
     <w:abstractNumId w:val="1"/>
   </w:num>
   <w:num w:numId="2" w16cid:durableId="230241727">
+    <w:abstractNumId w:val="8"/>
+  </w:num>
+  <w:num w:numId="3" w16cid:durableId="2061853732">
+    <w:abstractNumId w:val="14"/>
+  </w:num>
+  <w:num w:numId="4" w16cid:durableId="1227033168">
+    <w:abstractNumId w:val="16"/>
+  </w:num>
+  <w:num w:numId="5" w16cid:durableId="1889296824">
+    <w:abstractNumId w:val="17"/>
+  </w:num>
+  <w:num w:numId="6" w16cid:durableId="1208492166">
+    <w:abstractNumId w:val="11"/>
+  </w:num>
+  <w:num w:numId="7" w16cid:durableId="1505516571">
+    <w:abstractNumId w:val="10"/>
+  </w:num>
+  <w:num w:numId="8" w16cid:durableId="1887793874">
+    <w:abstractNumId w:val="5"/>
+  </w:num>
+  <w:num w:numId="9" w16cid:durableId="2032140299">
+    <w:abstractNumId w:val="13"/>
+  </w:num>
+  <w:num w:numId="10" w16cid:durableId="2142915535">
     <w:abstractNumId w:val="6"/>
   </w:num>
-  <w:num w:numId="3" w16cid:durableId="2061853732">
-    <w:abstractNumId w:val="12"/>
+  <w:num w:numId="11" w16cid:durableId="1518420835">
+    <w:abstractNumId w:val="7"/>
   </w:num>
-  <w:num w:numId="4" w16cid:durableId="1227033168">
-    <w:abstractNumId w:val="13"/>
-  </w:num>
-  <w:num w:numId="5" w16cid:durableId="1889296824">
-    <w:abstractNumId w:val="14"/>
-  </w:num>
-  <w:num w:numId="6" w16cid:durableId="1208492166">
-    <w:abstractNumId w:val="9"/>
-  </w:num>
-  <w:num w:numId="7" w16cid:durableId="1505516571">
-    <w:abstractNumId w:val="8"/>
-  </w:num>
-  <w:num w:numId="8" w16cid:durableId="1887793874">
-    <w:abstractNumId w:val="3"/>
-  </w:num>
-  <w:num w:numId="9" w16cid:durableId="2032140299">
-    <w:abstractNumId w:val="11"/>
-  </w:num>
-  <w:num w:numId="10" w16cid:durableId="2142915535">
+  <w:num w:numId="12" w16cid:durableId="1247039198">
     <w:abstractNumId w:val="4"/>
   </w:num>
-  <w:num w:numId="11" w16cid:durableId="1518420835">
-    <w:abstractNumId w:val="5"/>
-  </w:num>
-  <w:num w:numId="12" w16cid:durableId="1247039198">
-    <w:abstractNumId w:val="2"/>
-  </w:num>
   <w:num w:numId="13" w16cid:durableId="1243026737">
-    <w:abstractNumId w:val="10"/>
+    <w:abstractNumId w:val="12"/>
   </w:num>
   <w:num w:numId="14" w16cid:durableId="1436556339">
     <w:abstractNumId w:val="0"/>
   </w:num>
   <w:num w:numId="15" w16cid:durableId="1351877111">
-    <w:abstractNumId w:val="16"/>
+    <w:abstractNumId w:val="19"/>
   </w:num>
   <w:num w:numId="16" w16cid:durableId="1709066424">
-    <w:abstractNumId w:val="15"/>
+    <w:abstractNumId w:val="18"/>
   </w:num>
   <w:num w:numId="17" w16cid:durableId="104466580">
-    <w:abstractNumId w:val="7"/>
+    <w:abstractNumId w:val="9"/>
+  </w:num>
+  <w:num w:numId="18" w16cid:durableId="1928539088">
+    <w:abstractNumId w:val="3"/>
+  </w:num>
+  <w:num w:numId="19" w16cid:durableId="242572714">
+    <w:abstractNumId w:val="2"/>
+  </w:num>
+  <w:num w:numId="20" w16cid:durableId="1255165268">
+    <w:abstractNumId w:val="15"/>
   </w:num>
 </w:numbering>
 </file>

</xml_diff>

<commit_message>
Finish SVC, PendSV and fault section
</commit_message>
<xml_diff>
--- a/course_note.docx
+++ b/course_note.docx
@@ -1679,6 +1679,1110 @@
         <w:t xml:space="preserve">It is called as nested because, it supports pre-empting a lower priority interrupt handler when higher priority interrupt arrives </w:t>
       </w:r>
     </w:p>
+    <w:p>
+      <w:r>
+        <w:t>ARM Cortex M3/M4 Fault Handlers</w:t>
+      </w:r>
+    </w:p>
+    <w:p>
+      <w:pPr>
+        <w:pStyle w:val="ListParagraph"/>
+        <w:numPr>
+          <w:ilvl w:val="0"/>
+          <w:numId w:val="21"/>
+        </w:numPr>
+      </w:pPr>
+      <w:r>
+        <w:t>Faults happen because of programmers handling processor by violating the design rules oy may be due to interfaces with which the processor deals</w:t>
+      </w:r>
+    </w:p>
+    <w:p>
+      <w:pPr>
+        <w:pStyle w:val="ListParagraph"/>
+        <w:numPr>
+          <w:ilvl w:val="0"/>
+          <w:numId w:val="21"/>
+        </w:numPr>
+      </w:pPr>
+      <w:r>
+        <w:t>Whenever a fault happens, internal processor registers will be updated to record the type of fault, the address of instruction at which the fault happened, and if an associated exception is enabled, the exception handler will be called by the processor</w:t>
+      </w:r>
+    </w:p>
+    <w:p>
+      <w:pPr>
+        <w:pStyle w:val="ListParagraph"/>
+        <w:numPr>
+          <w:ilvl w:val="0"/>
+          <w:numId w:val="21"/>
+        </w:numPr>
+      </w:pPr>
+      <w:r>
+        <w:t>In the exception handler programmers may implement the code to report, resolve, or recover from the fault</w:t>
+      </w:r>
+    </w:p>
+    <w:p>
+      <w:pPr>
+        <w:pStyle w:val="ListParagraph"/>
+        <w:numPr>
+          <w:ilvl w:val="0"/>
+          <w:numId w:val="21"/>
+        </w:numPr>
+      </w:pPr>
+      <w:r>
+        <w:t>For example, if your code tries to divide a number by zero, then divide by 0 fault will be raised from the hardware, which will invoke usage fault exception handler (if enabled). In the exception handler, you may make certain decisions to get rid of the problem, like closing the task, etc.</w:t>
+      </w:r>
+    </w:p>
+    <w:p>
+      <w:pPr>
+        <w:pStyle w:val="ListParagraph"/>
+        <w:numPr>
+          <w:ilvl w:val="0"/>
+          <w:numId w:val="21"/>
+        </w:numPr>
+      </w:pPr>
+      <w:r>
+        <w:t xml:space="preserve">Most of the time, fault happens by </w:t>
+      </w:r>
+      <w:r>
+        <w:t>programmer’s</w:t>
+      </w:r>
+      <w:r>
+        <w:t xml:space="preserve"> code not adhering to processor programming guidelines.</w:t>
+      </w:r>
+    </w:p>
+    <w:p>
+      <w:r>
+        <w:t>Cause of Fault</w:t>
+      </w:r>
+    </w:p>
+    <w:p>
+      <w:pPr>
+        <w:pStyle w:val="ListParagraph"/>
+        <w:numPr>
+          <w:ilvl w:val="0"/>
+          <w:numId w:val="22"/>
+        </w:numPr>
+      </w:pPr>
+      <w:r>
+        <w:t>Divide by zero (if enabled)</w:t>
+      </w:r>
+    </w:p>
+    <w:p>
+      <w:pPr>
+        <w:pStyle w:val="ListParagraph"/>
+        <w:numPr>
+          <w:ilvl w:val="0"/>
+          <w:numId w:val="22"/>
+        </w:numPr>
+      </w:pPr>
+      <w:r>
+        <w:t>Undefined instruction</w:t>
+      </w:r>
+    </w:p>
+    <w:p>
+      <w:pPr>
+        <w:pStyle w:val="ListParagraph"/>
+        <w:numPr>
+          <w:ilvl w:val="0"/>
+          <w:numId w:val="22"/>
+        </w:numPr>
+      </w:pPr>
+      <w:r>
+        <w:t>Attempt to execute code from memory region which is marked as execute never (XN) to prevent code injection</w:t>
+      </w:r>
+    </w:p>
+    <w:p>
+      <w:pPr>
+        <w:pStyle w:val="ListParagraph"/>
+        <w:numPr>
+          <w:ilvl w:val="0"/>
+          <w:numId w:val="22"/>
+        </w:numPr>
+      </w:pPr>
+      <w:r>
+        <w:t>MPU guarded memory region access violation by the code</w:t>
+      </w:r>
+    </w:p>
+    <w:p>
+      <w:pPr>
+        <w:pStyle w:val="ListParagraph"/>
+        <w:numPr>
+          <w:ilvl w:val="0"/>
+          <w:numId w:val="22"/>
+        </w:numPr>
+      </w:pPr>
+      <w:r>
+        <w:t>Unaligned data access (if enabled)</w:t>
+      </w:r>
+    </w:p>
+    <w:p>
+      <w:pPr>
+        <w:pStyle w:val="ListParagraph"/>
+        <w:numPr>
+          <w:ilvl w:val="0"/>
+          <w:numId w:val="22"/>
+        </w:numPr>
+      </w:pPr>
+      <w:r>
+        <w:t>Returning to thread mode keeping active interrupt alive</w:t>
+      </w:r>
+    </w:p>
+    <w:p>
+      <w:pPr>
+        <w:pStyle w:val="ListParagraph"/>
+        <w:numPr>
+          <w:ilvl w:val="0"/>
+          <w:numId w:val="22"/>
+        </w:numPr>
+      </w:pPr>
+      <w:r>
+        <w:t>Bus error (Example, no response from memory device)</w:t>
+      </w:r>
+    </w:p>
+    <w:p>
+      <w:pPr>
+        <w:pStyle w:val="ListParagraph"/>
+        <w:numPr>
+          <w:ilvl w:val="0"/>
+          <w:numId w:val="22"/>
+        </w:numPr>
+      </w:pPr>
+      <w:r>
+        <w:t>Executing SVC instruction inside SVC handler or calling a function in SVC handler which eventually execute hidden SVC instruction</w:t>
+      </w:r>
+    </w:p>
+    <w:p>
+      <w:pPr>
+        <w:pStyle w:val="ListParagraph"/>
+        <w:numPr>
+          <w:ilvl w:val="0"/>
+          <w:numId w:val="22"/>
+        </w:numPr>
+      </w:pPr>
+      <w:r>
+        <w:t>Debug monitor settings and related exceptions</w:t>
+      </w:r>
+    </w:p>
+    <w:p>
+      <w:r>
+        <w:t>Hard fault Exception</w:t>
+      </w:r>
+    </w:p>
+    <w:p>
+      <w:pPr>
+        <w:pStyle w:val="ListParagraph"/>
+        <w:numPr>
+          <w:ilvl w:val="0"/>
+          <w:numId w:val="23"/>
+        </w:numPr>
+      </w:pPr>
+      <w:r>
+        <w:lastRenderedPageBreak/>
+        <w:t>A hard fault is an exception that occurs because of an error during exception procession, or because an exception cannot be managed by any other exception mechanism. It has 3</w:t>
+      </w:r>
+      <w:r>
+        <w:rPr>
+          <w:vertAlign w:val="superscript"/>
+        </w:rPr>
+        <w:t>rd</w:t>
+      </w:r>
+      <w:r>
+        <w:t xml:space="preserve"> highest fixed priority (-1) after reset and NMI meaning it has higher priority than any exception with configurable priority</w:t>
+      </w:r>
+    </w:p>
+    <w:p>
+      <w:pPr>
+        <w:pStyle w:val="ListParagraph"/>
+        <w:numPr>
+          <w:ilvl w:val="0"/>
+          <w:numId w:val="23"/>
+        </w:numPr>
+      </w:pPr>
+      <w:r>
+        <w:t>Causes</w:t>
+      </w:r>
+    </w:p>
+    <w:p>
+      <w:pPr>
+        <w:pStyle w:val="ListParagraph"/>
+        <w:numPr>
+          <w:ilvl w:val="1"/>
+          <w:numId w:val="23"/>
+        </w:numPr>
+      </w:pPr>
+      <w:r>
+        <w:t>Escalation of configurable fault exceptions</w:t>
+      </w:r>
+    </w:p>
+    <w:p>
+      <w:pPr>
+        <w:pStyle w:val="ListParagraph"/>
+        <w:numPr>
+          <w:ilvl w:val="1"/>
+          <w:numId w:val="23"/>
+        </w:numPr>
+      </w:pPr>
+      <w:r>
+        <w:t>Bus error returned during a vector fetch</w:t>
+      </w:r>
+    </w:p>
+    <w:p>
+      <w:pPr>
+        <w:pStyle w:val="ListParagraph"/>
+        <w:numPr>
+          <w:ilvl w:val="1"/>
+          <w:numId w:val="23"/>
+        </w:numPr>
+      </w:pPr>
+      <w:r>
+        <w:t xml:space="preserve">Execution of break point instruction when both halt mode and debug monitor is disabled </w:t>
+      </w:r>
+    </w:p>
+    <w:p>
+      <w:pPr>
+        <w:pStyle w:val="ListParagraph"/>
+        <w:numPr>
+          <w:ilvl w:val="1"/>
+          <w:numId w:val="23"/>
+        </w:numPr>
+      </w:pPr>
+      <w:r>
+        <w:t>Executing SVC instruction inside SVC handler</w:t>
+      </w:r>
+    </w:p>
+    <w:p>
+      <w:r>
+        <w:t>Mem Manage Fault exception</w:t>
+      </w:r>
+    </w:p>
+    <w:p>
+      <w:pPr>
+        <w:pStyle w:val="ListParagraph"/>
+        <w:numPr>
+          <w:ilvl w:val="0"/>
+          <w:numId w:val="24"/>
+        </w:numPr>
+      </w:pPr>
+      <w:r>
+        <w:t>This is a configurable fault exception. Disabled by default</w:t>
+      </w:r>
+    </w:p>
+    <w:p>
+      <w:pPr>
+        <w:pStyle w:val="ListParagraph"/>
+        <w:numPr>
+          <w:ilvl w:val="0"/>
+          <w:numId w:val="24"/>
+        </w:numPr>
+      </w:pPr>
+      <w:r>
+        <w:t xml:space="preserve">You can enable this exception by configuring the processor register “System </w:t>
+      </w:r>
+      <w:proofErr w:type="spellStart"/>
+      <w:r>
+        <w:t>Hnadler</w:t>
+      </w:r>
+      <w:proofErr w:type="spellEnd"/>
+      <w:r>
+        <w:t xml:space="preserve"> Control and State Register (SHCSR)”</w:t>
+      </w:r>
+    </w:p>
+    <w:p>
+      <w:pPr>
+        <w:pStyle w:val="ListParagraph"/>
+        <w:numPr>
+          <w:ilvl w:val="0"/>
+          <w:numId w:val="24"/>
+        </w:numPr>
+      </w:pPr>
+      <w:r>
+        <w:t>When mem manage fault happens, mem manage fault exception handler will be executed by the processor</w:t>
+      </w:r>
+    </w:p>
+    <w:p>
+      <w:pPr>
+        <w:pStyle w:val="ListParagraph"/>
+        <w:numPr>
+          <w:ilvl w:val="0"/>
+          <w:numId w:val="24"/>
+        </w:numPr>
+      </w:pPr>
+      <w:r>
+        <w:t>Priority of this fault exception is configurable</w:t>
+      </w:r>
+    </w:p>
+    <w:p>
+      <w:pPr>
+        <w:pStyle w:val="ListParagraph"/>
+        <w:numPr>
+          <w:ilvl w:val="0"/>
+          <w:numId w:val="24"/>
+        </w:numPr>
+      </w:pPr>
+      <w:r>
+        <w:t>Causes</w:t>
+      </w:r>
+    </w:p>
+    <w:p>
+      <w:pPr>
+        <w:pStyle w:val="ListParagraph"/>
+        <w:numPr>
+          <w:ilvl w:val="1"/>
+          <w:numId w:val="24"/>
+        </w:numPr>
+      </w:pPr>
+      <w:r>
+        <w:t>As its name indicates, this fault exception triggers when memory access violation is detected (access permission by the processor or MPU)</w:t>
+      </w:r>
+    </w:p>
+    <w:p>
+      <w:pPr>
+        <w:pStyle w:val="ListParagraph"/>
+        <w:numPr>
+          <w:ilvl w:val="1"/>
+          <w:numId w:val="24"/>
+        </w:numPr>
+      </w:pPr>
+      <w:r>
+        <w:t>Unprivileged thread mode code (such as user application or RTOS task) tries to access a memory region which is marked as “privileged access only” by the MPU</w:t>
+      </w:r>
+    </w:p>
+    <w:p>
+      <w:pPr>
+        <w:pStyle w:val="ListParagraph"/>
+        <w:numPr>
+          <w:ilvl w:val="1"/>
+          <w:numId w:val="24"/>
+        </w:numPr>
+      </w:pPr>
+      <w:r>
+        <w:t>Writing to memory regions which are marked as read-only by the MPU</w:t>
+      </w:r>
+    </w:p>
+    <w:p>
+      <w:pPr>
+        <w:pStyle w:val="ListParagraph"/>
+        <w:numPr>
+          <w:ilvl w:val="1"/>
+          <w:numId w:val="24"/>
+        </w:numPr>
+      </w:pPr>
+      <w:r>
+        <w:t>This fault can also be triggered when trying to execute program code from “peripheral” memory regions. Peripheral memory regions are marked as XN (execute never) regions by the process design to avoid code injection attacks through peripherals</w:t>
+      </w:r>
+    </w:p>
+    <w:p>
+      <w:r>
+        <w:t>Bus Fault exception</w:t>
+      </w:r>
+    </w:p>
+    <w:p>
+      <w:pPr>
+        <w:pStyle w:val="ListParagraph"/>
+        <w:numPr>
+          <w:ilvl w:val="0"/>
+          <w:numId w:val="25"/>
+        </w:numPr>
+      </w:pPr>
+      <w:r>
+        <w:t>Due to error response returned by the processor bus interfaces during access to memory devices</w:t>
+      </w:r>
+    </w:p>
+    <w:p>
+      <w:pPr>
+        <w:pStyle w:val="ListParagraph"/>
+        <w:numPr>
+          <w:ilvl w:val="1"/>
+          <w:numId w:val="25"/>
+        </w:numPr>
+      </w:pPr>
+      <w:r>
+        <w:t>During instruction fetch</w:t>
+      </w:r>
+    </w:p>
+    <w:p>
+      <w:pPr>
+        <w:pStyle w:val="ListParagraph"/>
+        <w:numPr>
+          <w:ilvl w:val="1"/>
+          <w:numId w:val="25"/>
+        </w:numPr>
+      </w:pPr>
+      <w:r>
+        <w:t>During data read or write to memory devices</w:t>
+      </w:r>
+    </w:p>
+    <w:p>
+      <w:pPr>
+        <w:pStyle w:val="ListParagraph"/>
+        <w:numPr>
+          <w:ilvl w:val="0"/>
+          <w:numId w:val="25"/>
+        </w:numPr>
+      </w:pPr>
+      <w:r>
+        <w:t>If bus error happens during vector fetch, it will be escalated to a hard fault even if bus fault exception is enabled</w:t>
+      </w:r>
+    </w:p>
+    <w:p>
+      <w:pPr>
+        <w:pStyle w:val="ListParagraph"/>
+        <w:numPr>
+          <w:ilvl w:val="0"/>
+          <w:numId w:val="25"/>
+        </w:numPr>
+      </w:pPr>
+      <w:r>
+        <w:t>Memory device sends error response when the processor bus interface tries to access invalid or restricted memory locations which could generate a bus fault</w:t>
+      </w:r>
+    </w:p>
+    <w:p>
+      <w:pPr>
+        <w:pStyle w:val="ListParagraph"/>
+        <w:numPr>
+          <w:ilvl w:val="0"/>
+          <w:numId w:val="25"/>
+        </w:numPr>
+      </w:pPr>
+      <w:r>
+        <w:t>When the device is not ready to accept memory transfer</w:t>
+      </w:r>
+    </w:p>
+    <w:p>
+      <w:pPr>
+        <w:pStyle w:val="ListParagraph"/>
+        <w:numPr>
+          <w:ilvl w:val="0"/>
+          <w:numId w:val="25"/>
+        </w:numPr>
+      </w:pPr>
+      <w:r>
+        <w:t xml:space="preserve">You may encounter such issues when you play with external memories such as SDRAM connected via DRAM controllers </w:t>
+      </w:r>
+    </w:p>
+    <w:p>
+      <w:pPr>
+        <w:pStyle w:val="ListParagraph"/>
+        <w:numPr>
+          <w:ilvl w:val="0"/>
+          <w:numId w:val="25"/>
+        </w:numPr>
+      </w:pPr>
+      <w:r>
+        <w:t>Unprivileged access to the private peripheral bus</w:t>
+      </w:r>
+    </w:p>
+    <w:p>
+      <w:r>
+        <w:t>Usage fault exception</w:t>
+      </w:r>
+    </w:p>
+    <w:p>
+      <w:pPr>
+        <w:pStyle w:val="ListParagraph"/>
+        <w:numPr>
+          <w:ilvl w:val="0"/>
+          <w:numId w:val="26"/>
+        </w:numPr>
+      </w:pPr>
+      <w:r>
+        <w:lastRenderedPageBreak/>
+        <w:t>Execution of undefined instruction (Cortex M4 supports only thumb ISA, so executing any instruction outside this ISA (like ARM ISA) would result in a fault)</w:t>
+      </w:r>
+    </w:p>
+    <w:p>
+      <w:pPr>
+        <w:pStyle w:val="ListParagraph"/>
+        <w:numPr>
+          <w:ilvl w:val="0"/>
+          <w:numId w:val="26"/>
+        </w:numPr>
+      </w:pPr>
+      <w:r>
+        <w:t xml:space="preserve">Executing floating point instruction keeping floating point unit disabled </w:t>
+      </w:r>
+    </w:p>
+    <w:p>
+      <w:pPr>
+        <w:pStyle w:val="ListParagraph"/>
+        <w:numPr>
+          <w:ilvl w:val="0"/>
+          <w:numId w:val="26"/>
+        </w:numPr>
+      </w:pPr>
+      <w:r>
+        <w:t>Trying to switch to ARM state to execute ARM ISA instructions. The T bit of the processor decides ARM state or Thumb state. For cortex M it should be maintained at 1. Making T bit 0 (may happen during function call using function pointers whose 0</w:t>
+      </w:r>
+      <w:r>
+        <w:rPr>
+          <w:vertAlign w:val="superscript"/>
+        </w:rPr>
+        <w:t>th</w:t>
+      </w:r>
+      <w:r>
+        <w:t xml:space="preserve"> bit is not maintained as 1) would result in fault</w:t>
+      </w:r>
+    </w:p>
+    <w:p>
+      <w:pPr>
+        <w:pStyle w:val="ListParagraph"/>
+        <w:numPr>
+          <w:ilvl w:val="0"/>
+          <w:numId w:val="26"/>
+        </w:numPr>
+      </w:pPr>
+      <w:r>
+        <w:t>Trying to return to thread mode when an exception/interrupt is still active</w:t>
+      </w:r>
+    </w:p>
+    <w:p>
+      <w:pPr>
+        <w:pStyle w:val="ListParagraph"/>
+        <w:numPr>
+          <w:ilvl w:val="0"/>
+          <w:numId w:val="26"/>
+        </w:numPr>
+      </w:pPr>
+      <w:r>
+        <w:t>Unaligned memory access with multiple load or multiple store instructions</w:t>
+      </w:r>
+    </w:p>
+    <w:p>
+      <w:pPr>
+        <w:pStyle w:val="ListParagraph"/>
+        <w:numPr>
+          <w:ilvl w:val="0"/>
+          <w:numId w:val="26"/>
+        </w:numPr>
+      </w:pPr>
+      <w:r>
+        <w:t>Attempt to divide by zero (if enabled, by default divide by zero results in zero)</w:t>
+      </w:r>
+    </w:p>
+    <w:p>
+      <w:pPr>
+        <w:pStyle w:val="ListParagraph"/>
+        <w:numPr>
+          <w:ilvl w:val="0"/>
+          <w:numId w:val="26"/>
+        </w:numPr>
+      </w:pPr>
+      <w:r>
+        <w:t>For all unaligned data access from memory (only if enabled, otherwise cortex m supports unaligned data access)</w:t>
+      </w:r>
+    </w:p>
+    <w:p>
+      <w:r>
+        <w:t>__attribute__((naked)) functions</w:t>
+      </w:r>
+    </w:p>
+    <w:p>
+      <w:pPr>
+        <w:pStyle w:val="ListParagraph"/>
+        <w:numPr>
+          <w:ilvl w:val="0"/>
+          <w:numId w:val="27"/>
+        </w:numPr>
+      </w:pPr>
+      <w:r>
+        <w:t>This attribute tells the compiler that the function is an embedded assembly function. You can write the body of the function entirely in assembly code using __</w:t>
+      </w:r>
+      <w:proofErr w:type="spellStart"/>
+      <w:r>
+        <w:t>asm</w:t>
+      </w:r>
+      <w:proofErr w:type="spellEnd"/>
+      <w:r>
+        <w:t xml:space="preserve"> statements</w:t>
+      </w:r>
+    </w:p>
+    <w:p>
+      <w:pPr>
+        <w:pStyle w:val="ListParagraph"/>
+        <w:numPr>
+          <w:ilvl w:val="0"/>
+          <w:numId w:val="27"/>
+        </w:numPr>
+      </w:pPr>
+      <w:r>
+        <w:t>The compiler does not generate prologue and epilogue sequences for functions with __attribute__((naked))</w:t>
+      </w:r>
+    </w:p>
+    <w:p>
+      <w:pPr>
+        <w:pStyle w:val="ListParagraph"/>
+        <w:numPr>
+          <w:ilvl w:val="0"/>
+          <w:numId w:val="27"/>
+        </w:numPr>
+      </w:pPr>
+      <w:r>
+        <w:t>Use naked functions only to write some assembly instructions (__</w:t>
+      </w:r>
+      <w:proofErr w:type="spellStart"/>
+      <w:r>
+        <w:t>asm</w:t>
+      </w:r>
+      <w:proofErr w:type="spellEnd"/>
+      <w:r>
+        <w:t xml:space="preserve"> statements). Mixing ‘C’ code might not work properly</w:t>
+      </w:r>
+    </w:p>
+    <w:p>
+      <w:r>
+        <w:t>Exceptions for system-level services</w:t>
+      </w:r>
+    </w:p>
+    <w:p>
+      <w:pPr>
+        <w:pStyle w:val="ListParagraph"/>
+        <w:numPr>
+          <w:ilvl w:val="0"/>
+          <w:numId w:val="28"/>
+        </w:numPr>
+      </w:pPr>
+      <w:r>
+        <w:t xml:space="preserve">ARM cortex Mx processor supports 2 important system-level service exceptions. SVC (Supervisory call) and </w:t>
+      </w:r>
+      <w:proofErr w:type="spellStart"/>
+      <w:r>
+        <w:t>PendSV</w:t>
+      </w:r>
+      <w:proofErr w:type="spellEnd"/>
+      <w:r>
+        <w:t xml:space="preserve"> (</w:t>
+      </w:r>
+      <w:proofErr w:type="spellStart"/>
+      <w:r>
+        <w:t>Pendable</w:t>
+      </w:r>
+      <w:proofErr w:type="spellEnd"/>
+      <w:r>
+        <w:t xml:space="preserve"> Service)</w:t>
+      </w:r>
+    </w:p>
+    <w:p>
+      <w:pPr>
+        <w:pStyle w:val="ListParagraph"/>
+        <w:numPr>
+          <w:ilvl w:val="0"/>
+          <w:numId w:val="28"/>
+        </w:numPr>
+      </w:pPr>
+      <w:r>
+        <w:t>Supervisory calls are typically used to request privileged operations for access to system resources from an operation system</w:t>
+      </w:r>
+    </w:p>
+    <w:p>
+      <w:pPr>
+        <w:pStyle w:val="ListParagraph"/>
+        <w:numPr>
+          <w:ilvl w:val="0"/>
+          <w:numId w:val="28"/>
+        </w:numPr>
+      </w:pPr>
+      <w:r>
+        <w:t>SVC exception is mainly used in an OS environment. For example, a less privileged user task can trigger SVC exception to get system-level services (like accessing device drivers, peripheral) from the kernel of the OS</w:t>
+      </w:r>
+    </w:p>
+    <w:p>
+      <w:pPr>
+        <w:pStyle w:val="ListParagraph"/>
+        <w:numPr>
+          <w:ilvl w:val="0"/>
+          <w:numId w:val="28"/>
+        </w:numPr>
+      </w:pPr>
+      <w:proofErr w:type="spellStart"/>
+      <w:r>
+        <w:t>PendSV</w:t>
+      </w:r>
+      <w:proofErr w:type="spellEnd"/>
+      <w:r>
+        <w:t xml:space="preserve"> is mainly used in an OS environment to carry out context switching between 2 or more tasks when no other exceptions are active in the system</w:t>
+      </w:r>
+    </w:p>
+    <w:p>
+      <w:r>
+        <w:t>SVC (Supervisor Call) instruction</w:t>
+      </w:r>
+    </w:p>
+    <w:p>
+      <w:pPr>
+        <w:pStyle w:val="ListParagraph"/>
+        <w:numPr>
+          <w:ilvl w:val="0"/>
+          <w:numId w:val="29"/>
+        </w:numPr>
+      </w:pPr>
+      <w:r>
+        <w:t>SVC is a thumb ISA instruction which cause SVC exception</w:t>
+      </w:r>
+    </w:p>
+    <w:p>
+      <w:pPr>
+        <w:pStyle w:val="ListParagraph"/>
+        <w:numPr>
+          <w:ilvl w:val="0"/>
+          <w:numId w:val="29"/>
+        </w:numPr>
+      </w:pPr>
+      <w:r>
+        <w:t>In a RTOS scenario, user tasks can execute SVC instructions with an associated argument to make supervisory calls to seek privileged resources from the kernel code</w:t>
+      </w:r>
+    </w:p>
+    <w:p>
+      <w:pPr>
+        <w:pStyle w:val="ListParagraph"/>
+        <w:numPr>
+          <w:ilvl w:val="0"/>
+          <w:numId w:val="29"/>
+        </w:numPr>
+      </w:pPr>
+      <w:r>
+        <w:t>Unprivileged user tasks use the SVC instruction to change the processor mode to privileged mode to access privileged resources like peripherals</w:t>
+      </w:r>
+    </w:p>
+    <w:p>
+      <w:pPr>
+        <w:pStyle w:val="ListParagraph"/>
+        <w:numPr>
+          <w:ilvl w:val="0"/>
+          <w:numId w:val="29"/>
+        </w:numPr>
+      </w:pPr>
+      <w:r>
+        <w:t>SVC instruction is always used along with a number, which can be used to identify the request type by the kernel code</w:t>
+      </w:r>
+    </w:p>
+    <w:p>
+      <w:pPr>
+        <w:pStyle w:val="ListParagraph"/>
+        <w:numPr>
+          <w:ilvl w:val="0"/>
+          <w:numId w:val="29"/>
+        </w:numPr>
+      </w:pPr>
+      <w:r>
+        <w:t>The SVC handler executes right after the SVC instruction (no delay. Unless a higher priority exception arrives at the same time)</w:t>
+      </w:r>
+    </w:p>
+    <w:p>
+      <w:r>
+        <w:t>Methods to trigger SVC exception</w:t>
+      </w:r>
+    </w:p>
+    <w:p>
+      <w:pPr>
+        <w:pStyle w:val="ListParagraph"/>
+        <w:numPr>
+          <w:ilvl w:val="0"/>
+          <w:numId w:val="30"/>
+        </w:numPr>
+      </w:pPr>
+      <w:r>
+        <w:lastRenderedPageBreak/>
+        <w:t>Direct execution of SVC instruction with an immediate value. Example: ‘SVC #0X04’ in assembly (Using SVC instruction is very efficient in terms of latency)</w:t>
+      </w:r>
+    </w:p>
+    <w:p>
+      <w:pPr>
+        <w:pStyle w:val="ListParagraph"/>
+        <w:numPr>
+          <w:ilvl w:val="0"/>
+          <w:numId w:val="30"/>
+        </w:numPr>
+      </w:pPr>
+      <w:r>
+        <w:t>Setting the exception pending bit in ‘System handler control and state register’ (uncommon method)</w:t>
+      </w:r>
+    </w:p>
+    <w:p>
+      <w:r>
+        <w:t xml:space="preserve">How to extract the SVC number </w:t>
+      </w:r>
+    </w:p>
+    <w:p>
+      <w:pPr>
+        <w:pStyle w:val="ListParagraph"/>
+        <w:numPr>
+          <w:ilvl w:val="0"/>
+          <w:numId w:val="31"/>
+        </w:numPr>
+      </w:pPr>
+      <w:r>
+        <w:t>The SVC instruction has a number embedded within it, often referred to as the SVC number</w:t>
+      </w:r>
+    </w:p>
+    <w:p>
+      <w:pPr>
+        <w:pStyle w:val="ListParagraph"/>
+        <w:numPr>
+          <w:ilvl w:val="0"/>
+          <w:numId w:val="31"/>
+        </w:numPr>
+      </w:pPr>
+      <w:r>
+        <w:t>In the SVC handler, you should fetch the opcode of the SVC instruction and then extract the SVC number</w:t>
+      </w:r>
+    </w:p>
+    <w:p>
+      <w:pPr>
+        <w:pStyle w:val="ListParagraph"/>
+        <w:numPr>
+          <w:ilvl w:val="0"/>
+          <w:numId w:val="31"/>
+        </w:numPr>
+      </w:pPr>
+      <w:r>
+        <w:t>To fetch the opcode of SVC instruction from program memory, we should have the value of PC (return address) where the user code had interrupted while triggering the SVC exception</w:t>
+      </w:r>
+    </w:p>
+    <w:p>
+      <w:pPr>
+        <w:pStyle w:val="ListParagraph"/>
+        <w:numPr>
+          <w:ilvl w:val="0"/>
+          <w:numId w:val="31"/>
+        </w:numPr>
+      </w:pPr>
+      <w:r>
+        <w:t>The value of the PC where the user code had interrupted is stored in the stack as a part of exception entry sequence by the processor</w:t>
+      </w:r>
+    </w:p>
+    <w:p>
+      <w:proofErr w:type="spellStart"/>
+      <w:r>
+        <w:t>PendSV</w:t>
+      </w:r>
+      <w:proofErr w:type="spellEnd"/>
+      <w:r>
+        <w:t xml:space="preserve"> Exception</w:t>
+      </w:r>
+    </w:p>
+    <w:p>
+      <w:pPr>
+        <w:pStyle w:val="ListParagraph"/>
+        <w:numPr>
+          <w:ilvl w:val="0"/>
+          <w:numId w:val="32"/>
+        </w:numPr>
+      </w:pPr>
+      <w:r>
+        <w:t>It is an exception type 14 and has a programmable priority level</w:t>
+      </w:r>
+    </w:p>
+    <w:p>
+      <w:pPr>
+        <w:pStyle w:val="ListParagraph"/>
+        <w:numPr>
+          <w:ilvl w:val="0"/>
+          <w:numId w:val="32"/>
+        </w:numPr>
+      </w:pPr>
+      <w:r>
+        <w:t>This exception is triggered by setting its pending status by writing to the ‘Interrupt Control and State Register’ of processor</w:t>
+      </w:r>
+    </w:p>
+    <w:p>
+      <w:pPr>
+        <w:pStyle w:val="ListParagraph"/>
+        <w:numPr>
+          <w:ilvl w:val="0"/>
+          <w:numId w:val="32"/>
+        </w:numPr>
+      </w:pPr>
+      <w:r>
+        <w:t xml:space="preserve">Triggering a </w:t>
+      </w:r>
+      <w:proofErr w:type="spellStart"/>
+      <w:r>
+        <w:t>pendSV</w:t>
+      </w:r>
+      <w:proofErr w:type="spellEnd"/>
+      <w:r>
+        <w:t xml:space="preserve"> system exception is a way of invoking the pre-emptive kernel to carry out the context switch in an </w:t>
+      </w:r>
+      <w:proofErr w:type="spellStart"/>
+      <w:r>
+        <w:t>os</w:t>
+      </w:r>
+      <w:proofErr w:type="spellEnd"/>
+      <w:r>
+        <w:t xml:space="preserve"> environment</w:t>
+      </w:r>
+    </w:p>
+    <w:p>
+      <w:pPr>
+        <w:pStyle w:val="ListParagraph"/>
+        <w:numPr>
+          <w:ilvl w:val="0"/>
+          <w:numId w:val="32"/>
+        </w:numPr>
+      </w:pPr>
+      <w:r>
+        <w:t xml:space="preserve">In an </w:t>
+      </w:r>
+      <w:proofErr w:type="spellStart"/>
+      <w:r>
+        <w:t>os</w:t>
+      </w:r>
+      <w:proofErr w:type="spellEnd"/>
+      <w:r>
+        <w:t xml:space="preserve"> environment, </w:t>
+      </w:r>
+      <w:proofErr w:type="spellStart"/>
+      <w:r>
+        <w:t>PendSV</w:t>
+      </w:r>
+      <w:proofErr w:type="spellEnd"/>
+      <w:r>
+        <w:t xml:space="preserve"> handler is set to the lowest priority level, and the </w:t>
+      </w:r>
+      <w:proofErr w:type="spellStart"/>
+      <w:r>
+        <w:t>PendSV</w:t>
+      </w:r>
+      <w:proofErr w:type="spellEnd"/>
+      <w:r>
+        <w:t xml:space="preserve"> handler carries out the context switch operation</w:t>
+      </w:r>
+    </w:p>
+    <w:p>
+      <w:r>
+        <w:t xml:space="preserve">Typical use of </w:t>
+      </w:r>
+      <w:proofErr w:type="spellStart"/>
+      <w:r>
+        <w:t>PendSV</w:t>
+      </w:r>
+      <w:proofErr w:type="spellEnd"/>
+    </w:p>
+    <w:p>
+      <w:pPr>
+        <w:pStyle w:val="ListParagraph"/>
+        <w:numPr>
+          <w:ilvl w:val="0"/>
+          <w:numId w:val="33"/>
+        </w:numPr>
+      </w:pPr>
+      <w:r>
+        <w:t>Typically, this exception is triggered inside a higher priority exception handler, and it gets executed when the higher priority handler finishes</w:t>
+      </w:r>
+    </w:p>
+    <w:p>
+      <w:pPr>
+        <w:pStyle w:val="ListParagraph"/>
+        <w:numPr>
+          <w:ilvl w:val="0"/>
+          <w:numId w:val="33"/>
+        </w:numPr>
+      </w:pPr>
+      <w:r>
+        <w:t xml:space="preserve">Using this characteristic, we can schedule the </w:t>
+      </w:r>
+      <w:proofErr w:type="spellStart"/>
+      <w:r>
+        <w:t>PendSV</w:t>
+      </w:r>
+      <w:proofErr w:type="spellEnd"/>
+      <w:r>
+        <w:t xml:space="preserve"> exception handler to be executed </w:t>
+      </w:r>
+      <w:proofErr w:type="spellStart"/>
+      <w:r>
+        <w:t>afer</w:t>
+      </w:r>
+      <w:proofErr w:type="spellEnd"/>
+      <w:r>
+        <w:t xml:space="preserve"> all the other interrupt processing tasks are done</w:t>
+      </w:r>
+    </w:p>
+    <w:p>
+      <w:pPr>
+        <w:pStyle w:val="ListParagraph"/>
+        <w:numPr>
+          <w:ilvl w:val="0"/>
+          <w:numId w:val="33"/>
+        </w:numPr>
+      </w:pPr>
+      <w:r>
+        <w:t xml:space="preserve">This is very useful for a context switching operation, which is a crucial operation in various </w:t>
+      </w:r>
+      <w:proofErr w:type="spellStart"/>
+      <w:r>
+        <w:t>os</w:t>
+      </w:r>
+      <w:proofErr w:type="spellEnd"/>
+      <w:r>
+        <w:t xml:space="preserve"> design</w:t>
+      </w:r>
+    </w:p>
+    <w:p>
+      <w:pPr>
+        <w:pStyle w:val="ListParagraph"/>
+        <w:numPr>
+          <w:ilvl w:val="0"/>
+          <w:numId w:val="33"/>
+        </w:numPr>
+      </w:pPr>
+      <w:r>
+        <w:t xml:space="preserve">Using </w:t>
+      </w:r>
+      <w:proofErr w:type="spellStart"/>
+      <w:r>
+        <w:t>PendSV</w:t>
+      </w:r>
+      <w:proofErr w:type="spellEnd"/>
+      <w:r>
+        <w:t xml:space="preserve"> in context switching will be more efficient in an interrupt noisy environment</w:t>
+      </w:r>
+    </w:p>
+    <w:p>
+      <w:pPr>
+        <w:pStyle w:val="ListParagraph"/>
+        <w:numPr>
+          <w:ilvl w:val="0"/>
+          <w:numId w:val="33"/>
+        </w:numPr>
+      </w:pPr>
+      <w:r>
+        <w:t>In an interrupt noisy environment, and we need to delay the context switching until all IRQ are executed</w:t>
+      </w:r>
+    </w:p>
+    <w:p>
+      <w:pPr>
+        <w:pStyle w:val="ListParagraph"/>
+        <w:numPr>
+          <w:ilvl w:val="0"/>
+          <w:numId w:val="33"/>
+        </w:numPr>
+      </w:pPr>
+      <w:r>
+        <w:t>Offloading interrupt processing</w:t>
+      </w:r>
+    </w:p>
+    <w:p>
+      <w:pPr>
+        <w:pStyle w:val="ListParagraph"/>
+        <w:numPr>
+          <w:ilvl w:val="0"/>
+          <w:numId w:val="33"/>
+        </w:numPr>
+      </w:pPr>
+      <w:r>
+        <w:t xml:space="preserve">If a higher priority handler is doing time-consuming work, then the other lower priority interrupts will suffer, and systems responsiveness may reduce. This can be solved using a combination of ISR and </w:t>
+      </w:r>
+      <w:proofErr w:type="spellStart"/>
+      <w:r>
+        <w:t>PendSV</w:t>
+      </w:r>
+      <w:proofErr w:type="spellEnd"/>
+      <w:r>
+        <w:t xml:space="preserve"> handler </w:t>
+      </w:r>
+    </w:p>
+    <w:p/>
     <w:sectPr>
       <w:pgSz w:w="12240" w:h="15840"/>
       <w:pgMar w:top="1440" w:right="1440" w:bottom="1440" w:left="1440" w:header="720" w:footer="720" w:gutter="0"/>
@@ -1918,6 +3022,119 @@
     </w:lvl>
   </w:abstractNum>
   <w:abstractNum w:abstractNumId="2" w15:restartNumberingAfterBreak="0">
+    <w:nsid w:val="03AA36DA"/>
+    <w:multiLevelType w:val="hybridMultilevel"/>
+    <w:tmpl w:val="FBBC26B6"/>
+    <w:lvl w:ilvl="0" w:tplc="04090001">
+      <w:start w:val="1"/>
+      <w:numFmt w:val="bullet"/>
+      <w:lvlText w:val=""/>
+      <w:lvlJc w:val="left"/>
+      <w:pPr>
+        <w:ind w:left="720" w:hanging="360"/>
+      </w:pPr>
+      <w:rPr>
+        <w:rFonts w:ascii="Symbol" w:hAnsi="Symbol" w:hint="default"/>
+      </w:rPr>
+    </w:lvl>
+    <w:lvl w:ilvl="1" w:tplc="04090003" w:tentative="1">
+      <w:start w:val="1"/>
+      <w:numFmt w:val="bullet"/>
+      <w:lvlText w:val="o"/>
+      <w:lvlJc w:val="left"/>
+      <w:pPr>
+        <w:ind w:left="1440" w:hanging="360"/>
+      </w:pPr>
+      <w:rPr>
+        <w:rFonts w:ascii="Courier New" w:hAnsi="Courier New" w:cs="Courier New" w:hint="default"/>
+      </w:rPr>
+    </w:lvl>
+    <w:lvl w:ilvl="2" w:tplc="04090005" w:tentative="1">
+      <w:start w:val="1"/>
+      <w:numFmt w:val="bullet"/>
+      <w:lvlText w:val=""/>
+      <w:lvlJc w:val="left"/>
+      <w:pPr>
+        <w:ind w:left="2160" w:hanging="360"/>
+      </w:pPr>
+      <w:rPr>
+        <w:rFonts w:ascii="Wingdings" w:hAnsi="Wingdings" w:hint="default"/>
+      </w:rPr>
+    </w:lvl>
+    <w:lvl w:ilvl="3" w:tplc="04090001" w:tentative="1">
+      <w:start w:val="1"/>
+      <w:numFmt w:val="bullet"/>
+      <w:lvlText w:val=""/>
+      <w:lvlJc w:val="left"/>
+      <w:pPr>
+        <w:ind w:left="2880" w:hanging="360"/>
+      </w:pPr>
+      <w:rPr>
+        <w:rFonts w:ascii="Symbol" w:hAnsi="Symbol" w:hint="default"/>
+      </w:rPr>
+    </w:lvl>
+    <w:lvl w:ilvl="4" w:tplc="04090003" w:tentative="1">
+      <w:start w:val="1"/>
+      <w:numFmt w:val="bullet"/>
+      <w:lvlText w:val="o"/>
+      <w:lvlJc w:val="left"/>
+      <w:pPr>
+        <w:ind w:left="3600" w:hanging="360"/>
+      </w:pPr>
+      <w:rPr>
+        <w:rFonts w:ascii="Courier New" w:hAnsi="Courier New" w:cs="Courier New" w:hint="default"/>
+      </w:rPr>
+    </w:lvl>
+    <w:lvl w:ilvl="5" w:tplc="04090005" w:tentative="1">
+      <w:start w:val="1"/>
+      <w:numFmt w:val="bullet"/>
+      <w:lvlText w:val=""/>
+      <w:lvlJc w:val="left"/>
+      <w:pPr>
+        <w:ind w:left="4320" w:hanging="360"/>
+      </w:pPr>
+      <w:rPr>
+        <w:rFonts w:ascii="Wingdings" w:hAnsi="Wingdings" w:hint="default"/>
+      </w:rPr>
+    </w:lvl>
+    <w:lvl w:ilvl="6" w:tplc="04090001" w:tentative="1">
+      <w:start w:val="1"/>
+      <w:numFmt w:val="bullet"/>
+      <w:lvlText w:val=""/>
+      <w:lvlJc w:val="left"/>
+      <w:pPr>
+        <w:ind w:left="5040" w:hanging="360"/>
+      </w:pPr>
+      <w:rPr>
+        <w:rFonts w:ascii="Symbol" w:hAnsi="Symbol" w:hint="default"/>
+      </w:rPr>
+    </w:lvl>
+    <w:lvl w:ilvl="7" w:tplc="04090003" w:tentative="1">
+      <w:start w:val="1"/>
+      <w:numFmt w:val="bullet"/>
+      <w:lvlText w:val="o"/>
+      <w:lvlJc w:val="left"/>
+      <w:pPr>
+        <w:ind w:left="5760" w:hanging="360"/>
+      </w:pPr>
+      <w:rPr>
+        <w:rFonts w:ascii="Courier New" w:hAnsi="Courier New" w:cs="Courier New" w:hint="default"/>
+      </w:rPr>
+    </w:lvl>
+    <w:lvl w:ilvl="8" w:tplc="04090005" w:tentative="1">
+      <w:start w:val="1"/>
+      <w:numFmt w:val="bullet"/>
+      <w:lvlText w:val=""/>
+      <w:lvlJc w:val="left"/>
+      <w:pPr>
+        <w:ind w:left="6480" w:hanging="360"/>
+      </w:pPr>
+      <w:rPr>
+        <w:rFonts w:ascii="Wingdings" w:hAnsi="Wingdings" w:hint="default"/>
+      </w:rPr>
+    </w:lvl>
+  </w:abstractNum>
+  <w:abstractNum w:abstractNumId="3" w15:restartNumberingAfterBreak="0">
     <w:nsid w:val="06DC4C1A"/>
     <w:multiLevelType w:val="hybridMultilevel"/>
     <w:tmpl w:val="A2A65054"/>
@@ -2030,7 +3247,7 @@
       </w:rPr>
     </w:lvl>
   </w:abstractNum>
-  <w:abstractNum w:abstractNumId="3" w15:restartNumberingAfterBreak="0">
+  <w:abstractNum w:abstractNumId="4" w15:restartNumberingAfterBreak="0">
     <w:nsid w:val="0BA44449"/>
     <w:multiLevelType w:val="hybridMultilevel"/>
     <w:tmpl w:val="F470088A"/>
@@ -2143,7 +3360,120 @@
       </w:rPr>
     </w:lvl>
   </w:abstractNum>
-  <w:abstractNum w:abstractNumId="4" w15:restartNumberingAfterBreak="0">
+  <w:abstractNum w:abstractNumId="5" w15:restartNumberingAfterBreak="0">
+    <w:nsid w:val="0CAF42DC"/>
+    <w:multiLevelType w:val="hybridMultilevel"/>
+    <w:tmpl w:val="73BA217C"/>
+    <w:lvl w:ilvl="0" w:tplc="04090001">
+      <w:start w:val="1"/>
+      <w:numFmt w:val="bullet"/>
+      <w:lvlText w:val=""/>
+      <w:lvlJc w:val="left"/>
+      <w:pPr>
+        <w:ind w:left="720" w:hanging="360"/>
+      </w:pPr>
+      <w:rPr>
+        <w:rFonts w:ascii="Symbol" w:hAnsi="Symbol" w:hint="default"/>
+      </w:rPr>
+    </w:lvl>
+    <w:lvl w:ilvl="1" w:tplc="04090003">
+      <w:start w:val="1"/>
+      <w:numFmt w:val="bullet"/>
+      <w:lvlText w:val="o"/>
+      <w:lvlJc w:val="left"/>
+      <w:pPr>
+        <w:ind w:left="1440" w:hanging="360"/>
+      </w:pPr>
+      <w:rPr>
+        <w:rFonts w:ascii="Courier New" w:hAnsi="Courier New" w:cs="Courier New" w:hint="default"/>
+      </w:rPr>
+    </w:lvl>
+    <w:lvl w:ilvl="2" w:tplc="04090005" w:tentative="1">
+      <w:start w:val="1"/>
+      <w:numFmt w:val="bullet"/>
+      <w:lvlText w:val=""/>
+      <w:lvlJc w:val="left"/>
+      <w:pPr>
+        <w:ind w:left="2160" w:hanging="360"/>
+      </w:pPr>
+      <w:rPr>
+        <w:rFonts w:ascii="Wingdings" w:hAnsi="Wingdings" w:hint="default"/>
+      </w:rPr>
+    </w:lvl>
+    <w:lvl w:ilvl="3" w:tplc="04090001" w:tentative="1">
+      <w:start w:val="1"/>
+      <w:numFmt w:val="bullet"/>
+      <w:lvlText w:val=""/>
+      <w:lvlJc w:val="left"/>
+      <w:pPr>
+        <w:ind w:left="2880" w:hanging="360"/>
+      </w:pPr>
+      <w:rPr>
+        <w:rFonts w:ascii="Symbol" w:hAnsi="Symbol" w:hint="default"/>
+      </w:rPr>
+    </w:lvl>
+    <w:lvl w:ilvl="4" w:tplc="04090003" w:tentative="1">
+      <w:start w:val="1"/>
+      <w:numFmt w:val="bullet"/>
+      <w:lvlText w:val="o"/>
+      <w:lvlJc w:val="left"/>
+      <w:pPr>
+        <w:ind w:left="3600" w:hanging="360"/>
+      </w:pPr>
+      <w:rPr>
+        <w:rFonts w:ascii="Courier New" w:hAnsi="Courier New" w:cs="Courier New" w:hint="default"/>
+      </w:rPr>
+    </w:lvl>
+    <w:lvl w:ilvl="5" w:tplc="04090005" w:tentative="1">
+      <w:start w:val="1"/>
+      <w:numFmt w:val="bullet"/>
+      <w:lvlText w:val=""/>
+      <w:lvlJc w:val="left"/>
+      <w:pPr>
+        <w:ind w:left="4320" w:hanging="360"/>
+      </w:pPr>
+      <w:rPr>
+        <w:rFonts w:ascii="Wingdings" w:hAnsi="Wingdings" w:hint="default"/>
+      </w:rPr>
+    </w:lvl>
+    <w:lvl w:ilvl="6" w:tplc="04090001" w:tentative="1">
+      <w:start w:val="1"/>
+      <w:numFmt w:val="bullet"/>
+      <w:lvlText w:val=""/>
+      <w:lvlJc w:val="left"/>
+      <w:pPr>
+        <w:ind w:left="5040" w:hanging="360"/>
+      </w:pPr>
+      <w:rPr>
+        <w:rFonts w:ascii="Symbol" w:hAnsi="Symbol" w:hint="default"/>
+      </w:rPr>
+    </w:lvl>
+    <w:lvl w:ilvl="7" w:tplc="04090003" w:tentative="1">
+      <w:start w:val="1"/>
+      <w:numFmt w:val="bullet"/>
+      <w:lvlText w:val="o"/>
+      <w:lvlJc w:val="left"/>
+      <w:pPr>
+        <w:ind w:left="5760" w:hanging="360"/>
+      </w:pPr>
+      <w:rPr>
+        <w:rFonts w:ascii="Courier New" w:hAnsi="Courier New" w:cs="Courier New" w:hint="default"/>
+      </w:rPr>
+    </w:lvl>
+    <w:lvl w:ilvl="8" w:tplc="04090005" w:tentative="1">
+      <w:start w:val="1"/>
+      <w:numFmt w:val="bullet"/>
+      <w:lvlText w:val=""/>
+      <w:lvlJc w:val="left"/>
+      <w:pPr>
+        <w:ind w:left="6480" w:hanging="360"/>
+      </w:pPr>
+      <w:rPr>
+        <w:rFonts w:ascii="Wingdings" w:hAnsi="Wingdings" w:hint="default"/>
+      </w:rPr>
+    </w:lvl>
+  </w:abstractNum>
+  <w:abstractNum w:abstractNumId="6" w15:restartNumberingAfterBreak="0">
     <w:nsid w:val="15522E0A"/>
     <w:multiLevelType w:val="hybridMultilevel"/>
     <w:tmpl w:val="A37E84C0"/>
@@ -2256,7 +3586,7 @@
       </w:rPr>
     </w:lvl>
   </w:abstractNum>
-  <w:abstractNum w:abstractNumId="5" w15:restartNumberingAfterBreak="0">
+  <w:abstractNum w:abstractNumId="7" w15:restartNumberingAfterBreak="0">
     <w:nsid w:val="1B844D70"/>
     <w:multiLevelType w:val="hybridMultilevel"/>
     <w:tmpl w:val="FD28B452"/>
@@ -2369,7 +3699,346 @@
       </w:rPr>
     </w:lvl>
   </w:abstractNum>
-  <w:abstractNum w:abstractNumId="6" w15:restartNumberingAfterBreak="0">
+  <w:abstractNum w:abstractNumId="8" w15:restartNumberingAfterBreak="0">
+    <w:nsid w:val="1BC63D75"/>
+    <w:multiLevelType w:val="hybridMultilevel"/>
+    <w:tmpl w:val="E8F234F0"/>
+    <w:lvl w:ilvl="0" w:tplc="04090001">
+      <w:start w:val="1"/>
+      <w:numFmt w:val="bullet"/>
+      <w:lvlText w:val=""/>
+      <w:lvlJc w:val="left"/>
+      <w:pPr>
+        <w:ind w:left="720" w:hanging="360"/>
+      </w:pPr>
+      <w:rPr>
+        <w:rFonts w:ascii="Symbol" w:hAnsi="Symbol" w:hint="default"/>
+      </w:rPr>
+    </w:lvl>
+    <w:lvl w:ilvl="1" w:tplc="04090003" w:tentative="1">
+      <w:start w:val="1"/>
+      <w:numFmt w:val="bullet"/>
+      <w:lvlText w:val="o"/>
+      <w:lvlJc w:val="left"/>
+      <w:pPr>
+        <w:ind w:left="1440" w:hanging="360"/>
+      </w:pPr>
+      <w:rPr>
+        <w:rFonts w:ascii="Courier New" w:hAnsi="Courier New" w:cs="Courier New" w:hint="default"/>
+      </w:rPr>
+    </w:lvl>
+    <w:lvl w:ilvl="2" w:tplc="04090005" w:tentative="1">
+      <w:start w:val="1"/>
+      <w:numFmt w:val="bullet"/>
+      <w:lvlText w:val=""/>
+      <w:lvlJc w:val="left"/>
+      <w:pPr>
+        <w:ind w:left="2160" w:hanging="360"/>
+      </w:pPr>
+      <w:rPr>
+        <w:rFonts w:ascii="Wingdings" w:hAnsi="Wingdings" w:hint="default"/>
+      </w:rPr>
+    </w:lvl>
+    <w:lvl w:ilvl="3" w:tplc="04090001" w:tentative="1">
+      <w:start w:val="1"/>
+      <w:numFmt w:val="bullet"/>
+      <w:lvlText w:val=""/>
+      <w:lvlJc w:val="left"/>
+      <w:pPr>
+        <w:ind w:left="2880" w:hanging="360"/>
+      </w:pPr>
+      <w:rPr>
+        <w:rFonts w:ascii="Symbol" w:hAnsi="Symbol" w:hint="default"/>
+      </w:rPr>
+    </w:lvl>
+    <w:lvl w:ilvl="4" w:tplc="04090003" w:tentative="1">
+      <w:start w:val="1"/>
+      <w:numFmt w:val="bullet"/>
+      <w:lvlText w:val="o"/>
+      <w:lvlJc w:val="left"/>
+      <w:pPr>
+        <w:ind w:left="3600" w:hanging="360"/>
+      </w:pPr>
+      <w:rPr>
+        <w:rFonts w:ascii="Courier New" w:hAnsi="Courier New" w:cs="Courier New" w:hint="default"/>
+      </w:rPr>
+    </w:lvl>
+    <w:lvl w:ilvl="5" w:tplc="04090005" w:tentative="1">
+      <w:start w:val="1"/>
+      <w:numFmt w:val="bullet"/>
+      <w:lvlText w:val=""/>
+      <w:lvlJc w:val="left"/>
+      <w:pPr>
+        <w:ind w:left="4320" w:hanging="360"/>
+      </w:pPr>
+      <w:rPr>
+        <w:rFonts w:ascii="Wingdings" w:hAnsi="Wingdings" w:hint="default"/>
+      </w:rPr>
+    </w:lvl>
+    <w:lvl w:ilvl="6" w:tplc="04090001" w:tentative="1">
+      <w:start w:val="1"/>
+      <w:numFmt w:val="bullet"/>
+      <w:lvlText w:val=""/>
+      <w:lvlJc w:val="left"/>
+      <w:pPr>
+        <w:ind w:left="5040" w:hanging="360"/>
+      </w:pPr>
+      <w:rPr>
+        <w:rFonts w:ascii="Symbol" w:hAnsi="Symbol" w:hint="default"/>
+      </w:rPr>
+    </w:lvl>
+    <w:lvl w:ilvl="7" w:tplc="04090003" w:tentative="1">
+      <w:start w:val="1"/>
+      <w:numFmt w:val="bullet"/>
+      <w:lvlText w:val="o"/>
+      <w:lvlJc w:val="left"/>
+      <w:pPr>
+        <w:ind w:left="5760" w:hanging="360"/>
+      </w:pPr>
+      <w:rPr>
+        <w:rFonts w:ascii="Courier New" w:hAnsi="Courier New" w:cs="Courier New" w:hint="default"/>
+      </w:rPr>
+    </w:lvl>
+    <w:lvl w:ilvl="8" w:tplc="04090005" w:tentative="1">
+      <w:start w:val="1"/>
+      <w:numFmt w:val="bullet"/>
+      <w:lvlText w:val=""/>
+      <w:lvlJc w:val="left"/>
+      <w:pPr>
+        <w:ind w:left="6480" w:hanging="360"/>
+      </w:pPr>
+      <w:rPr>
+        <w:rFonts w:ascii="Wingdings" w:hAnsi="Wingdings" w:hint="default"/>
+      </w:rPr>
+    </w:lvl>
+  </w:abstractNum>
+  <w:abstractNum w:abstractNumId="9" w15:restartNumberingAfterBreak="0">
+    <w:nsid w:val="1C702F64"/>
+    <w:multiLevelType w:val="hybridMultilevel"/>
+    <w:tmpl w:val="90883662"/>
+    <w:lvl w:ilvl="0" w:tplc="04090001">
+      <w:start w:val="1"/>
+      <w:numFmt w:val="bullet"/>
+      <w:lvlText w:val=""/>
+      <w:lvlJc w:val="left"/>
+      <w:pPr>
+        <w:ind w:left="720" w:hanging="360"/>
+      </w:pPr>
+      <w:rPr>
+        <w:rFonts w:ascii="Symbol" w:hAnsi="Symbol" w:hint="default"/>
+      </w:rPr>
+    </w:lvl>
+    <w:lvl w:ilvl="1" w:tplc="04090003" w:tentative="1">
+      <w:start w:val="1"/>
+      <w:numFmt w:val="bullet"/>
+      <w:lvlText w:val="o"/>
+      <w:lvlJc w:val="left"/>
+      <w:pPr>
+        <w:ind w:left="1440" w:hanging="360"/>
+      </w:pPr>
+      <w:rPr>
+        <w:rFonts w:ascii="Courier New" w:hAnsi="Courier New" w:cs="Courier New" w:hint="default"/>
+      </w:rPr>
+    </w:lvl>
+    <w:lvl w:ilvl="2" w:tplc="04090005" w:tentative="1">
+      <w:start w:val="1"/>
+      <w:numFmt w:val="bullet"/>
+      <w:lvlText w:val=""/>
+      <w:lvlJc w:val="left"/>
+      <w:pPr>
+        <w:ind w:left="2160" w:hanging="360"/>
+      </w:pPr>
+      <w:rPr>
+        <w:rFonts w:ascii="Wingdings" w:hAnsi="Wingdings" w:hint="default"/>
+      </w:rPr>
+    </w:lvl>
+    <w:lvl w:ilvl="3" w:tplc="04090001" w:tentative="1">
+      <w:start w:val="1"/>
+      <w:numFmt w:val="bullet"/>
+      <w:lvlText w:val=""/>
+      <w:lvlJc w:val="left"/>
+      <w:pPr>
+        <w:ind w:left="2880" w:hanging="360"/>
+      </w:pPr>
+      <w:rPr>
+        <w:rFonts w:ascii="Symbol" w:hAnsi="Symbol" w:hint="default"/>
+      </w:rPr>
+    </w:lvl>
+    <w:lvl w:ilvl="4" w:tplc="04090003" w:tentative="1">
+      <w:start w:val="1"/>
+      <w:numFmt w:val="bullet"/>
+      <w:lvlText w:val="o"/>
+      <w:lvlJc w:val="left"/>
+      <w:pPr>
+        <w:ind w:left="3600" w:hanging="360"/>
+      </w:pPr>
+      <w:rPr>
+        <w:rFonts w:ascii="Courier New" w:hAnsi="Courier New" w:cs="Courier New" w:hint="default"/>
+      </w:rPr>
+    </w:lvl>
+    <w:lvl w:ilvl="5" w:tplc="04090005" w:tentative="1">
+      <w:start w:val="1"/>
+      <w:numFmt w:val="bullet"/>
+      <w:lvlText w:val=""/>
+      <w:lvlJc w:val="left"/>
+      <w:pPr>
+        <w:ind w:left="4320" w:hanging="360"/>
+      </w:pPr>
+      <w:rPr>
+        <w:rFonts w:ascii="Wingdings" w:hAnsi="Wingdings" w:hint="default"/>
+      </w:rPr>
+    </w:lvl>
+    <w:lvl w:ilvl="6" w:tplc="04090001" w:tentative="1">
+      <w:start w:val="1"/>
+      <w:numFmt w:val="bullet"/>
+      <w:lvlText w:val=""/>
+      <w:lvlJc w:val="left"/>
+      <w:pPr>
+        <w:ind w:left="5040" w:hanging="360"/>
+      </w:pPr>
+      <w:rPr>
+        <w:rFonts w:ascii="Symbol" w:hAnsi="Symbol" w:hint="default"/>
+      </w:rPr>
+    </w:lvl>
+    <w:lvl w:ilvl="7" w:tplc="04090003" w:tentative="1">
+      <w:start w:val="1"/>
+      <w:numFmt w:val="bullet"/>
+      <w:lvlText w:val="o"/>
+      <w:lvlJc w:val="left"/>
+      <w:pPr>
+        <w:ind w:left="5760" w:hanging="360"/>
+      </w:pPr>
+      <w:rPr>
+        <w:rFonts w:ascii="Courier New" w:hAnsi="Courier New" w:cs="Courier New" w:hint="default"/>
+      </w:rPr>
+    </w:lvl>
+    <w:lvl w:ilvl="8" w:tplc="04090005" w:tentative="1">
+      <w:start w:val="1"/>
+      <w:numFmt w:val="bullet"/>
+      <w:lvlText w:val=""/>
+      <w:lvlJc w:val="left"/>
+      <w:pPr>
+        <w:ind w:left="6480" w:hanging="360"/>
+      </w:pPr>
+      <w:rPr>
+        <w:rFonts w:ascii="Wingdings" w:hAnsi="Wingdings" w:hint="default"/>
+      </w:rPr>
+    </w:lvl>
+  </w:abstractNum>
+  <w:abstractNum w:abstractNumId="10" w15:restartNumberingAfterBreak="0">
+    <w:nsid w:val="1E607168"/>
+    <w:multiLevelType w:val="hybridMultilevel"/>
+    <w:tmpl w:val="091CFB9A"/>
+    <w:lvl w:ilvl="0" w:tplc="04090001">
+      <w:start w:val="1"/>
+      <w:numFmt w:val="bullet"/>
+      <w:lvlText w:val=""/>
+      <w:lvlJc w:val="left"/>
+      <w:pPr>
+        <w:ind w:left="720" w:hanging="360"/>
+      </w:pPr>
+      <w:rPr>
+        <w:rFonts w:ascii="Symbol" w:hAnsi="Symbol" w:hint="default"/>
+      </w:rPr>
+    </w:lvl>
+    <w:lvl w:ilvl="1" w:tplc="04090003" w:tentative="1">
+      <w:start w:val="1"/>
+      <w:numFmt w:val="bullet"/>
+      <w:lvlText w:val="o"/>
+      <w:lvlJc w:val="left"/>
+      <w:pPr>
+        <w:ind w:left="1440" w:hanging="360"/>
+      </w:pPr>
+      <w:rPr>
+        <w:rFonts w:ascii="Courier New" w:hAnsi="Courier New" w:cs="Courier New" w:hint="default"/>
+      </w:rPr>
+    </w:lvl>
+    <w:lvl w:ilvl="2" w:tplc="04090005" w:tentative="1">
+      <w:start w:val="1"/>
+      <w:numFmt w:val="bullet"/>
+      <w:lvlText w:val=""/>
+      <w:lvlJc w:val="left"/>
+      <w:pPr>
+        <w:ind w:left="2160" w:hanging="360"/>
+      </w:pPr>
+      <w:rPr>
+        <w:rFonts w:ascii="Wingdings" w:hAnsi="Wingdings" w:hint="default"/>
+      </w:rPr>
+    </w:lvl>
+    <w:lvl w:ilvl="3" w:tplc="04090001" w:tentative="1">
+      <w:start w:val="1"/>
+      <w:numFmt w:val="bullet"/>
+      <w:lvlText w:val=""/>
+      <w:lvlJc w:val="left"/>
+      <w:pPr>
+        <w:ind w:left="2880" w:hanging="360"/>
+      </w:pPr>
+      <w:rPr>
+        <w:rFonts w:ascii="Symbol" w:hAnsi="Symbol" w:hint="default"/>
+      </w:rPr>
+    </w:lvl>
+    <w:lvl w:ilvl="4" w:tplc="04090003" w:tentative="1">
+      <w:start w:val="1"/>
+      <w:numFmt w:val="bullet"/>
+      <w:lvlText w:val="o"/>
+      <w:lvlJc w:val="left"/>
+      <w:pPr>
+        <w:ind w:left="3600" w:hanging="360"/>
+      </w:pPr>
+      <w:rPr>
+        <w:rFonts w:ascii="Courier New" w:hAnsi="Courier New" w:cs="Courier New" w:hint="default"/>
+      </w:rPr>
+    </w:lvl>
+    <w:lvl w:ilvl="5" w:tplc="04090005" w:tentative="1">
+      <w:start w:val="1"/>
+      <w:numFmt w:val="bullet"/>
+      <w:lvlText w:val=""/>
+      <w:lvlJc w:val="left"/>
+      <w:pPr>
+        <w:ind w:left="4320" w:hanging="360"/>
+      </w:pPr>
+      <w:rPr>
+        <w:rFonts w:ascii="Wingdings" w:hAnsi="Wingdings" w:hint="default"/>
+      </w:rPr>
+    </w:lvl>
+    <w:lvl w:ilvl="6" w:tplc="04090001" w:tentative="1">
+      <w:start w:val="1"/>
+      <w:numFmt w:val="bullet"/>
+      <w:lvlText w:val=""/>
+      <w:lvlJc w:val="left"/>
+      <w:pPr>
+        <w:ind w:left="5040" w:hanging="360"/>
+      </w:pPr>
+      <w:rPr>
+        <w:rFonts w:ascii="Symbol" w:hAnsi="Symbol" w:hint="default"/>
+      </w:rPr>
+    </w:lvl>
+    <w:lvl w:ilvl="7" w:tplc="04090003" w:tentative="1">
+      <w:start w:val="1"/>
+      <w:numFmt w:val="bullet"/>
+      <w:lvlText w:val="o"/>
+      <w:lvlJc w:val="left"/>
+      <w:pPr>
+        <w:ind w:left="5760" w:hanging="360"/>
+      </w:pPr>
+      <w:rPr>
+        <w:rFonts w:ascii="Courier New" w:hAnsi="Courier New" w:cs="Courier New" w:hint="default"/>
+      </w:rPr>
+    </w:lvl>
+    <w:lvl w:ilvl="8" w:tplc="04090005" w:tentative="1">
+      <w:start w:val="1"/>
+      <w:numFmt w:val="bullet"/>
+      <w:lvlText w:val=""/>
+      <w:lvlJc w:val="left"/>
+      <w:pPr>
+        <w:ind w:left="6480" w:hanging="360"/>
+      </w:pPr>
+      <w:rPr>
+        <w:rFonts w:ascii="Wingdings" w:hAnsi="Wingdings" w:hint="default"/>
+      </w:rPr>
+    </w:lvl>
+  </w:abstractNum>
+  <w:abstractNum w:abstractNumId="11" w15:restartNumberingAfterBreak="0">
     <w:nsid w:val="21600C9C"/>
     <w:multiLevelType w:val="hybridMultilevel"/>
     <w:tmpl w:val="CC0A590A"/>
@@ -2482,7 +4151,233 @@
       </w:rPr>
     </w:lvl>
   </w:abstractNum>
-  <w:abstractNum w:abstractNumId="7" w15:restartNumberingAfterBreak="0">
+  <w:abstractNum w:abstractNumId="12" w15:restartNumberingAfterBreak="0">
+    <w:nsid w:val="24B312B4"/>
+    <w:multiLevelType w:val="hybridMultilevel"/>
+    <w:tmpl w:val="64AEFDB2"/>
+    <w:lvl w:ilvl="0" w:tplc="04090001">
+      <w:start w:val="1"/>
+      <w:numFmt w:val="bullet"/>
+      <w:lvlText w:val=""/>
+      <w:lvlJc w:val="left"/>
+      <w:pPr>
+        <w:ind w:left="720" w:hanging="360"/>
+      </w:pPr>
+      <w:rPr>
+        <w:rFonts w:ascii="Symbol" w:hAnsi="Symbol" w:hint="default"/>
+      </w:rPr>
+    </w:lvl>
+    <w:lvl w:ilvl="1" w:tplc="04090003">
+      <w:start w:val="1"/>
+      <w:numFmt w:val="bullet"/>
+      <w:lvlText w:val="o"/>
+      <w:lvlJc w:val="left"/>
+      <w:pPr>
+        <w:ind w:left="1440" w:hanging="360"/>
+      </w:pPr>
+      <w:rPr>
+        <w:rFonts w:ascii="Courier New" w:hAnsi="Courier New" w:cs="Courier New" w:hint="default"/>
+      </w:rPr>
+    </w:lvl>
+    <w:lvl w:ilvl="2" w:tplc="04090005" w:tentative="1">
+      <w:start w:val="1"/>
+      <w:numFmt w:val="bullet"/>
+      <w:lvlText w:val=""/>
+      <w:lvlJc w:val="left"/>
+      <w:pPr>
+        <w:ind w:left="2160" w:hanging="360"/>
+      </w:pPr>
+      <w:rPr>
+        <w:rFonts w:ascii="Wingdings" w:hAnsi="Wingdings" w:hint="default"/>
+      </w:rPr>
+    </w:lvl>
+    <w:lvl w:ilvl="3" w:tplc="04090001" w:tentative="1">
+      <w:start w:val="1"/>
+      <w:numFmt w:val="bullet"/>
+      <w:lvlText w:val=""/>
+      <w:lvlJc w:val="left"/>
+      <w:pPr>
+        <w:ind w:left="2880" w:hanging="360"/>
+      </w:pPr>
+      <w:rPr>
+        <w:rFonts w:ascii="Symbol" w:hAnsi="Symbol" w:hint="default"/>
+      </w:rPr>
+    </w:lvl>
+    <w:lvl w:ilvl="4" w:tplc="04090003" w:tentative="1">
+      <w:start w:val="1"/>
+      <w:numFmt w:val="bullet"/>
+      <w:lvlText w:val="o"/>
+      <w:lvlJc w:val="left"/>
+      <w:pPr>
+        <w:ind w:left="3600" w:hanging="360"/>
+      </w:pPr>
+      <w:rPr>
+        <w:rFonts w:ascii="Courier New" w:hAnsi="Courier New" w:cs="Courier New" w:hint="default"/>
+      </w:rPr>
+    </w:lvl>
+    <w:lvl w:ilvl="5" w:tplc="04090005" w:tentative="1">
+      <w:start w:val="1"/>
+      <w:numFmt w:val="bullet"/>
+      <w:lvlText w:val=""/>
+      <w:lvlJc w:val="left"/>
+      <w:pPr>
+        <w:ind w:left="4320" w:hanging="360"/>
+      </w:pPr>
+      <w:rPr>
+        <w:rFonts w:ascii="Wingdings" w:hAnsi="Wingdings" w:hint="default"/>
+      </w:rPr>
+    </w:lvl>
+    <w:lvl w:ilvl="6" w:tplc="04090001" w:tentative="1">
+      <w:start w:val="1"/>
+      <w:numFmt w:val="bullet"/>
+      <w:lvlText w:val=""/>
+      <w:lvlJc w:val="left"/>
+      <w:pPr>
+        <w:ind w:left="5040" w:hanging="360"/>
+      </w:pPr>
+      <w:rPr>
+        <w:rFonts w:ascii="Symbol" w:hAnsi="Symbol" w:hint="default"/>
+      </w:rPr>
+    </w:lvl>
+    <w:lvl w:ilvl="7" w:tplc="04090003" w:tentative="1">
+      <w:start w:val="1"/>
+      <w:numFmt w:val="bullet"/>
+      <w:lvlText w:val="o"/>
+      <w:lvlJc w:val="left"/>
+      <w:pPr>
+        <w:ind w:left="5760" w:hanging="360"/>
+      </w:pPr>
+      <w:rPr>
+        <w:rFonts w:ascii="Courier New" w:hAnsi="Courier New" w:cs="Courier New" w:hint="default"/>
+      </w:rPr>
+    </w:lvl>
+    <w:lvl w:ilvl="8" w:tplc="04090005" w:tentative="1">
+      <w:start w:val="1"/>
+      <w:numFmt w:val="bullet"/>
+      <w:lvlText w:val=""/>
+      <w:lvlJc w:val="left"/>
+      <w:pPr>
+        <w:ind w:left="6480" w:hanging="360"/>
+      </w:pPr>
+      <w:rPr>
+        <w:rFonts w:ascii="Wingdings" w:hAnsi="Wingdings" w:hint="default"/>
+      </w:rPr>
+    </w:lvl>
+  </w:abstractNum>
+  <w:abstractNum w:abstractNumId="13" w15:restartNumberingAfterBreak="0">
+    <w:nsid w:val="253B0B41"/>
+    <w:multiLevelType w:val="hybridMultilevel"/>
+    <w:tmpl w:val="FC947766"/>
+    <w:lvl w:ilvl="0" w:tplc="04090001">
+      <w:start w:val="1"/>
+      <w:numFmt w:val="bullet"/>
+      <w:lvlText w:val=""/>
+      <w:lvlJc w:val="left"/>
+      <w:pPr>
+        <w:ind w:left="720" w:hanging="360"/>
+      </w:pPr>
+      <w:rPr>
+        <w:rFonts w:ascii="Symbol" w:hAnsi="Symbol" w:hint="default"/>
+      </w:rPr>
+    </w:lvl>
+    <w:lvl w:ilvl="1" w:tplc="04090003">
+      <w:start w:val="1"/>
+      <w:numFmt w:val="bullet"/>
+      <w:lvlText w:val="o"/>
+      <w:lvlJc w:val="left"/>
+      <w:pPr>
+        <w:ind w:left="1440" w:hanging="360"/>
+      </w:pPr>
+      <w:rPr>
+        <w:rFonts w:ascii="Courier New" w:hAnsi="Courier New" w:cs="Courier New" w:hint="default"/>
+      </w:rPr>
+    </w:lvl>
+    <w:lvl w:ilvl="2" w:tplc="04090005" w:tentative="1">
+      <w:start w:val="1"/>
+      <w:numFmt w:val="bullet"/>
+      <w:lvlText w:val=""/>
+      <w:lvlJc w:val="left"/>
+      <w:pPr>
+        <w:ind w:left="2160" w:hanging="360"/>
+      </w:pPr>
+      <w:rPr>
+        <w:rFonts w:ascii="Wingdings" w:hAnsi="Wingdings" w:hint="default"/>
+      </w:rPr>
+    </w:lvl>
+    <w:lvl w:ilvl="3" w:tplc="04090001" w:tentative="1">
+      <w:start w:val="1"/>
+      <w:numFmt w:val="bullet"/>
+      <w:lvlText w:val=""/>
+      <w:lvlJc w:val="left"/>
+      <w:pPr>
+        <w:ind w:left="2880" w:hanging="360"/>
+      </w:pPr>
+      <w:rPr>
+        <w:rFonts w:ascii="Symbol" w:hAnsi="Symbol" w:hint="default"/>
+      </w:rPr>
+    </w:lvl>
+    <w:lvl w:ilvl="4" w:tplc="04090003" w:tentative="1">
+      <w:start w:val="1"/>
+      <w:numFmt w:val="bullet"/>
+      <w:lvlText w:val="o"/>
+      <w:lvlJc w:val="left"/>
+      <w:pPr>
+        <w:ind w:left="3600" w:hanging="360"/>
+      </w:pPr>
+      <w:rPr>
+        <w:rFonts w:ascii="Courier New" w:hAnsi="Courier New" w:cs="Courier New" w:hint="default"/>
+      </w:rPr>
+    </w:lvl>
+    <w:lvl w:ilvl="5" w:tplc="04090005" w:tentative="1">
+      <w:start w:val="1"/>
+      <w:numFmt w:val="bullet"/>
+      <w:lvlText w:val=""/>
+      <w:lvlJc w:val="left"/>
+      <w:pPr>
+        <w:ind w:left="4320" w:hanging="360"/>
+      </w:pPr>
+      <w:rPr>
+        <w:rFonts w:ascii="Wingdings" w:hAnsi="Wingdings" w:hint="default"/>
+      </w:rPr>
+    </w:lvl>
+    <w:lvl w:ilvl="6" w:tplc="04090001" w:tentative="1">
+      <w:start w:val="1"/>
+      <w:numFmt w:val="bullet"/>
+      <w:lvlText w:val=""/>
+      <w:lvlJc w:val="left"/>
+      <w:pPr>
+        <w:ind w:left="5040" w:hanging="360"/>
+      </w:pPr>
+      <w:rPr>
+        <w:rFonts w:ascii="Symbol" w:hAnsi="Symbol" w:hint="default"/>
+      </w:rPr>
+    </w:lvl>
+    <w:lvl w:ilvl="7" w:tplc="04090003" w:tentative="1">
+      <w:start w:val="1"/>
+      <w:numFmt w:val="bullet"/>
+      <w:lvlText w:val="o"/>
+      <w:lvlJc w:val="left"/>
+      <w:pPr>
+        <w:ind w:left="5760" w:hanging="360"/>
+      </w:pPr>
+      <w:rPr>
+        <w:rFonts w:ascii="Courier New" w:hAnsi="Courier New" w:cs="Courier New" w:hint="default"/>
+      </w:rPr>
+    </w:lvl>
+    <w:lvl w:ilvl="8" w:tplc="04090005" w:tentative="1">
+      <w:start w:val="1"/>
+      <w:numFmt w:val="bullet"/>
+      <w:lvlText w:val=""/>
+      <w:lvlJc w:val="left"/>
+      <w:pPr>
+        <w:ind w:left="6480" w:hanging="360"/>
+      </w:pPr>
+      <w:rPr>
+        <w:rFonts w:ascii="Wingdings" w:hAnsi="Wingdings" w:hint="default"/>
+      </w:rPr>
+    </w:lvl>
+  </w:abstractNum>
+  <w:abstractNum w:abstractNumId="14" w15:restartNumberingAfterBreak="0">
     <w:nsid w:val="2787312B"/>
     <w:multiLevelType w:val="hybridMultilevel"/>
     <w:tmpl w:val="021AF398"/>
@@ -2595,7 +4490,120 @@
       </w:rPr>
     </w:lvl>
   </w:abstractNum>
-  <w:abstractNum w:abstractNumId="8" w15:restartNumberingAfterBreak="0">
+  <w:abstractNum w:abstractNumId="15" w15:restartNumberingAfterBreak="0">
+    <w:nsid w:val="29706EF7"/>
+    <w:multiLevelType w:val="hybridMultilevel"/>
+    <w:tmpl w:val="AB4E46F4"/>
+    <w:lvl w:ilvl="0" w:tplc="04090001">
+      <w:start w:val="1"/>
+      <w:numFmt w:val="bullet"/>
+      <w:lvlText w:val=""/>
+      <w:lvlJc w:val="left"/>
+      <w:pPr>
+        <w:ind w:left="720" w:hanging="360"/>
+      </w:pPr>
+      <w:rPr>
+        <w:rFonts w:ascii="Symbol" w:hAnsi="Symbol" w:hint="default"/>
+      </w:rPr>
+    </w:lvl>
+    <w:lvl w:ilvl="1" w:tplc="04090003" w:tentative="1">
+      <w:start w:val="1"/>
+      <w:numFmt w:val="bullet"/>
+      <w:lvlText w:val="o"/>
+      <w:lvlJc w:val="left"/>
+      <w:pPr>
+        <w:ind w:left="1440" w:hanging="360"/>
+      </w:pPr>
+      <w:rPr>
+        <w:rFonts w:ascii="Courier New" w:hAnsi="Courier New" w:cs="Courier New" w:hint="default"/>
+      </w:rPr>
+    </w:lvl>
+    <w:lvl w:ilvl="2" w:tplc="04090005" w:tentative="1">
+      <w:start w:val="1"/>
+      <w:numFmt w:val="bullet"/>
+      <w:lvlText w:val=""/>
+      <w:lvlJc w:val="left"/>
+      <w:pPr>
+        <w:ind w:left="2160" w:hanging="360"/>
+      </w:pPr>
+      <w:rPr>
+        <w:rFonts w:ascii="Wingdings" w:hAnsi="Wingdings" w:hint="default"/>
+      </w:rPr>
+    </w:lvl>
+    <w:lvl w:ilvl="3" w:tplc="04090001" w:tentative="1">
+      <w:start w:val="1"/>
+      <w:numFmt w:val="bullet"/>
+      <w:lvlText w:val=""/>
+      <w:lvlJc w:val="left"/>
+      <w:pPr>
+        <w:ind w:left="2880" w:hanging="360"/>
+      </w:pPr>
+      <w:rPr>
+        <w:rFonts w:ascii="Symbol" w:hAnsi="Symbol" w:hint="default"/>
+      </w:rPr>
+    </w:lvl>
+    <w:lvl w:ilvl="4" w:tplc="04090003" w:tentative="1">
+      <w:start w:val="1"/>
+      <w:numFmt w:val="bullet"/>
+      <w:lvlText w:val="o"/>
+      <w:lvlJc w:val="left"/>
+      <w:pPr>
+        <w:ind w:left="3600" w:hanging="360"/>
+      </w:pPr>
+      <w:rPr>
+        <w:rFonts w:ascii="Courier New" w:hAnsi="Courier New" w:cs="Courier New" w:hint="default"/>
+      </w:rPr>
+    </w:lvl>
+    <w:lvl w:ilvl="5" w:tplc="04090005" w:tentative="1">
+      <w:start w:val="1"/>
+      <w:numFmt w:val="bullet"/>
+      <w:lvlText w:val=""/>
+      <w:lvlJc w:val="left"/>
+      <w:pPr>
+        <w:ind w:left="4320" w:hanging="360"/>
+      </w:pPr>
+      <w:rPr>
+        <w:rFonts w:ascii="Wingdings" w:hAnsi="Wingdings" w:hint="default"/>
+      </w:rPr>
+    </w:lvl>
+    <w:lvl w:ilvl="6" w:tplc="04090001" w:tentative="1">
+      <w:start w:val="1"/>
+      <w:numFmt w:val="bullet"/>
+      <w:lvlText w:val=""/>
+      <w:lvlJc w:val="left"/>
+      <w:pPr>
+        <w:ind w:left="5040" w:hanging="360"/>
+      </w:pPr>
+      <w:rPr>
+        <w:rFonts w:ascii="Symbol" w:hAnsi="Symbol" w:hint="default"/>
+      </w:rPr>
+    </w:lvl>
+    <w:lvl w:ilvl="7" w:tplc="04090003" w:tentative="1">
+      <w:start w:val="1"/>
+      <w:numFmt w:val="bullet"/>
+      <w:lvlText w:val="o"/>
+      <w:lvlJc w:val="left"/>
+      <w:pPr>
+        <w:ind w:left="5760" w:hanging="360"/>
+      </w:pPr>
+      <w:rPr>
+        <w:rFonts w:ascii="Courier New" w:hAnsi="Courier New" w:cs="Courier New" w:hint="default"/>
+      </w:rPr>
+    </w:lvl>
+    <w:lvl w:ilvl="8" w:tplc="04090005" w:tentative="1">
+      <w:start w:val="1"/>
+      <w:numFmt w:val="bullet"/>
+      <w:lvlText w:val=""/>
+      <w:lvlJc w:val="left"/>
+      <w:pPr>
+        <w:ind w:left="6480" w:hanging="360"/>
+      </w:pPr>
+      <w:rPr>
+        <w:rFonts w:ascii="Wingdings" w:hAnsi="Wingdings" w:hint="default"/>
+      </w:rPr>
+    </w:lvl>
+  </w:abstractNum>
+  <w:abstractNum w:abstractNumId="16" w15:restartNumberingAfterBreak="0">
     <w:nsid w:val="2BBB6F0F"/>
     <w:multiLevelType w:val="hybridMultilevel"/>
     <w:tmpl w:val="95F2D742"/>
@@ -2684,7 +4692,7 @@
       </w:pPr>
     </w:lvl>
   </w:abstractNum>
-  <w:abstractNum w:abstractNumId="9" w15:restartNumberingAfterBreak="0">
+  <w:abstractNum w:abstractNumId="17" w15:restartNumberingAfterBreak="0">
     <w:nsid w:val="345F5070"/>
     <w:multiLevelType w:val="hybridMultilevel"/>
     <w:tmpl w:val="18CCA934"/>
@@ -2797,7 +4805,7 @@
       </w:rPr>
     </w:lvl>
   </w:abstractNum>
-  <w:abstractNum w:abstractNumId="10" w15:restartNumberingAfterBreak="0">
+  <w:abstractNum w:abstractNumId="18" w15:restartNumberingAfterBreak="0">
     <w:nsid w:val="373773BE"/>
     <w:multiLevelType w:val="hybridMultilevel"/>
     <w:tmpl w:val="03E020AE"/>
@@ -2886,7 +4894,7 @@
       </w:pPr>
     </w:lvl>
   </w:abstractNum>
-  <w:abstractNum w:abstractNumId="11" w15:restartNumberingAfterBreak="0">
+  <w:abstractNum w:abstractNumId="19" w15:restartNumberingAfterBreak="0">
     <w:nsid w:val="3C7224E0"/>
     <w:multiLevelType w:val="hybridMultilevel"/>
     <w:tmpl w:val="FD8A2D1C"/>
@@ -2975,7 +4983,233 @@
       </w:pPr>
     </w:lvl>
   </w:abstractNum>
-  <w:abstractNum w:abstractNumId="12" w15:restartNumberingAfterBreak="0">
+  <w:abstractNum w:abstractNumId="20" w15:restartNumberingAfterBreak="0">
+    <w:nsid w:val="3CB35149"/>
+    <w:multiLevelType w:val="hybridMultilevel"/>
+    <w:tmpl w:val="4B985E10"/>
+    <w:lvl w:ilvl="0" w:tplc="04090001">
+      <w:start w:val="1"/>
+      <w:numFmt w:val="bullet"/>
+      <w:lvlText w:val=""/>
+      <w:lvlJc w:val="left"/>
+      <w:pPr>
+        <w:ind w:left="720" w:hanging="360"/>
+      </w:pPr>
+      <w:rPr>
+        <w:rFonts w:ascii="Symbol" w:hAnsi="Symbol" w:hint="default"/>
+      </w:rPr>
+    </w:lvl>
+    <w:lvl w:ilvl="1" w:tplc="04090003" w:tentative="1">
+      <w:start w:val="1"/>
+      <w:numFmt w:val="bullet"/>
+      <w:lvlText w:val="o"/>
+      <w:lvlJc w:val="left"/>
+      <w:pPr>
+        <w:ind w:left="1440" w:hanging="360"/>
+      </w:pPr>
+      <w:rPr>
+        <w:rFonts w:ascii="Courier New" w:hAnsi="Courier New" w:cs="Courier New" w:hint="default"/>
+      </w:rPr>
+    </w:lvl>
+    <w:lvl w:ilvl="2" w:tplc="04090005" w:tentative="1">
+      <w:start w:val="1"/>
+      <w:numFmt w:val="bullet"/>
+      <w:lvlText w:val=""/>
+      <w:lvlJc w:val="left"/>
+      <w:pPr>
+        <w:ind w:left="2160" w:hanging="360"/>
+      </w:pPr>
+      <w:rPr>
+        <w:rFonts w:ascii="Wingdings" w:hAnsi="Wingdings" w:hint="default"/>
+      </w:rPr>
+    </w:lvl>
+    <w:lvl w:ilvl="3" w:tplc="04090001" w:tentative="1">
+      <w:start w:val="1"/>
+      <w:numFmt w:val="bullet"/>
+      <w:lvlText w:val=""/>
+      <w:lvlJc w:val="left"/>
+      <w:pPr>
+        <w:ind w:left="2880" w:hanging="360"/>
+      </w:pPr>
+      <w:rPr>
+        <w:rFonts w:ascii="Symbol" w:hAnsi="Symbol" w:hint="default"/>
+      </w:rPr>
+    </w:lvl>
+    <w:lvl w:ilvl="4" w:tplc="04090003" w:tentative="1">
+      <w:start w:val="1"/>
+      <w:numFmt w:val="bullet"/>
+      <w:lvlText w:val="o"/>
+      <w:lvlJc w:val="left"/>
+      <w:pPr>
+        <w:ind w:left="3600" w:hanging="360"/>
+      </w:pPr>
+      <w:rPr>
+        <w:rFonts w:ascii="Courier New" w:hAnsi="Courier New" w:cs="Courier New" w:hint="default"/>
+      </w:rPr>
+    </w:lvl>
+    <w:lvl w:ilvl="5" w:tplc="04090005" w:tentative="1">
+      <w:start w:val="1"/>
+      <w:numFmt w:val="bullet"/>
+      <w:lvlText w:val=""/>
+      <w:lvlJc w:val="left"/>
+      <w:pPr>
+        <w:ind w:left="4320" w:hanging="360"/>
+      </w:pPr>
+      <w:rPr>
+        <w:rFonts w:ascii="Wingdings" w:hAnsi="Wingdings" w:hint="default"/>
+      </w:rPr>
+    </w:lvl>
+    <w:lvl w:ilvl="6" w:tplc="04090001" w:tentative="1">
+      <w:start w:val="1"/>
+      <w:numFmt w:val="bullet"/>
+      <w:lvlText w:val=""/>
+      <w:lvlJc w:val="left"/>
+      <w:pPr>
+        <w:ind w:left="5040" w:hanging="360"/>
+      </w:pPr>
+      <w:rPr>
+        <w:rFonts w:ascii="Symbol" w:hAnsi="Symbol" w:hint="default"/>
+      </w:rPr>
+    </w:lvl>
+    <w:lvl w:ilvl="7" w:tplc="04090003" w:tentative="1">
+      <w:start w:val="1"/>
+      <w:numFmt w:val="bullet"/>
+      <w:lvlText w:val="o"/>
+      <w:lvlJc w:val="left"/>
+      <w:pPr>
+        <w:ind w:left="5760" w:hanging="360"/>
+      </w:pPr>
+      <w:rPr>
+        <w:rFonts w:ascii="Courier New" w:hAnsi="Courier New" w:cs="Courier New" w:hint="default"/>
+      </w:rPr>
+    </w:lvl>
+    <w:lvl w:ilvl="8" w:tplc="04090005" w:tentative="1">
+      <w:start w:val="1"/>
+      <w:numFmt w:val="bullet"/>
+      <w:lvlText w:val=""/>
+      <w:lvlJc w:val="left"/>
+      <w:pPr>
+        <w:ind w:left="6480" w:hanging="360"/>
+      </w:pPr>
+      <w:rPr>
+        <w:rFonts w:ascii="Wingdings" w:hAnsi="Wingdings" w:hint="default"/>
+      </w:rPr>
+    </w:lvl>
+  </w:abstractNum>
+  <w:abstractNum w:abstractNumId="21" w15:restartNumberingAfterBreak="0">
+    <w:nsid w:val="41674F9C"/>
+    <w:multiLevelType w:val="hybridMultilevel"/>
+    <w:tmpl w:val="ACB8AE8C"/>
+    <w:lvl w:ilvl="0" w:tplc="04090001">
+      <w:start w:val="1"/>
+      <w:numFmt w:val="bullet"/>
+      <w:lvlText w:val=""/>
+      <w:lvlJc w:val="left"/>
+      <w:pPr>
+        <w:ind w:left="720" w:hanging="360"/>
+      </w:pPr>
+      <w:rPr>
+        <w:rFonts w:ascii="Symbol" w:hAnsi="Symbol" w:hint="default"/>
+      </w:rPr>
+    </w:lvl>
+    <w:lvl w:ilvl="1" w:tplc="04090003" w:tentative="1">
+      <w:start w:val="1"/>
+      <w:numFmt w:val="bullet"/>
+      <w:lvlText w:val="o"/>
+      <w:lvlJc w:val="left"/>
+      <w:pPr>
+        <w:ind w:left="1440" w:hanging="360"/>
+      </w:pPr>
+      <w:rPr>
+        <w:rFonts w:ascii="Courier New" w:hAnsi="Courier New" w:cs="Courier New" w:hint="default"/>
+      </w:rPr>
+    </w:lvl>
+    <w:lvl w:ilvl="2" w:tplc="04090005" w:tentative="1">
+      <w:start w:val="1"/>
+      <w:numFmt w:val="bullet"/>
+      <w:lvlText w:val=""/>
+      <w:lvlJc w:val="left"/>
+      <w:pPr>
+        <w:ind w:left="2160" w:hanging="360"/>
+      </w:pPr>
+      <w:rPr>
+        <w:rFonts w:ascii="Wingdings" w:hAnsi="Wingdings" w:hint="default"/>
+      </w:rPr>
+    </w:lvl>
+    <w:lvl w:ilvl="3" w:tplc="04090001" w:tentative="1">
+      <w:start w:val="1"/>
+      <w:numFmt w:val="bullet"/>
+      <w:lvlText w:val=""/>
+      <w:lvlJc w:val="left"/>
+      <w:pPr>
+        <w:ind w:left="2880" w:hanging="360"/>
+      </w:pPr>
+      <w:rPr>
+        <w:rFonts w:ascii="Symbol" w:hAnsi="Symbol" w:hint="default"/>
+      </w:rPr>
+    </w:lvl>
+    <w:lvl w:ilvl="4" w:tplc="04090003" w:tentative="1">
+      <w:start w:val="1"/>
+      <w:numFmt w:val="bullet"/>
+      <w:lvlText w:val="o"/>
+      <w:lvlJc w:val="left"/>
+      <w:pPr>
+        <w:ind w:left="3600" w:hanging="360"/>
+      </w:pPr>
+      <w:rPr>
+        <w:rFonts w:ascii="Courier New" w:hAnsi="Courier New" w:cs="Courier New" w:hint="default"/>
+      </w:rPr>
+    </w:lvl>
+    <w:lvl w:ilvl="5" w:tplc="04090005" w:tentative="1">
+      <w:start w:val="1"/>
+      <w:numFmt w:val="bullet"/>
+      <w:lvlText w:val=""/>
+      <w:lvlJc w:val="left"/>
+      <w:pPr>
+        <w:ind w:left="4320" w:hanging="360"/>
+      </w:pPr>
+      <w:rPr>
+        <w:rFonts w:ascii="Wingdings" w:hAnsi="Wingdings" w:hint="default"/>
+      </w:rPr>
+    </w:lvl>
+    <w:lvl w:ilvl="6" w:tplc="04090001" w:tentative="1">
+      <w:start w:val="1"/>
+      <w:numFmt w:val="bullet"/>
+      <w:lvlText w:val=""/>
+      <w:lvlJc w:val="left"/>
+      <w:pPr>
+        <w:ind w:left="5040" w:hanging="360"/>
+      </w:pPr>
+      <w:rPr>
+        <w:rFonts w:ascii="Symbol" w:hAnsi="Symbol" w:hint="default"/>
+      </w:rPr>
+    </w:lvl>
+    <w:lvl w:ilvl="7" w:tplc="04090003" w:tentative="1">
+      <w:start w:val="1"/>
+      <w:numFmt w:val="bullet"/>
+      <w:lvlText w:val="o"/>
+      <w:lvlJc w:val="left"/>
+      <w:pPr>
+        <w:ind w:left="5760" w:hanging="360"/>
+      </w:pPr>
+      <w:rPr>
+        <w:rFonts w:ascii="Courier New" w:hAnsi="Courier New" w:cs="Courier New" w:hint="default"/>
+      </w:rPr>
+    </w:lvl>
+    <w:lvl w:ilvl="8" w:tplc="04090005" w:tentative="1">
+      <w:start w:val="1"/>
+      <w:numFmt w:val="bullet"/>
+      <w:lvlText w:val=""/>
+      <w:lvlJc w:val="left"/>
+      <w:pPr>
+        <w:ind w:left="6480" w:hanging="360"/>
+      </w:pPr>
+      <w:rPr>
+        <w:rFonts w:ascii="Wingdings" w:hAnsi="Wingdings" w:hint="default"/>
+      </w:rPr>
+    </w:lvl>
+  </w:abstractNum>
+  <w:abstractNum w:abstractNumId="22" w15:restartNumberingAfterBreak="0">
     <w:nsid w:val="475B29BC"/>
     <w:multiLevelType w:val="hybridMultilevel"/>
     <w:tmpl w:val="7FD8FF3A"/>
@@ -3088,7 +5322,7 @@
       </w:rPr>
     </w:lvl>
   </w:abstractNum>
-  <w:abstractNum w:abstractNumId="13" w15:restartNumberingAfterBreak="0">
+  <w:abstractNum w:abstractNumId="23" w15:restartNumberingAfterBreak="0">
     <w:nsid w:val="47CB6B85"/>
     <w:multiLevelType w:val="hybridMultilevel"/>
     <w:tmpl w:val="CF64C240"/>
@@ -3180,7 +5414,7 @@
       </w:pPr>
     </w:lvl>
   </w:abstractNum>
-  <w:abstractNum w:abstractNumId="14" w15:restartNumberingAfterBreak="0">
+  <w:abstractNum w:abstractNumId="24" w15:restartNumberingAfterBreak="0">
     <w:nsid w:val="4A026EB4"/>
     <w:multiLevelType w:val="hybridMultilevel"/>
     <w:tmpl w:val="6A84D4A6"/>
@@ -3293,7 +5527,233 @@
       </w:rPr>
     </w:lvl>
   </w:abstractNum>
-  <w:abstractNum w:abstractNumId="15" w15:restartNumberingAfterBreak="0">
+  <w:abstractNum w:abstractNumId="25" w15:restartNumberingAfterBreak="0">
+    <w:nsid w:val="51B3113E"/>
+    <w:multiLevelType w:val="hybridMultilevel"/>
+    <w:tmpl w:val="3A6A6C76"/>
+    <w:lvl w:ilvl="0" w:tplc="04090001">
+      <w:start w:val="1"/>
+      <w:numFmt w:val="bullet"/>
+      <w:lvlText w:val=""/>
+      <w:lvlJc w:val="left"/>
+      <w:pPr>
+        <w:ind w:left="720" w:hanging="360"/>
+      </w:pPr>
+      <w:rPr>
+        <w:rFonts w:ascii="Symbol" w:hAnsi="Symbol" w:hint="default"/>
+      </w:rPr>
+    </w:lvl>
+    <w:lvl w:ilvl="1" w:tplc="04090003" w:tentative="1">
+      <w:start w:val="1"/>
+      <w:numFmt w:val="bullet"/>
+      <w:lvlText w:val="o"/>
+      <w:lvlJc w:val="left"/>
+      <w:pPr>
+        <w:ind w:left="1440" w:hanging="360"/>
+      </w:pPr>
+      <w:rPr>
+        <w:rFonts w:ascii="Courier New" w:hAnsi="Courier New" w:cs="Courier New" w:hint="default"/>
+      </w:rPr>
+    </w:lvl>
+    <w:lvl w:ilvl="2" w:tplc="04090005" w:tentative="1">
+      <w:start w:val="1"/>
+      <w:numFmt w:val="bullet"/>
+      <w:lvlText w:val=""/>
+      <w:lvlJc w:val="left"/>
+      <w:pPr>
+        <w:ind w:left="2160" w:hanging="360"/>
+      </w:pPr>
+      <w:rPr>
+        <w:rFonts w:ascii="Wingdings" w:hAnsi="Wingdings" w:hint="default"/>
+      </w:rPr>
+    </w:lvl>
+    <w:lvl w:ilvl="3" w:tplc="04090001" w:tentative="1">
+      <w:start w:val="1"/>
+      <w:numFmt w:val="bullet"/>
+      <w:lvlText w:val=""/>
+      <w:lvlJc w:val="left"/>
+      <w:pPr>
+        <w:ind w:left="2880" w:hanging="360"/>
+      </w:pPr>
+      <w:rPr>
+        <w:rFonts w:ascii="Symbol" w:hAnsi="Symbol" w:hint="default"/>
+      </w:rPr>
+    </w:lvl>
+    <w:lvl w:ilvl="4" w:tplc="04090003" w:tentative="1">
+      <w:start w:val="1"/>
+      <w:numFmt w:val="bullet"/>
+      <w:lvlText w:val="o"/>
+      <w:lvlJc w:val="left"/>
+      <w:pPr>
+        <w:ind w:left="3600" w:hanging="360"/>
+      </w:pPr>
+      <w:rPr>
+        <w:rFonts w:ascii="Courier New" w:hAnsi="Courier New" w:cs="Courier New" w:hint="default"/>
+      </w:rPr>
+    </w:lvl>
+    <w:lvl w:ilvl="5" w:tplc="04090005" w:tentative="1">
+      <w:start w:val="1"/>
+      <w:numFmt w:val="bullet"/>
+      <w:lvlText w:val=""/>
+      <w:lvlJc w:val="left"/>
+      <w:pPr>
+        <w:ind w:left="4320" w:hanging="360"/>
+      </w:pPr>
+      <w:rPr>
+        <w:rFonts w:ascii="Wingdings" w:hAnsi="Wingdings" w:hint="default"/>
+      </w:rPr>
+    </w:lvl>
+    <w:lvl w:ilvl="6" w:tplc="04090001" w:tentative="1">
+      <w:start w:val="1"/>
+      <w:numFmt w:val="bullet"/>
+      <w:lvlText w:val=""/>
+      <w:lvlJc w:val="left"/>
+      <w:pPr>
+        <w:ind w:left="5040" w:hanging="360"/>
+      </w:pPr>
+      <w:rPr>
+        <w:rFonts w:ascii="Symbol" w:hAnsi="Symbol" w:hint="default"/>
+      </w:rPr>
+    </w:lvl>
+    <w:lvl w:ilvl="7" w:tplc="04090003" w:tentative="1">
+      <w:start w:val="1"/>
+      <w:numFmt w:val="bullet"/>
+      <w:lvlText w:val="o"/>
+      <w:lvlJc w:val="left"/>
+      <w:pPr>
+        <w:ind w:left="5760" w:hanging="360"/>
+      </w:pPr>
+      <w:rPr>
+        <w:rFonts w:ascii="Courier New" w:hAnsi="Courier New" w:cs="Courier New" w:hint="default"/>
+      </w:rPr>
+    </w:lvl>
+    <w:lvl w:ilvl="8" w:tplc="04090005" w:tentative="1">
+      <w:start w:val="1"/>
+      <w:numFmt w:val="bullet"/>
+      <w:lvlText w:val=""/>
+      <w:lvlJc w:val="left"/>
+      <w:pPr>
+        <w:ind w:left="6480" w:hanging="360"/>
+      </w:pPr>
+      <w:rPr>
+        <w:rFonts w:ascii="Wingdings" w:hAnsi="Wingdings" w:hint="default"/>
+      </w:rPr>
+    </w:lvl>
+  </w:abstractNum>
+  <w:abstractNum w:abstractNumId="26" w15:restartNumberingAfterBreak="0">
+    <w:nsid w:val="62C279EA"/>
+    <w:multiLevelType w:val="hybridMultilevel"/>
+    <w:tmpl w:val="BCBE4720"/>
+    <w:lvl w:ilvl="0" w:tplc="04090001">
+      <w:start w:val="1"/>
+      <w:numFmt w:val="bullet"/>
+      <w:lvlText w:val=""/>
+      <w:lvlJc w:val="left"/>
+      <w:pPr>
+        <w:ind w:left="720" w:hanging="360"/>
+      </w:pPr>
+      <w:rPr>
+        <w:rFonts w:ascii="Symbol" w:hAnsi="Symbol" w:hint="default"/>
+      </w:rPr>
+    </w:lvl>
+    <w:lvl w:ilvl="1" w:tplc="04090003" w:tentative="1">
+      <w:start w:val="1"/>
+      <w:numFmt w:val="bullet"/>
+      <w:lvlText w:val="o"/>
+      <w:lvlJc w:val="left"/>
+      <w:pPr>
+        <w:ind w:left="1440" w:hanging="360"/>
+      </w:pPr>
+      <w:rPr>
+        <w:rFonts w:ascii="Courier New" w:hAnsi="Courier New" w:cs="Courier New" w:hint="default"/>
+      </w:rPr>
+    </w:lvl>
+    <w:lvl w:ilvl="2" w:tplc="04090005" w:tentative="1">
+      <w:start w:val="1"/>
+      <w:numFmt w:val="bullet"/>
+      <w:lvlText w:val=""/>
+      <w:lvlJc w:val="left"/>
+      <w:pPr>
+        <w:ind w:left="2160" w:hanging="360"/>
+      </w:pPr>
+      <w:rPr>
+        <w:rFonts w:ascii="Wingdings" w:hAnsi="Wingdings" w:hint="default"/>
+      </w:rPr>
+    </w:lvl>
+    <w:lvl w:ilvl="3" w:tplc="04090001" w:tentative="1">
+      <w:start w:val="1"/>
+      <w:numFmt w:val="bullet"/>
+      <w:lvlText w:val=""/>
+      <w:lvlJc w:val="left"/>
+      <w:pPr>
+        <w:ind w:left="2880" w:hanging="360"/>
+      </w:pPr>
+      <w:rPr>
+        <w:rFonts w:ascii="Symbol" w:hAnsi="Symbol" w:hint="default"/>
+      </w:rPr>
+    </w:lvl>
+    <w:lvl w:ilvl="4" w:tplc="04090003" w:tentative="1">
+      <w:start w:val="1"/>
+      <w:numFmt w:val="bullet"/>
+      <w:lvlText w:val="o"/>
+      <w:lvlJc w:val="left"/>
+      <w:pPr>
+        <w:ind w:left="3600" w:hanging="360"/>
+      </w:pPr>
+      <w:rPr>
+        <w:rFonts w:ascii="Courier New" w:hAnsi="Courier New" w:cs="Courier New" w:hint="default"/>
+      </w:rPr>
+    </w:lvl>
+    <w:lvl w:ilvl="5" w:tplc="04090005" w:tentative="1">
+      <w:start w:val="1"/>
+      <w:numFmt w:val="bullet"/>
+      <w:lvlText w:val=""/>
+      <w:lvlJc w:val="left"/>
+      <w:pPr>
+        <w:ind w:left="4320" w:hanging="360"/>
+      </w:pPr>
+      <w:rPr>
+        <w:rFonts w:ascii="Wingdings" w:hAnsi="Wingdings" w:hint="default"/>
+      </w:rPr>
+    </w:lvl>
+    <w:lvl w:ilvl="6" w:tplc="04090001" w:tentative="1">
+      <w:start w:val="1"/>
+      <w:numFmt w:val="bullet"/>
+      <w:lvlText w:val=""/>
+      <w:lvlJc w:val="left"/>
+      <w:pPr>
+        <w:ind w:left="5040" w:hanging="360"/>
+      </w:pPr>
+      <w:rPr>
+        <w:rFonts w:ascii="Symbol" w:hAnsi="Symbol" w:hint="default"/>
+      </w:rPr>
+    </w:lvl>
+    <w:lvl w:ilvl="7" w:tplc="04090003" w:tentative="1">
+      <w:start w:val="1"/>
+      <w:numFmt w:val="bullet"/>
+      <w:lvlText w:val="o"/>
+      <w:lvlJc w:val="left"/>
+      <w:pPr>
+        <w:ind w:left="5760" w:hanging="360"/>
+      </w:pPr>
+      <w:rPr>
+        <w:rFonts w:ascii="Courier New" w:hAnsi="Courier New" w:cs="Courier New" w:hint="default"/>
+      </w:rPr>
+    </w:lvl>
+    <w:lvl w:ilvl="8" w:tplc="04090005" w:tentative="1">
+      <w:start w:val="1"/>
+      <w:numFmt w:val="bullet"/>
+      <w:lvlText w:val=""/>
+      <w:lvlJc w:val="left"/>
+      <w:pPr>
+        <w:ind w:left="6480" w:hanging="360"/>
+      </w:pPr>
+      <w:rPr>
+        <w:rFonts w:ascii="Wingdings" w:hAnsi="Wingdings" w:hint="default"/>
+      </w:rPr>
+    </w:lvl>
+  </w:abstractNum>
+  <w:abstractNum w:abstractNumId="27" w15:restartNumberingAfterBreak="0">
     <w:nsid w:val="63102F23"/>
     <w:multiLevelType w:val="hybridMultilevel"/>
     <w:tmpl w:val="0DC21CC0"/>
@@ -3406,7 +5866,7 @@
       </w:rPr>
     </w:lvl>
   </w:abstractNum>
-  <w:abstractNum w:abstractNumId="16" w15:restartNumberingAfterBreak="0">
+  <w:abstractNum w:abstractNumId="28" w15:restartNumberingAfterBreak="0">
     <w:nsid w:val="6AB735DC"/>
     <w:multiLevelType w:val="hybridMultilevel"/>
     <w:tmpl w:val="80EED3B2"/>
@@ -3498,7 +5958,7 @@
       </w:pPr>
     </w:lvl>
   </w:abstractNum>
-  <w:abstractNum w:abstractNumId="17" w15:restartNumberingAfterBreak="0">
+  <w:abstractNum w:abstractNumId="29" w15:restartNumberingAfterBreak="0">
     <w:nsid w:val="6DD000F0"/>
     <w:multiLevelType w:val="hybridMultilevel"/>
     <w:tmpl w:val="52482988"/>
@@ -3611,7 +6071,7 @@
       </w:rPr>
     </w:lvl>
   </w:abstractNum>
-  <w:abstractNum w:abstractNumId="18" w15:restartNumberingAfterBreak="0">
+  <w:abstractNum w:abstractNumId="30" w15:restartNumberingAfterBreak="0">
     <w:nsid w:val="6ECC447A"/>
     <w:multiLevelType w:val="hybridMultilevel"/>
     <w:tmpl w:val="1368E93E"/>
@@ -3724,7 +6184,120 @@
       </w:rPr>
     </w:lvl>
   </w:abstractNum>
-  <w:abstractNum w:abstractNumId="19" w15:restartNumberingAfterBreak="0">
+  <w:abstractNum w:abstractNumId="31" w15:restartNumberingAfterBreak="0">
+    <w:nsid w:val="7B971073"/>
+    <w:multiLevelType w:val="hybridMultilevel"/>
+    <w:tmpl w:val="60B0B10E"/>
+    <w:lvl w:ilvl="0" w:tplc="04090001">
+      <w:start w:val="1"/>
+      <w:numFmt w:val="bullet"/>
+      <w:lvlText w:val=""/>
+      <w:lvlJc w:val="left"/>
+      <w:pPr>
+        <w:ind w:left="720" w:hanging="360"/>
+      </w:pPr>
+      <w:rPr>
+        <w:rFonts w:ascii="Symbol" w:hAnsi="Symbol" w:hint="default"/>
+      </w:rPr>
+    </w:lvl>
+    <w:lvl w:ilvl="1" w:tplc="04090003" w:tentative="1">
+      <w:start w:val="1"/>
+      <w:numFmt w:val="bullet"/>
+      <w:lvlText w:val="o"/>
+      <w:lvlJc w:val="left"/>
+      <w:pPr>
+        <w:ind w:left="1440" w:hanging="360"/>
+      </w:pPr>
+      <w:rPr>
+        <w:rFonts w:ascii="Courier New" w:hAnsi="Courier New" w:cs="Courier New" w:hint="default"/>
+      </w:rPr>
+    </w:lvl>
+    <w:lvl w:ilvl="2" w:tplc="04090005" w:tentative="1">
+      <w:start w:val="1"/>
+      <w:numFmt w:val="bullet"/>
+      <w:lvlText w:val=""/>
+      <w:lvlJc w:val="left"/>
+      <w:pPr>
+        <w:ind w:left="2160" w:hanging="360"/>
+      </w:pPr>
+      <w:rPr>
+        <w:rFonts w:ascii="Wingdings" w:hAnsi="Wingdings" w:hint="default"/>
+      </w:rPr>
+    </w:lvl>
+    <w:lvl w:ilvl="3" w:tplc="04090001" w:tentative="1">
+      <w:start w:val="1"/>
+      <w:numFmt w:val="bullet"/>
+      <w:lvlText w:val=""/>
+      <w:lvlJc w:val="left"/>
+      <w:pPr>
+        <w:ind w:left="2880" w:hanging="360"/>
+      </w:pPr>
+      <w:rPr>
+        <w:rFonts w:ascii="Symbol" w:hAnsi="Symbol" w:hint="default"/>
+      </w:rPr>
+    </w:lvl>
+    <w:lvl w:ilvl="4" w:tplc="04090003" w:tentative="1">
+      <w:start w:val="1"/>
+      <w:numFmt w:val="bullet"/>
+      <w:lvlText w:val="o"/>
+      <w:lvlJc w:val="left"/>
+      <w:pPr>
+        <w:ind w:left="3600" w:hanging="360"/>
+      </w:pPr>
+      <w:rPr>
+        <w:rFonts w:ascii="Courier New" w:hAnsi="Courier New" w:cs="Courier New" w:hint="default"/>
+      </w:rPr>
+    </w:lvl>
+    <w:lvl w:ilvl="5" w:tplc="04090005" w:tentative="1">
+      <w:start w:val="1"/>
+      <w:numFmt w:val="bullet"/>
+      <w:lvlText w:val=""/>
+      <w:lvlJc w:val="left"/>
+      <w:pPr>
+        <w:ind w:left="4320" w:hanging="360"/>
+      </w:pPr>
+      <w:rPr>
+        <w:rFonts w:ascii="Wingdings" w:hAnsi="Wingdings" w:hint="default"/>
+      </w:rPr>
+    </w:lvl>
+    <w:lvl w:ilvl="6" w:tplc="04090001" w:tentative="1">
+      <w:start w:val="1"/>
+      <w:numFmt w:val="bullet"/>
+      <w:lvlText w:val=""/>
+      <w:lvlJc w:val="left"/>
+      <w:pPr>
+        <w:ind w:left="5040" w:hanging="360"/>
+      </w:pPr>
+      <w:rPr>
+        <w:rFonts w:ascii="Symbol" w:hAnsi="Symbol" w:hint="default"/>
+      </w:rPr>
+    </w:lvl>
+    <w:lvl w:ilvl="7" w:tplc="04090003" w:tentative="1">
+      <w:start w:val="1"/>
+      <w:numFmt w:val="bullet"/>
+      <w:lvlText w:val="o"/>
+      <w:lvlJc w:val="left"/>
+      <w:pPr>
+        <w:ind w:left="5760" w:hanging="360"/>
+      </w:pPr>
+      <w:rPr>
+        <w:rFonts w:ascii="Courier New" w:hAnsi="Courier New" w:cs="Courier New" w:hint="default"/>
+      </w:rPr>
+    </w:lvl>
+    <w:lvl w:ilvl="8" w:tplc="04090005" w:tentative="1">
+      <w:start w:val="1"/>
+      <w:numFmt w:val="bullet"/>
+      <w:lvlText w:val=""/>
+      <w:lvlJc w:val="left"/>
+      <w:pPr>
+        <w:ind w:left="6480" w:hanging="360"/>
+      </w:pPr>
+      <w:rPr>
+        <w:rFonts w:ascii="Wingdings" w:hAnsi="Wingdings" w:hint="default"/>
+      </w:rPr>
+    </w:lvl>
+  </w:abstractNum>
+  <w:abstractNum w:abstractNumId="32" w15:restartNumberingAfterBreak="0">
     <w:nsid w:val="7E414981"/>
     <w:multiLevelType w:val="hybridMultilevel"/>
     <w:tmpl w:val="36F4AFB2"/>
@@ -3841,61 +6414,100 @@
     <w:abstractNumId w:val="1"/>
   </w:num>
   <w:num w:numId="2" w16cid:durableId="230241727">
-    <w:abstractNumId w:val="8"/>
+    <w:abstractNumId w:val="16"/>
   </w:num>
   <w:num w:numId="3" w16cid:durableId="2061853732">
+    <w:abstractNumId w:val="24"/>
+  </w:num>
+  <w:num w:numId="4" w16cid:durableId="1227033168">
+    <w:abstractNumId w:val="28"/>
+  </w:num>
+  <w:num w:numId="5" w16cid:durableId="1889296824">
+    <w:abstractNumId w:val="29"/>
+  </w:num>
+  <w:num w:numId="6" w16cid:durableId="1208492166">
+    <w:abstractNumId w:val="19"/>
+  </w:num>
+  <w:num w:numId="7" w16cid:durableId="1505516571">
+    <w:abstractNumId w:val="18"/>
+  </w:num>
+  <w:num w:numId="8" w16cid:durableId="1887793874">
+    <w:abstractNumId w:val="7"/>
+  </w:num>
+  <w:num w:numId="9" w16cid:durableId="2032140299">
+    <w:abstractNumId w:val="23"/>
+  </w:num>
+  <w:num w:numId="10" w16cid:durableId="2142915535">
+    <w:abstractNumId w:val="11"/>
+  </w:num>
+  <w:num w:numId="11" w16cid:durableId="1518420835">
     <w:abstractNumId w:val="14"/>
   </w:num>
-  <w:num w:numId="4" w16cid:durableId="1227033168">
-    <w:abstractNumId w:val="16"/>
-  </w:num>
-  <w:num w:numId="5" w16cid:durableId="1889296824">
-    <w:abstractNumId w:val="17"/>
-  </w:num>
-  <w:num w:numId="6" w16cid:durableId="1208492166">
-    <w:abstractNumId w:val="11"/>
-  </w:num>
-  <w:num w:numId="7" w16cid:durableId="1505516571">
-    <w:abstractNumId w:val="10"/>
-  </w:num>
-  <w:num w:numId="8" w16cid:durableId="1887793874">
-    <w:abstractNumId w:val="5"/>
-  </w:num>
-  <w:num w:numId="9" w16cid:durableId="2032140299">
-    <w:abstractNumId w:val="13"/>
-  </w:num>
-  <w:num w:numId="10" w16cid:durableId="2142915535">
+  <w:num w:numId="12" w16cid:durableId="1247039198">
     <w:abstractNumId w:val="6"/>
   </w:num>
-  <w:num w:numId="11" w16cid:durableId="1518420835">
-    <w:abstractNumId w:val="7"/>
-  </w:num>
-  <w:num w:numId="12" w16cid:durableId="1247039198">
-    <w:abstractNumId w:val="4"/>
-  </w:num>
   <w:num w:numId="13" w16cid:durableId="1243026737">
-    <w:abstractNumId w:val="12"/>
+    <w:abstractNumId w:val="22"/>
   </w:num>
   <w:num w:numId="14" w16cid:durableId="1436556339">
     <w:abstractNumId w:val="0"/>
   </w:num>
   <w:num w:numId="15" w16cid:durableId="1351877111">
-    <w:abstractNumId w:val="19"/>
+    <w:abstractNumId w:val="32"/>
   </w:num>
   <w:num w:numId="16" w16cid:durableId="1709066424">
-    <w:abstractNumId w:val="18"/>
+    <w:abstractNumId w:val="30"/>
   </w:num>
   <w:num w:numId="17" w16cid:durableId="104466580">
+    <w:abstractNumId w:val="17"/>
+  </w:num>
+  <w:num w:numId="18" w16cid:durableId="1928539088">
+    <w:abstractNumId w:val="4"/>
+  </w:num>
+  <w:num w:numId="19" w16cid:durableId="242572714">
+    <w:abstractNumId w:val="3"/>
+  </w:num>
+  <w:num w:numId="20" w16cid:durableId="1255165268">
+    <w:abstractNumId w:val="27"/>
+  </w:num>
+  <w:num w:numId="21" w16cid:durableId="1873836785">
+    <w:abstractNumId w:val="20"/>
+  </w:num>
+  <w:num w:numId="22" w16cid:durableId="1237518954">
+    <w:abstractNumId w:val="21"/>
+  </w:num>
+  <w:num w:numId="23" w16cid:durableId="827867204">
+    <w:abstractNumId w:val="13"/>
+  </w:num>
+  <w:num w:numId="24" w16cid:durableId="984356852">
+    <w:abstractNumId w:val="12"/>
+  </w:num>
+  <w:num w:numId="25" w16cid:durableId="826435834">
+    <w:abstractNumId w:val="5"/>
+  </w:num>
+  <w:num w:numId="26" w16cid:durableId="1901749333">
+    <w:abstractNumId w:val="25"/>
+  </w:num>
+  <w:num w:numId="27" w16cid:durableId="1609657518">
     <w:abstractNumId w:val="9"/>
   </w:num>
-  <w:num w:numId="18" w16cid:durableId="1928539088">
-    <w:abstractNumId w:val="3"/>
-  </w:num>
-  <w:num w:numId="19" w16cid:durableId="242572714">
+  <w:num w:numId="28" w16cid:durableId="933052766">
     <w:abstractNumId w:val="2"/>
   </w:num>
-  <w:num w:numId="20" w16cid:durableId="1255165268">
+  <w:num w:numId="29" w16cid:durableId="1057322129">
+    <w:abstractNumId w:val="10"/>
+  </w:num>
+  <w:num w:numId="30" w16cid:durableId="314604099">
     <w:abstractNumId w:val="15"/>
+  </w:num>
+  <w:num w:numId="31" w16cid:durableId="1857766073">
+    <w:abstractNumId w:val="31"/>
+  </w:num>
+  <w:num w:numId="32" w16cid:durableId="312225380">
+    <w:abstractNumId w:val="26"/>
+  </w:num>
+  <w:num w:numId="33" w16cid:durableId="434635225">
+    <w:abstractNumId w:val="8"/>
   </w:num>
 </w:numbering>
 </file>
@@ -4633,4 +7245,16 @@
     </a:ext>
   </a:extLst>
 </a:theme>
+</file>
+
+<file path=customXml/item1.xml><?xml version="1.0" encoding="utf-8"?>
+<b:Sources xmlns:b="http://schemas.openxmlformats.org/officeDocument/2006/bibliography" xmlns="http://schemas.openxmlformats.org/officeDocument/2006/bibliography" SelectedStyle="\APASixthEditionOfficeOnline.xsl" StyleName="APA" Version="6"/>
+</file>
+
+<file path=customXml/itemProps1.xml><?xml version="1.0" encoding="utf-8"?>
+<ds:datastoreItem xmlns:ds="http://schemas.openxmlformats.org/officeDocument/2006/customXml" ds:itemID="{B180F565-5D3C-46E5-8DF3-6709F7FC742E}">
+  <ds:schemaRefs>
+    <ds:schemaRef ds:uri="http://schemas.openxmlformats.org/officeDocument/2006/bibliography"/>
+  </ds:schemaRefs>
+</ds:datastoreItem>
 </file>
</xml_diff>

<commit_message>
Implementation of task scheduler
</commit_message>
<xml_diff>
--- a/course_note.docx
+++ b/course_note.docx
@@ -2782,6 +2782,90 @@
         <w:t xml:space="preserve"> handler </w:t>
       </w:r>
     </w:p>
+    <w:p>
+      <w:r>
+        <w:t>What is a task?</w:t>
+      </w:r>
+    </w:p>
+    <w:p>
+      <w:pPr>
+        <w:pStyle w:val="ListParagraph"/>
+        <w:numPr>
+          <w:ilvl w:val="0"/>
+          <w:numId w:val="34"/>
+        </w:numPr>
+      </w:pPr>
+      <w:r>
+        <w:t>A task is nothing but a piece of code, or you can call it a c function, which does a specific job when it is allowed to run on the CPU</w:t>
+      </w:r>
+    </w:p>
+    <w:p>
+      <w:pPr>
+        <w:pStyle w:val="ListParagraph"/>
+        <w:numPr>
+          <w:ilvl w:val="0"/>
+          <w:numId w:val="34"/>
+        </w:numPr>
+      </w:pPr>
+      <w:r>
+        <w:lastRenderedPageBreak/>
+        <w:t xml:space="preserve">A task has its own stack to create its local variables when it runs on the CPU. </w:t>
+      </w:r>
+      <w:r>
+        <w:t>Also,</w:t>
+      </w:r>
+      <w:r>
+        <w:t xml:space="preserve"> when scheduler decides to remove a task from CPU, scheduler first saves the context (state) of the task in task’s private stack</w:t>
+      </w:r>
+    </w:p>
+    <w:p>
+      <w:pPr>
+        <w:pStyle w:val="ListParagraph"/>
+        <w:numPr>
+          <w:ilvl w:val="0"/>
+          <w:numId w:val="34"/>
+        </w:numPr>
+      </w:pPr>
+      <w:r>
+        <w:t>In sum, a piece of code or a function is called a stack when it is schedulable and never loses its state unless it is deleted permanently</w:t>
+      </w:r>
+    </w:p>
+    <w:p>
+      <w:pPr>
+        <w:pStyle w:val="ListParagraph"/>
+        <w:numPr>
+          <w:ilvl w:val="0"/>
+          <w:numId w:val="34"/>
+        </w:numPr>
+      </w:pPr>
+      <w:r>
+        <w:t xml:space="preserve">Round robin scheduling method </w:t>
+      </w:r>
+      <w:r>
+        <w:t>is</w:t>
+      </w:r>
+      <w:r>
+        <w:t xml:space="preserve"> time slices are assigned to each task in equal portions and in circular order</w:t>
+      </w:r>
+    </w:p>
+    <w:p>
+      <w:r>
+        <w:t>What is context switching?</w:t>
+      </w:r>
+    </w:p>
+    <w:p>
+      <w:pPr>
+        <w:pStyle w:val="ListParagraph"/>
+        <w:numPr>
+          <w:ilvl w:val="0"/>
+          <w:numId w:val="35"/>
+        </w:numPr>
+      </w:pPr>
+      <w:r>
+        <w:t>Context switching is the procedure of switching out of the currently running task from the CPU after saving the task’s execution context or state and switching in the next task to run on the CPU by retrieving the past execution context or state of the task</w:t>
+      </w:r>
+    </w:p>
+    <w:p/>
     <w:p/>
     <w:sectPr>
       <w:pgSz w:w="12240" w:h="15840"/>
@@ -3248,6 +3332,119 @@
     </w:lvl>
   </w:abstractNum>
   <w:abstractNum w:abstractNumId="4" w15:restartNumberingAfterBreak="0">
+    <w:nsid w:val="0AF91FC7"/>
+    <w:multiLevelType w:val="hybridMultilevel"/>
+    <w:tmpl w:val="7F44B584"/>
+    <w:lvl w:ilvl="0" w:tplc="04090001">
+      <w:start w:val="1"/>
+      <w:numFmt w:val="bullet"/>
+      <w:lvlText w:val=""/>
+      <w:lvlJc w:val="left"/>
+      <w:pPr>
+        <w:ind w:left="720" w:hanging="360"/>
+      </w:pPr>
+      <w:rPr>
+        <w:rFonts w:ascii="Symbol" w:hAnsi="Symbol" w:hint="default"/>
+      </w:rPr>
+    </w:lvl>
+    <w:lvl w:ilvl="1" w:tplc="04090003" w:tentative="1">
+      <w:start w:val="1"/>
+      <w:numFmt w:val="bullet"/>
+      <w:lvlText w:val="o"/>
+      <w:lvlJc w:val="left"/>
+      <w:pPr>
+        <w:ind w:left="1440" w:hanging="360"/>
+      </w:pPr>
+      <w:rPr>
+        <w:rFonts w:ascii="Courier New" w:hAnsi="Courier New" w:cs="Courier New" w:hint="default"/>
+      </w:rPr>
+    </w:lvl>
+    <w:lvl w:ilvl="2" w:tplc="04090005" w:tentative="1">
+      <w:start w:val="1"/>
+      <w:numFmt w:val="bullet"/>
+      <w:lvlText w:val=""/>
+      <w:lvlJc w:val="left"/>
+      <w:pPr>
+        <w:ind w:left="2160" w:hanging="360"/>
+      </w:pPr>
+      <w:rPr>
+        <w:rFonts w:ascii="Wingdings" w:hAnsi="Wingdings" w:hint="default"/>
+      </w:rPr>
+    </w:lvl>
+    <w:lvl w:ilvl="3" w:tplc="04090001" w:tentative="1">
+      <w:start w:val="1"/>
+      <w:numFmt w:val="bullet"/>
+      <w:lvlText w:val=""/>
+      <w:lvlJc w:val="left"/>
+      <w:pPr>
+        <w:ind w:left="2880" w:hanging="360"/>
+      </w:pPr>
+      <w:rPr>
+        <w:rFonts w:ascii="Symbol" w:hAnsi="Symbol" w:hint="default"/>
+      </w:rPr>
+    </w:lvl>
+    <w:lvl w:ilvl="4" w:tplc="04090003" w:tentative="1">
+      <w:start w:val="1"/>
+      <w:numFmt w:val="bullet"/>
+      <w:lvlText w:val="o"/>
+      <w:lvlJc w:val="left"/>
+      <w:pPr>
+        <w:ind w:left="3600" w:hanging="360"/>
+      </w:pPr>
+      <w:rPr>
+        <w:rFonts w:ascii="Courier New" w:hAnsi="Courier New" w:cs="Courier New" w:hint="default"/>
+      </w:rPr>
+    </w:lvl>
+    <w:lvl w:ilvl="5" w:tplc="04090005" w:tentative="1">
+      <w:start w:val="1"/>
+      <w:numFmt w:val="bullet"/>
+      <w:lvlText w:val=""/>
+      <w:lvlJc w:val="left"/>
+      <w:pPr>
+        <w:ind w:left="4320" w:hanging="360"/>
+      </w:pPr>
+      <w:rPr>
+        <w:rFonts w:ascii="Wingdings" w:hAnsi="Wingdings" w:hint="default"/>
+      </w:rPr>
+    </w:lvl>
+    <w:lvl w:ilvl="6" w:tplc="04090001" w:tentative="1">
+      <w:start w:val="1"/>
+      <w:numFmt w:val="bullet"/>
+      <w:lvlText w:val=""/>
+      <w:lvlJc w:val="left"/>
+      <w:pPr>
+        <w:ind w:left="5040" w:hanging="360"/>
+      </w:pPr>
+      <w:rPr>
+        <w:rFonts w:ascii="Symbol" w:hAnsi="Symbol" w:hint="default"/>
+      </w:rPr>
+    </w:lvl>
+    <w:lvl w:ilvl="7" w:tplc="04090003" w:tentative="1">
+      <w:start w:val="1"/>
+      <w:numFmt w:val="bullet"/>
+      <w:lvlText w:val="o"/>
+      <w:lvlJc w:val="left"/>
+      <w:pPr>
+        <w:ind w:left="5760" w:hanging="360"/>
+      </w:pPr>
+      <w:rPr>
+        <w:rFonts w:ascii="Courier New" w:hAnsi="Courier New" w:cs="Courier New" w:hint="default"/>
+      </w:rPr>
+    </w:lvl>
+    <w:lvl w:ilvl="8" w:tplc="04090005" w:tentative="1">
+      <w:start w:val="1"/>
+      <w:numFmt w:val="bullet"/>
+      <w:lvlText w:val=""/>
+      <w:lvlJc w:val="left"/>
+      <w:pPr>
+        <w:ind w:left="6480" w:hanging="360"/>
+      </w:pPr>
+      <w:rPr>
+        <w:rFonts w:ascii="Wingdings" w:hAnsi="Wingdings" w:hint="default"/>
+      </w:rPr>
+    </w:lvl>
+  </w:abstractNum>
+  <w:abstractNum w:abstractNumId="5" w15:restartNumberingAfterBreak="0">
     <w:nsid w:val="0BA44449"/>
     <w:multiLevelType w:val="hybridMultilevel"/>
     <w:tmpl w:val="F470088A"/>
@@ -3360,7 +3557,7 @@
       </w:rPr>
     </w:lvl>
   </w:abstractNum>
-  <w:abstractNum w:abstractNumId="5" w15:restartNumberingAfterBreak="0">
+  <w:abstractNum w:abstractNumId="6" w15:restartNumberingAfterBreak="0">
     <w:nsid w:val="0CAF42DC"/>
     <w:multiLevelType w:val="hybridMultilevel"/>
     <w:tmpl w:val="73BA217C"/>
@@ -3473,7 +3670,7 @@
       </w:rPr>
     </w:lvl>
   </w:abstractNum>
-  <w:abstractNum w:abstractNumId="6" w15:restartNumberingAfterBreak="0">
+  <w:abstractNum w:abstractNumId="7" w15:restartNumberingAfterBreak="0">
     <w:nsid w:val="15522E0A"/>
     <w:multiLevelType w:val="hybridMultilevel"/>
     <w:tmpl w:val="A37E84C0"/>
@@ -3586,7 +3783,7 @@
       </w:rPr>
     </w:lvl>
   </w:abstractNum>
-  <w:abstractNum w:abstractNumId="7" w15:restartNumberingAfterBreak="0">
+  <w:abstractNum w:abstractNumId="8" w15:restartNumberingAfterBreak="0">
     <w:nsid w:val="1B844D70"/>
     <w:multiLevelType w:val="hybridMultilevel"/>
     <w:tmpl w:val="FD28B452"/>
@@ -3699,7 +3896,7 @@
       </w:rPr>
     </w:lvl>
   </w:abstractNum>
-  <w:abstractNum w:abstractNumId="8" w15:restartNumberingAfterBreak="0">
+  <w:abstractNum w:abstractNumId="9" w15:restartNumberingAfterBreak="0">
     <w:nsid w:val="1BC63D75"/>
     <w:multiLevelType w:val="hybridMultilevel"/>
     <w:tmpl w:val="E8F234F0"/>
@@ -3812,7 +4009,7 @@
       </w:rPr>
     </w:lvl>
   </w:abstractNum>
-  <w:abstractNum w:abstractNumId="9" w15:restartNumberingAfterBreak="0">
+  <w:abstractNum w:abstractNumId="10" w15:restartNumberingAfterBreak="0">
     <w:nsid w:val="1C702F64"/>
     <w:multiLevelType w:val="hybridMultilevel"/>
     <w:tmpl w:val="90883662"/>
@@ -3925,7 +4122,7 @@
       </w:rPr>
     </w:lvl>
   </w:abstractNum>
-  <w:abstractNum w:abstractNumId="10" w15:restartNumberingAfterBreak="0">
+  <w:abstractNum w:abstractNumId="11" w15:restartNumberingAfterBreak="0">
     <w:nsid w:val="1E607168"/>
     <w:multiLevelType w:val="hybridMultilevel"/>
     <w:tmpl w:val="091CFB9A"/>
@@ -4038,7 +4235,7 @@
       </w:rPr>
     </w:lvl>
   </w:abstractNum>
-  <w:abstractNum w:abstractNumId="11" w15:restartNumberingAfterBreak="0">
+  <w:abstractNum w:abstractNumId="12" w15:restartNumberingAfterBreak="0">
     <w:nsid w:val="21600C9C"/>
     <w:multiLevelType w:val="hybridMultilevel"/>
     <w:tmpl w:val="CC0A590A"/>
@@ -4151,7 +4348,7 @@
       </w:rPr>
     </w:lvl>
   </w:abstractNum>
-  <w:abstractNum w:abstractNumId="12" w15:restartNumberingAfterBreak="0">
+  <w:abstractNum w:abstractNumId="13" w15:restartNumberingAfterBreak="0">
     <w:nsid w:val="24B312B4"/>
     <w:multiLevelType w:val="hybridMultilevel"/>
     <w:tmpl w:val="64AEFDB2"/>
@@ -4264,7 +4461,7 @@
       </w:rPr>
     </w:lvl>
   </w:abstractNum>
-  <w:abstractNum w:abstractNumId="13" w15:restartNumberingAfterBreak="0">
+  <w:abstractNum w:abstractNumId="14" w15:restartNumberingAfterBreak="0">
     <w:nsid w:val="253B0B41"/>
     <w:multiLevelType w:val="hybridMultilevel"/>
     <w:tmpl w:val="FC947766"/>
@@ -4377,7 +4574,7 @@
       </w:rPr>
     </w:lvl>
   </w:abstractNum>
-  <w:abstractNum w:abstractNumId="14" w15:restartNumberingAfterBreak="0">
+  <w:abstractNum w:abstractNumId="15" w15:restartNumberingAfterBreak="0">
     <w:nsid w:val="2787312B"/>
     <w:multiLevelType w:val="hybridMultilevel"/>
     <w:tmpl w:val="021AF398"/>
@@ -4490,7 +4687,7 @@
       </w:rPr>
     </w:lvl>
   </w:abstractNum>
-  <w:abstractNum w:abstractNumId="15" w15:restartNumberingAfterBreak="0">
+  <w:abstractNum w:abstractNumId="16" w15:restartNumberingAfterBreak="0">
     <w:nsid w:val="29706EF7"/>
     <w:multiLevelType w:val="hybridMultilevel"/>
     <w:tmpl w:val="AB4E46F4"/>
@@ -4603,7 +4800,7 @@
       </w:rPr>
     </w:lvl>
   </w:abstractNum>
-  <w:abstractNum w:abstractNumId="16" w15:restartNumberingAfterBreak="0">
+  <w:abstractNum w:abstractNumId="17" w15:restartNumberingAfterBreak="0">
     <w:nsid w:val="2BBB6F0F"/>
     <w:multiLevelType w:val="hybridMultilevel"/>
     <w:tmpl w:val="95F2D742"/>
@@ -4692,7 +4889,7 @@
       </w:pPr>
     </w:lvl>
   </w:abstractNum>
-  <w:abstractNum w:abstractNumId="17" w15:restartNumberingAfterBreak="0">
+  <w:abstractNum w:abstractNumId="18" w15:restartNumberingAfterBreak="0">
     <w:nsid w:val="345F5070"/>
     <w:multiLevelType w:val="hybridMultilevel"/>
     <w:tmpl w:val="18CCA934"/>
@@ -4805,7 +5002,7 @@
       </w:rPr>
     </w:lvl>
   </w:abstractNum>
-  <w:abstractNum w:abstractNumId="18" w15:restartNumberingAfterBreak="0">
+  <w:abstractNum w:abstractNumId="19" w15:restartNumberingAfterBreak="0">
     <w:nsid w:val="373773BE"/>
     <w:multiLevelType w:val="hybridMultilevel"/>
     <w:tmpl w:val="03E020AE"/>
@@ -4894,7 +5091,7 @@
       </w:pPr>
     </w:lvl>
   </w:abstractNum>
-  <w:abstractNum w:abstractNumId="19" w15:restartNumberingAfterBreak="0">
+  <w:abstractNum w:abstractNumId="20" w15:restartNumberingAfterBreak="0">
     <w:nsid w:val="3C7224E0"/>
     <w:multiLevelType w:val="hybridMultilevel"/>
     <w:tmpl w:val="FD8A2D1C"/>
@@ -4983,7 +5180,7 @@
       </w:pPr>
     </w:lvl>
   </w:abstractNum>
-  <w:abstractNum w:abstractNumId="20" w15:restartNumberingAfterBreak="0">
+  <w:abstractNum w:abstractNumId="21" w15:restartNumberingAfterBreak="0">
     <w:nsid w:val="3CB35149"/>
     <w:multiLevelType w:val="hybridMultilevel"/>
     <w:tmpl w:val="4B985E10"/>
@@ -5096,7 +5293,7 @@
       </w:rPr>
     </w:lvl>
   </w:abstractNum>
-  <w:abstractNum w:abstractNumId="21" w15:restartNumberingAfterBreak="0">
+  <w:abstractNum w:abstractNumId="22" w15:restartNumberingAfterBreak="0">
     <w:nsid w:val="41674F9C"/>
     <w:multiLevelType w:val="hybridMultilevel"/>
     <w:tmpl w:val="ACB8AE8C"/>
@@ -5209,7 +5406,120 @@
       </w:rPr>
     </w:lvl>
   </w:abstractNum>
-  <w:abstractNum w:abstractNumId="22" w15:restartNumberingAfterBreak="0">
+  <w:abstractNum w:abstractNumId="23" w15:restartNumberingAfterBreak="0">
+    <w:nsid w:val="456C1148"/>
+    <w:multiLevelType w:val="hybridMultilevel"/>
+    <w:tmpl w:val="3F5C0E84"/>
+    <w:lvl w:ilvl="0" w:tplc="04090001">
+      <w:start w:val="1"/>
+      <w:numFmt w:val="bullet"/>
+      <w:lvlText w:val=""/>
+      <w:lvlJc w:val="left"/>
+      <w:pPr>
+        <w:ind w:left="720" w:hanging="360"/>
+      </w:pPr>
+      <w:rPr>
+        <w:rFonts w:ascii="Symbol" w:hAnsi="Symbol" w:hint="default"/>
+      </w:rPr>
+    </w:lvl>
+    <w:lvl w:ilvl="1" w:tplc="04090003" w:tentative="1">
+      <w:start w:val="1"/>
+      <w:numFmt w:val="bullet"/>
+      <w:lvlText w:val="o"/>
+      <w:lvlJc w:val="left"/>
+      <w:pPr>
+        <w:ind w:left="1440" w:hanging="360"/>
+      </w:pPr>
+      <w:rPr>
+        <w:rFonts w:ascii="Courier New" w:hAnsi="Courier New" w:cs="Courier New" w:hint="default"/>
+      </w:rPr>
+    </w:lvl>
+    <w:lvl w:ilvl="2" w:tplc="04090005" w:tentative="1">
+      <w:start w:val="1"/>
+      <w:numFmt w:val="bullet"/>
+      <w:lvlText w:val=""/>
+      <w:lvlJc w:val="left"/>
+      <w:pPr>
+        <w:ind w:left="2160" w:hanging="360"/>
+      </w:pPr>
+      <w:rPr>
+        <w:rFonts w:ascii="Wingdings" w:hAnsi="Wingdings" w:hint="default"/>
+      </w:rPr>
+    </w:lvl>
+    <w:lvl w:ilvl="3" w:tplc="04090001" w:tentative="1">
+      <w:start w:val="1"/>
+      <w:numFmt w:val="bullet"/>
+      <w:lvlText w:val=""/>
+      <w:lvlJc w:val="left"/>
+      <w:pPr>
+        <w:ind w:left="2880" w:hanging="360"/>
+      </w:pPr>
+      <w:rPr>
+        <w:rFonts w:ascii="Symbol" w:hAnsi="Symbol" w:hint="default"/>
+      </w:rPr>
+    </w:lvl>
+    <w:lvl w:ilvl="4" w:tplc="04090003" w:tentative="1">
+      <w:start w:val="1"/>
+      <w:numFmt w:val="bullet"/>
+      <w:lvlText w:val="o"/>
+      <w:lvlJc w:val="left"/>
+      <w:pPr>
+        <w:ind w:left="3600" w:hanging="360"/>
+      </w:pPr>
+      <w:rPr>
+        <w:rFonts w:ascii="Courier New" w:hAnsi="Courier New" w:cs="Courier New" w:hint="default"/>
+      </w:rPr>
+    </w:lvl>
+    <w:lvl w:ilvl="5" w:tplc="04090005" w:tentative="1">
+      <w:start w:val="1"/>
+      <w:numFmt w:val="bullet"/>
+      <w:lvlText w:val=""/>
+      <w:lvlJc w:val="left"/>
+      <w:pPr>
+        <w:ind w:left="4320" w:hanging="360"/>
+      </w:pPr>
+      <w:rPr>
+        <w:rFonts w:ascii="Wingdings" w:hAnsi="Wingdings" w:hint="default"/>
+      </w:rPr>
+    </w:lvl>
+    <w:lvl w:ilvl="6" w:tplc="04090001" w:tentative="1">
+      <w:start w:val="1"/>
+      <w:numFmt w:val="bullet"/>
+      <w:lvlText w:val=""/>
+      <w:lvlJc w:val="left"/>
+      <w:pPr>
+        <w:ind w:left="5040" w:hanging="360"/>
+      </w:pPr>
+      <w:rPr>
+        <w:rFonts w:ascii="Symbol" w:hAnsi="Symbol" w:hint="default"/>
+      </w:rPr>
+    </w:lvl>
+    <w:lvl w:ilvl="7" w:tplc="04090003" w:tentative="1">
+      <w:start w:val="1"/>
+      <w:numFmt w:val="bullet"/>
+      <w:lvlText w:val="o"/>
+      <w:lvlJc w:val="left"/>
+      <w:pPr>
+        <w:ind w:left="5760" w:hanging="360"/>
+      </w:pPr>
+      <w:rPr>
+        <w:rFonts w:ascii="Courier New" w:hAnsi="Courier New" w:cs="Courier New" w:hint="default"/>
+      </w:rPr>
+    </w:lvl>
+    <w:lvl w:ilvl="8" w:tplc="04090005" w:tentative="1">
+      <w:start w:val="1"/>
+      <w:numFmt w:val="bullet"/>
+      <w:lvlText w:val=""/>
+      <w:lvlJc w:val="left"/>
+      <w:pPr>
+        <w:ind w:left="6480" w:hanging="360"/>
+      </w:pPr>
+      <w:rPr>
+        <w:rFonts w:ascii="Wingdings" w:hAnsi="Wingdings" w:hint="default"/>
+      </w:rPr>
+    </w:lvl>
+  </w:abstractNum>
+  <w:abstractNum w:abstractNumId="24" w15:restartNumberingAfterBreak="0">
     <w:nsid w:val="475B29BC"/>
     <w:multiLevelType w:val="hybridMultilevel"/>
     <w:tmpl w:val="7FD8FF3A"/>
@@ -5322,7 +5632,7 @@
       </w:rPr>
     </w:lvl>
   </w:abstractNum>
-  <w:abstractNum w:abstractNumId="23" w15:restartNumberingAfterBreak="0">
+  <w:abstractNum w:abstractNumId="25" w15:restartNumberingAfterBreak="0">
     <w:nsid w:val="47CB6B85"/>
     <w:multiLevelType w:val="hybridMultilevel"/>
     <w:tmpl w:val="CF64C240"/>
@@ -5414,7 +5724,7 @@
       </w:pPr>
     </w:lvl>
   </w:abstractNum>
-  <w:abstractNum w:abstractNumId="24" w15:restartNumberingAfterBreak="0">
+  <w:abstractNum w:abstractNumId="26" w15:restartNumberingAfterBreak="0">
     <w:nsid w:val="4A026EB4"/>
     <w:multiLevelType w:val="hybridMultilevel"/>
     <w:tmpl w:val="6A84D4A6"/>
@@ -5527,7 +5837,7 @@
       </w:rPr>
     </w:lvl>
   </w:abstractNum>
-  <w:abstractNum w:abstractNumId="25" w15:restartNumberingAfterBreak="0">
+  <w:abstractNum w:abstractNumId="27" w15:restartNumberingAfterBreak="0">
     <w:nsid w:val="51B3113E"/>
     <w:multiLevelType w:val="hybridMultilevel"/>
     <w:tmpl w:val="3A6A6C76"/>
@@ -5640,7 +5950,7 @@
       </w:rPr>
     </w:lvl>
   </w:abstractNum>
-  <w:abstractNum w:abstractNumId="26" w15:restartNumberingAfterBreak="0">
+  <w:abstractNum w:abstractNumId="28" w15:restartNumberingAfterBreak="0">
     <w:nsid w:val="62C279EA"/>
     <w:multiLevelType w:val="hybridMultilevel"/>
     <w:tmpl w:val="BCBE4720"/>
@@ -5753,7 +6063,7 @@
       </w:rPr>
     </w:lvl>
   </w:abstractNum>
-  <w:abstractNum w:abstractNumId="27" w15:restartNumberingAfterBreak="0">
+  <w:abstractNum w:abstractNumId="29" w15:restartNumberingAfterBreak="0">
     <w:nsid w:val="63102F23"/>
     <w:multiLevelType w:val="hybridMultilevel"/>
     <w:tmpl w:val="0DC21CC0"/>
@@ -5866,7 +6176,7 @@
       </w:rPr>
     </w:lvl>
   </w:abstractNum>
-  <w:abstractNum w:abstractNumId="28" w15:restartNumberingAfterBreak="0">
+  <w:abstractNum w:abstractNumId="30" w15:restartNumberingAfterBreak="0">
     <w:nsid w:val="6AB735DC"/>
     <w:multiLevelType w:val="hybridMultilevel"/>
     <w:tmpl w:val="80EED3B2"/>
@@ -5958,7 +6268,7 @@
       </w:pPr>
     </w:lvl>
   </w:abstractNum>
-  <w:abstractNum w:abstractNumId="29" w15:restartNumberingAfterBreak="0">
+  <w:abstractNum w:abstractNumId="31" w15:restartNumberingAfterBreak="0">
     <w:nsid w:val="6DD000F0"/>
     <w:multiLevelType w:val="hybridMultilevel"/>
     <w:tmpl w:val="52482988"/>
@@ -6071,7 +6381,7 @@
       </w:rPr>
     </w:lvl>
   </w:abstractNum>
-  <w:abstractNum w:abstractNumId="30" w15:restartNumberingAfterBreak="0">
+  <w:abstractNum w:abstractNumId="32" w15:restartNumberingAfterBreak="0">
     <w:nsid w:val="6ECC447A"/>
     <w:multiLevelType w:val="hybridMultilevel"/>
     <w:tmpl w:val="1368E93E"/>
@@ -6184,7 +6494,7 @@
       </w:rPr>
     </w:lvl>
   </w:abstractNum>
-  <w:abstractNum w:abstractNumId="31" w15:restartNumberingAfterBreak="0">
+  <w:abstractNum w:abstractNumId="33" w15:restartNumberingAfterBreak="0">
     <w:nsid w:val="7B971073"/>
     <w:multiLevelType w:val="hybridMultilevel"/>
     <w:tmpl w:val="60B0B10E"/>
@@ -6297,7 +6607,7 @@
       </w:rPr>
     </w:lvl>
   </w:abstractNum>
-  <w:abstractNum w:abstractNumId="32" w15:restartNumberingAfterBreak="0">
+  <w:abstractNum w:abstractNumId="34" w15:restartNumberingAfterBreak="0">
     <w:nsid w:val="7E414981"/>
     <w:multiLevelType w:val="hybridMultilevel"/>
     <w:tmpl w:val="36F4AFB2"/>
@@ -6414,100 +6724,106 @@
     <w:abstractNumId w:val="1"/>
   </w:num>
   <w:num w:numId="2" w16cid:durableId="230241727">
-    <w:abstractNumId w:val="16"/>
+    <w:abstractNumId w:val="17"/>
   </w:num>
   <w:num w:numId="3" w16cid:durableId="2061853732">
-    <w:abstractNumId w:val="24"/>
+    <w:abstractNumId w:val="26"/>
   </w:num>
   <w:num w:numId="4" w16cid:durableId="1227033168">
-    <w:abstractNumId w:val="28"/>
+    <w:abstractNumId w:val="30"/>
   </w:num>
   <w:num w:numId="5" w16cid:durableId="1889296824">
-    <w:abstractNumId w:val="29"/>
+    <w:abstractNumId w:val="31"/>
   </w:num>
   <w:num w:numId="6" w16cid:durableId="1208492166">
+    <w:abstractNumId w:val="20"/>
+  </w:num>
+  <w:num w:numId="7" w16cid:durableId="1505516571">
     <w:abstractNumId w:val="19"/>
   </w:num>
-  <w:num w:numId="7" w16cid:durableId="1505516571">
-    <w:abstractNumId w:val="18"/>
+  <w:num w:numId="8" w16cid:durableId="1887793874">
+    <w:abstractNumId w:val="8"/>
   </w:num>
-  <w:num w:numId="8" w16cid:durableId="1887793874">
+  <w:num w:numId="9" w16cid:durableId="2032140299">
+    <w:abstractNumId w:val="25"/>
+  </w:num>
+  <w:num w:numId="10" w16cid:durableId="2142915535">
+    <w:abstractNumId w:val="12"/>
+  </w:num>
+  <w:num w:numId="11" w16cid:durableId="1518420835">
+    <w:abstractNumId w:val="15"/>
+  </w:num>
+  <w:num w:numId="12" w16cid:durableId="1247039198">
     <w:abstractNumId w:val="7"/>
   </w:num>
-  <w:num w:numId="9" w16cid:durableId="2032140299">
-    <w:abstractNumId w:val="23"/>
-  </w:num>
-  <w:num w:numId="10" w16cid:durableId="2142915535">
-    <w:abstractNumId w:val="11"/>
-  </w:num>
-  <w:num w:numId="11" w16cid:durableId="1518420835">
-    <w:abstractNumId w:val="14"/>
-  </w:num>
-  <w:num w:numId="12" w16cid:durableId="1247039198">
-    <w:abstractNumId w:val="6"/>
-  </w:num>
   <w:num w:numId="13" w16cid:durableId="1243026737">
-    <w:abstractNumId w:val="22"/>
+    <w:abstractNumId w:val="24"/>
   </w:num>
   <w:num w:numId="14" w16cid:durableId="1436556339">
     <w:abstractNumId w:val="0"/>
   </w:num>
   <w:num w:numId="15" w16cid:durableId="1351877111">
+    <w:abstractNumId w:val="34"/>
+  </w:num>
+  <w:num w:numId="16" w16cid:durableId="1709066424">
     <w:abstractNumId w:val="32"/>
   </w:num>
-  <w:num w:numId="16" w16cid:durableId="1709066424">
-    <w:abstractNumId w:val="30"/>
-  </w:num>
   <w:num w:numId="17" w16cid:durableId="104466580">
-    <w:abstractNumId w:val="17"/>
+    <w:abstractNumId w:val="18"/>
   </w:num>
   <w:num w:numId="18" w16cid:durableId="1928539088">
-    <w:abstractNumId w:val="4"/>
+    <w:abstractNumId w:val="5"/>
   </w:num>
   <w:num w:numId="19" w16cid:durableId="242572714">
     <w:abstractNumId w:val="3"/>
   </w:num>
   <w:num w:numId="20" w16cid:durableId="1255165268">
+    <w:abstractNumId w:val="29"/>
+  </w:num>
+  <w:num w:numId="21" w16cid:durableId="1873836785">
+    <w:abstractNumId w:val="21"/>
+  </w:num>
+  <w:num w:numId="22" w16cid:durableId="1237518954">
+    <w:abstractNumId w:val="22"/>
+  </w:num>
+  <w:num w:numId="23" w16cid:durableId="827867204">
+    <w:abstractNumId w:val="14"/>
+  </w:num>
+  <w:num w:numId="24" w16cid:durableId="984356852">
+    <w:abstractNumId w:val="13"/>
+  </w:num>
+  <w:num w:numId="25" w16cid:durableId="826435834">
+    <w:abstractNumId w:val="6"/>
+  </w:num>
+  <w:num w:numId="26" w16cid:durableId="1901749333">
     <w:abstractNumId w:val="27"/>
   </w:num>
-  <w:num w:numId="21" w16cid:durableId="1873836785">
-    <w:abstractNumId w:val="20"/>
-  </w:num>
-  <w:num w:numId="22" w16cid:durableId="1237518954">
-    <w:abstractNumId w:val="21"/>
-  </w:num>
-  <w:num w:numId="23" w16cid:durableId="827867204">
-    <w:abstractNumId w:val="13"/>
-  </w:num>
-  <w:num w:numId="24" w16cid:durableId="984356852">
-    <w:abstractNumId w:val="12"/>
-  </w:num>
-  <w:num w:numId="25" w16cid:durableId="826435834">
-    <w:abstractNumId w:val="5"/>
-  </w:num>
-  <w:num w:numId="26" w16cid:durableId="1901749333">
-    <w:abstractNumId w:val="25"/>
-  </w:num>
   <w:num w:numId="27" w16cid:durableId="1609657518">
-    <w:abstractNumId w:val="9"/>
+    <w:abstractNumId w:val="10"/>
   </w:num>
   <w:num w:numId="28" w16cid:durableId="933052766">
     <w:abstractNumId w:val="2"/>
   </w:num>
   <w:num w:numId="29" w16cid:durableId="1057322129">
-    <w:abstractNumId w:val="10"/>
+    <w:abstractNumId w:val="11"/>
   </w:num>
   <w:num w:numId="30" w16cid:durableId="314604099">
-    <w:abstractNumId w:val="15"/>
+    <w:abstractNumId w:val="16"/>
   </w:num>
   <w:num w:numId="31" w16cid:durableId="1857766073">
-    <w:abstractNumId w:val="31"/>
+    <w:abstractNumId w:val="33"/>
   </w:num>
   <w:num w:numId="32" w16cid:durableId="312225380">
-    <w:abstractNumId w:val="26"/>
+    <w:abstractNumId w:val="28"/>
   </w:num>
   <w:num w:numId="33" w16cid:durableId="434635225">
-    <w:abstractNumId w:val="8"/>
+    <w:abstractNumId w:val="9"/>
+  </w:num>
+  <w:num w:numId="34" w16cid:durableId="1723676832">
+    <w:abstractNumId w:val="4"/>
+  </w:num>
+  <w:num w:numId="35" w16cid:durableId="299118216">
+    <w:abstractNumId w:val="23"/>
   </w:num>
 </w:numbering>
 </file>

</xml_diff>

<commit_message>
Add Final bare metal file
</commit_message>
<xml_diff>
--- a/course_note.docx
+++ b/course_note.docx
@@ -2865,6 +2865,277 @@
         <w:t>Context switching is the procedure of switching out of the currently running task from the CPU after saving the task’s execution context or state and switching in the next task to run on the CPU by retrieving the past execution context or state of the task</w:t>
       </w:r>
     </w:p>
+    <w:p>
+      <w:r>
+        <w:t>Importance of start-up File</w:t>
+      </w:r>
+    </w:p>
+    <w:p>
+      <w:pPr>
+        <w:pStyle w:val="ListParagraph"/>
+        <w:numPr>
+          <w:ilvl w:val="0"/>
+          <w:numId w:val="35"/>
+        </w:numPr>
+      </w:pPr>
+      <w:r>
+        <w:t>The startup file is responsible for setting up the right environment for the main user code to run</w:t>
+      </w:r>
+    </w:p>
+    <w:p>
+      <w:pPr>
+        <w:pStyle w:val="ListParagraph"/>
+        <w:numPr>
+          <w:ilvl w:val="0"/>
+          <w:numId w:val="35"/>
+        </w:numPr>
+      </w:pPr>
+      <w:r>
+        <w:t xml:space="preserve">Code written in startup file runs before </w:t>
+      </w:r>
+      <w:proofErr w:type="gramStart"/>
+      <w:r>
+        <w:t>main(</w:t>
+      </w:r>
+      <w:proofErr w:type="gramEnd"/>
+      <w:r>
+        <w:t xml:space="preserve">). So, you can </w:t>
+      </w:r>
+      <w:proofErr w:type="spellStart"/>
+      <w:r>
+        <w:t>ay</w:t>
+      </w:r>
+      <w:proofErr w:type="spellEnd"/>
+      <w:r>
+        <w:t xml:space="preserve"> startup file calls </w:t>
+      </w:r>
+      <w:proofErr w:type="gramStart"/>
+      <w:r>
+        <w:t>mains(</w:t>
+      </w:r>
+      <w:proofErr w:type="gramEnd"/>
+      <w:r>
+        <w:t>)</w:t>
+      </w:r>
+    </w:p>
+    <w:p>
+      <w:pPr>
+        <w:pStyle w:val="ListParagraph"/>
+        <w:numPr>
+          <w:ilvl w:val="0"/>
+          <w:numId w:val="35"/>
+        </w:numPr>
+      </w:pPr>
+      <w:r>
+        <w:t>Some part of the startup code file is target dependent</w:t>
+      </w:r>
+    </w:p>
+    <w:p>
+      <w:pPr>
+        <w:pStyle w:val="ListParagraph"/>
+        <w:numPr>
+          <w:ilvl w:val="0"/>
+          <w:numId w:val="35"/>
+        </w:numPr>
+      </w:pPr>
+      <w:r>
+        <w:t>Startup code takes care of vector table replacement in code memory as required by the ARM cortex Mx processor</w:t>
+      </w:r>
+    </w:p>
+    <w:p>
+      <w:pPr>
+        <w:pStyle w:val="ListParagraph"/>
+        <w:numPr>
+          <w:ilvl w:val="0"/>
+          <w:numId w:val="35"/>
+        </w:numPr>
+      </w:pPr>
+      <w:r>
+        <w:t>Startup code may also take care of stack reinitialization</w:t>
+      </w:r>
+    </w:p>
+    <w:p>
+      <w:pPr>
+        <w:pStyle w:val="ListParagraph"/>
+        <w:numPr>
+          <w:ilvl w:val="0"/>
+          <w:numId w:val="35"/>
+        </w:numPr>
+      </w:pPr>
+      <w:r>
+        <w:t>Startup code is responsible for .data</w:t>
+      </w:r>
+      <w:proofErr w:type="gramStart"/>
+      <w:r>
+        <w:t>, .</w:t>
+      </w:r>
+      <w:proofErr w:type="spellStart"/>
+      <w:r>
+        <w:t>bss</w:t>
+      </w:r>
+      <w:proofErr w:type="spellEnd"/>
+      <w:proofErr w:type="gramEnd"/>
+      <w:r>
+        <w:t xml:space="preserve"> section initialization in main memory</w:t>
+      </w:r>
+    </w:p>
+    <w:p>
+      <w:r>
+        <w:t>Linker Scripts</w:t>
+      </w:r>
+    </w:p>
+    <w:p>
+      <w:pPr>
+        <w:pStyle w:val="ListParagraph"/>
+        <w:numPr>
+          <w:ilvl w:val="0"/>
+          <w:numId w:val="36"/>
+        </w:numPr>
+      </w:pPr>
+      <w:r>
+        <w:t>Linker scripts is a text file which explains how different sections of the object files should be merged to create an output file</w:t>
+      </w:r>
+    </w:p>
+    <w:p>
+      <w:pPr>
+        <w:pStyle w:val="ListParagraph"/>
+        <w:numPr>
+          <w:ilvl w:val="0"/>
+          <w:numId w:val="36"/>
+        </w:numPr>
+      </w:pPr>
+      <w:r>
+        <w:t>Linker and locator combination assigns unique absolute addresses to different sections of the output file by referring to address information mentioned in the linker scripts</w:t>
+      </w:r>
+    </w:p>
+    <w:p>
+      <w:pPr>
+        <w:pStyle w:val="ListParagraph"/>
+        <w:numPr>
+          <w:ilvl w:val="0"/>
+          <w:numId w:val="36"/>
+        </w:numPr>
+      </w:pPr>
+      <w:r>
+        <w:t>Linker scripts also includes the code and data memory address and size information</w:t>
+      </w:r>
+    </w:p>
+    <w:p>
+      <w:pPr>
+        <w:pStyle w:val="ListParagraph"/>
+        <w:numPr>
+          <w:ilvl w:val="0"/>
+          <w:numId w:val="36"/>
+        </w:numPr>
+      </w:pPr>
+      <w:r>
+        <w:t xml:space="preserve">Linker scripts are written using the GNU linker command language </w:t>
+      </w:r>
+    </w:p>
+    <w:p>
+      <w:pPr>
+        <w:pStyle w:val="ListParagraph"/>
+        <w:numPr>
+          <w:ilvl w:val="0"/>
+          <w:numId w:val="36"/>
+        </w:numPr>
+      </w:pPr>
+      <w:r>
+        <w:t xml:space="preserve">GNU linker script has the file extension </w:t>
+      </w:r>
+      <w:proofErr w:type="gramStart"/>
+      <w:r>
+        <w:t>of .</w:t>
+      </w:r>
+      <w:proofErr w:type="spellStart"/>
+      <w:r>
+        <w:t>ld</w:t>
+      </w:r>
+      <w:proofErr w:type="spellEnd"/>
+      <w:proofErr w:type="gramEnd"/>
+    </w:p>
+    <w:p>
+      <w:pPr>
+        <w:pStyle w:val="ListParagraph"/>
+        <w:numPr>
+          <w:ilvl w:val="0"/>
+          <w:numId w:val="36"/>
+        </w:numPr>
+      </w:pPr>
+      <w:r>
+        <w:rPr>
+          <w:noProof/>
+        </w:rPr>
+        <w:drawing>
+          <wp:anchor distT="0" distB="0" distL="114300" distR="114300" simplePos="0" relativeHeight="251658240" behindDoc="1" locked="0" layoutInCell="1" allowOverlap="1" wp14:anchorId="572C5D82" wp14:editId="5B0D4BBA">
+            <wp:simplePos x="0" y="0"/>
+            <wp:positionH relativeFrom="margin">
+              <wp:align>center</wp:align>
+            </wp:positionH>
+            <wp:positionV relativeFrom="paragraph">
+              <wp:posOffset>263525</wp:posOffset>
+            </wp:positionV>
+            <wp:extent cx="5435600" cy="2067560"/>
+            <wp:effectExtent l="0" t="0" r="0" b="8890"/>
+            <wp:wrapTight wrapText="bothSides">
+              <wp:wrapPolygon edited="0">
+                <wp:start x="0" y="0"/>
+                <wp:lineTo x="0" y="21494"/>
+                <wp:lineTo x="21499" y="21494"/>
+                <wp:lineTo x="21499" y="0"/>
+                <wp:lineTo x="0" y="0"/>
+              </wp:wrapPolygon>
+            </wp:wrapTight>
+            <wp:docPr id="1" name="Picture 1" descr="Diagram&#10;&#10;Description automatically generated with medium confidence"/>
+            <wp:cNvGraphicFramePr>
+              <a:graphicFrameLocks xmlns:a="http://schemas.openxmlformats.org/drawingml/2006/main" noChangeAspect="1"/>
+            </wp:cNvGraphicFramePr>
+            <a:graphic xmlns:a="http://schemas.openxmlformats.org/drawingml/2006/main">
+              <a:graphicData uri="http://schemas.openxmlformats.org/drawingml/2006/picture">
+                <pic:pic xmlns:pic="http://schemas.openxmlformats.org/drawingml/2006/picture">
+                  <pic:nvPicPr>
+                    <pic:cNvPr id="1" name="Picture 1" descr="Diagram&#10;&#10;Description automatically generated with medium confidence"/>
+                    <pic:cNvPicPr/>
+                  </pic:nvPicPr>
+                  <pic:blipFill>
+                    <a:blip r:embed="rId6">
+                      <a:extLst>
+                        <a:ext uri="{28A0092B-C50C-407E-A947-70E740481C1C}">
+                          <a14:useLocalDpi xmlns:a14="http://schemas.microsoft.com/office/drawing/2010/main" val="0"/>
+                        </a:ext>
+                      </a:extLst>
+                    </a:blip>
+                    <a:stretch>
+                      <a:fillRect/>
+                    </a:stretch>
+                  </pic:blipFill>
+                  <pic:spPr>
+                    <a:xfrm>
+                      <a:off x="0" y="0"/>
+                      <a:ext cx="5435600" cy="2067560"/>
+                    </a:xfrm>
+                    <a:prstGeom prst="rect">
+                      <a:avLst/>
+                    </a:prstGeom>
+                  </pic:spPr>
+                </pic:pic>
+              </a:graphicData>
+            </a:graphic>
+            <wp14:sizeRelH relativeFrom="margin">
+              <wp14:pctWidth>0</wp14:pctWidth>
+            </wp14:sizeRelH>
+            <wp14:sizeRelV relativeFrom="margin">
+              <wp14:pctHeight>0</wp14:pctHeight>
+            </wp14:sizeRelV>
+          </wp:anchor>
+        </w:drawing>
+      </w:r>
+      <w:r>
+        <w:t>You must supply linker script at the linking phase to the linker using -T option</w:t>
+      </w:r>
+    </w:p>
+    <w:p/>
+    <w:p/>
     <w:p/>
     <w:p/>
     <w:sectPr>
@@ -5409,7 +5680,7 @@
   <w:abstractNum w:abstractNumId="23" w15:restartNumberingAfterBreak="0">
     <w:nsid w:val="456C1148"/>
     <w:multiLevelType w:val="hybridMultilevel"/>
-    <w:tmpl w:val="3F5C0E84"/>
+    <w:tmpl w:val="6008839E"/>
     <w:lvl w:ilvl="0" w:tplc="04090001">
       <w:start w:val="1"/>
       <w:numFmt w:val="bullet"/>
@@ -5725,6 +5996,119 @@
     </w:lvl>
   </w:abstractNum>
   <w:abstractNum w:abstractNumId="26" w15:restartNumberingAfterBreak="0">
+    <w:nsid w:val="48442536"/>
+    <w:multiLevelType w:val="hybridMultilevel"/>
+    <w:tmpl w:val="A7DC4B50"/>
+    <w:lvl w:ilvl="0" w:tplc="04090001">
+      <w:start w:val="1"/>
+      <w:numFmt w:val="bullet"/>
+      <w:lvlText w:val=""/>
+      <w:lvlJc w:val="left"/>
+      <w:pPr>
+        <w:ind w:left="720" w:hanging="360"/>
+      </w:pPr>
+      <w:rPr>
+        <w:rFonts w:ascii="Symbol" w:hAnsi="Symbol" w:hint="default"/>
+      </w:rPr>
+    </w:lvl>
+    <w:lvl w:ilvl="1" w:tplc="04090003" w:tentative="1">
+      <w:start w:val="1"/>
+      <w:numFmt w:val="bullet"/>
+      <w:lvlText w:val="o"/>
+      <w:lvlJc w:val="left"/>
+      <w:pPr>
+        <w:ind w:left="1440" w:hanging="360"/>
+      </w:pPr>
+      <w:rPr>
+        <w:rFonts w:ascii="Courier New" w:hAnsi="Courier New" w:cs="Courier New" w:hint="default"/>
+      </w:rPr>
+    </w:lvl>
+    <w:lvl w:ilvl="2" w:tplc="04090005" w:tentative="1">
+      <w:start w:val="1"/>
+      <w:numFmt w:val="bullet"/>
+      <w:lvlText w:val=""/>
+      <w:lvlJc w:val="left"/>
+      <w:pPr>
+        <w:ind w:left="2160" w:hanging="360"/>
+      </w:pPr>
+      <w:rPr>
+        <w:rFonts w:ascii="Wingdings" w:hAnsi="Wingdings" w:hint="default"/>
+      </w:rPr>
+    </w:lvl>
+    <w:lvl w:ilvl="3" w:tplc="04090001" w:tentative="1">
+      <w:start w:val="1"/>
+      <w:numFmt w:val="bullet"/>
+      <w:lvlText w:val=""/>
+      <w:lvlJc w:val="left"/>
+      <w:pPr>
+        <w:ind w:left="2880" w:hanging="360"/>
+      </w:pPr>
+      <w:rPr>
+        <w:rFonts w:ascii="Symbol" w:hAnsi="Symbol" w:hint="default"/>
+      </w:rPr>
+    </w:lvl>
+    <w:lvl w:ilvl="4" w:tplc="04090003" w:tentative="1">
+      <w:start w:val="1"/>
+      <w:numFmt w:val="bullet"/>
+      <w:lvlText w:val="o"/>
+      <w:lvlJc w:val="left"/>
+      <w:pPr>
+        <w:ind w:left="3600" w:hanging="360"/>
+      </w:pPr>
+      <w:rPr>
+        <w:rFonts w:ascii="Courier New" w:hAnsi="Courier New" w:cs="Courier New" w:hint="default"/>
+      </w:rPr>
+    </w:lvl>
+    <w:lvl w:ilvl="5" w:tplc="04090005" w:tentative="1">
+      <w:start w:val="1"/>
+      <w:numFmt w:val="bullet"/>
+      <w:lvlText w:val=""/>
+      <w:lvlJc w:val="left"/>
+      <w:pPr>
+        <w:ind w:left="4320" w:hanging="360"/>
+      </w:pPr>
+      <w:rPr>
+        <w:rFonts w:ascii="Wingdings" w:hAnsi="Wingdings" w:hint="default"/>
+      </w:rPr>
+    </w:lvl>
+    <w:lvl w:ilvl="6" w:tplc="04090001" w:tentative="1">
+      <w:start w:val="1"/>
+      <w:numFmt w:val="bullet"/>
+      <w:lvlText w:val=""/>
+      <w:lvlJc w:val="left"/>
+      <w:pPr>
+        <w:ind w:left="5040" w:hanging="360"/>
+      </w:pPr>
+      <w:rPr>
+        <w:rFonts w:ascii="Symbol" w:hAnsi="Symbol" w:hint="default"/>
+      </w:rPr>
+    </w:lvl>
+    <w:lvl w:ilvl="7" w:tplc="04090003" w:tentative="1">
+      <w:start w:val="1"/>
+      <w:numFmt w:val="bullet"/>
+      <w:lvlText w:val="o"/>
+      <w:lvlJc w:val="left"/>
+      <w:pPr>
+        <w:ind w:left="5760" w:hanging="360"/>
+      </w:pPr>
+      <w:rPr>
+        <w:rFonts w:ascii="Courier New" w:hAnsi="Courier New" w:cs="Courier New" w:hint="default"/>
+      </w:rPr>
+    </w:lvl>
+    <w:lvl w:ilvl="8" w:tplc="04090005" w:tentative="1">
+      <w:start w:val="1"/>
+      <w:numFmt w:val="bullet"/>
+      <w:lvlText w:val=""/>
+      <w:lvlJc w:val="left"/>
+      <w:pPr>
+        <w:ind w:left="6480" w:hanging="360"/>
+      </w:pPr>
+      <w:rPr>
+        <w:rFonts w:ascii="Wingdings" w:hAnsi="Wingdings" w:hint="default"/>
+      </w:rPr>
+    </w:lvl>
+  </w:abstractNum>
+  <w:abstractNum w:abstractNumId="27" w15:restartNumberingAfterBreak="0">
     <w:nsid w:val="4A026EB4"/>
     <w:multiLevelType w:val="hybridMultilevel"/>
     <w:tmpl w:val="6A84D4A6"/>
@@ -5837,7 +6221,7 @@
       </w:rPr>
     </w:lvl>
   </w:abstractNum>
-  <w:abstractNum w:abstractNumId="27" w15:restartNumberingAfterBreak="0">
+  <w:abstractNum w:abstractNumId="28" w15:restartNumberingAfterBreak="0">
     <w:nsid w:val="51B3113E"/>
     <w:multiLevelType w:val="hybridMultilevel"/>
     <w:tmpl w:val="3A6A6C76"/>
@@ -5950,7 +6334,7 @@
       </w:rPr>
     </w:lvl>
   </w:abstractNum>
-  <w:abstractNum w:abstractNumId="28" w15:restartNumberingAfterBreak="0">
+  <w:abstractNum w:abstractNumId="29" w15:restartNumberingAfterBreak="0">
     <w:nsid w:val="62C279EA"/>
     <w:multiLevelType w:val="hybridMultilevel"/>
     <w:tmpl w:val="BCBE4720"/>
@@ -6063,7 +6447,7 @@
       </w:rPr>
     </w:lvl>
   </w:abstractNum>
-  <w:abstractNum w:abstractNumId="29" w15:restartNumberingAfterBreak="0">
+  <w:abstractNum w:abstractNumId="30" w15:restartNumberingAfterBreak="0">
     <w:nsid w:val="63102F23"/>
     <w:multiLevelType w:val="hybridMultilevel"/>
     <w:tmpl w:val="0DC21CC0"/>
@@ -6176,7 +6560,7 @@
       </w:rPr>
     </w:lvl>
   </w:abstractNum>
-  <w:abstractNum w:abstractNumId="30" w15:restartNumberingAfterBreak="0">
+  <w:abstractNum w:abstractNumId="31" w15:restartNumberingAfterBreak="0">
     <w:nsid w:val="6AB735DC"/>
     <w:multiLevelType w:val="hybridMultilevel"/>
     <w:tmpl w:val="80EED3B2"/>
@@ -6268,7 +6652,7 @@
       </w:pPr>
     </w:lvl>
   </w:abstractNum>
-  <w:abstractNum w:abstractNumId="31" w15:restartNumberingAfterBreak="0">
+  <w:abstractNum w:abstractNumId="32" w15:restartNumberingAfterBreak="0">
     <w:nsid w:val="6DD000F0"/>
     <w:multiLevelType w:val="hybridMultilevel"/>
     <w:tmpl w:val="52482988"/>
@@ -6381,7 +6765,7 @@
       </w:rPr>
     </w:lvl>
   </w:abstractNum>
-  <w:abstractNum w:abstractNumId="32" w15:restartNumberingAfterBreak="0">
+  <w:abstractNum w:abstractNumId="33" w15:restartNumberingAfterBreak="0">
     <w:nsid w:val="6ECC447A"/>
     <w:multiLevelType w:val="hybridMultilevel"/>
     <w:tmpl w:val="1368E93E"/>
@@ -6494,7 +6878,7 @@
       </w:rPr>
     </w:lvl>
   </w:abstractNum>
-  <w:abstractNum w:abstractNumId="33" w15:restartNumberingAfterBreak="0">
+  <w:abstractNum w:abstractNumId="34" w15:restartNumberingAfterBreak="0">
     <w:nsid w:val="7B971073"/>
     <w:multiLevelType w:val="hybridMultilevel"/>
     <w:tmpl w:val="60B0B10E"/>
@@ -6607,7 +6991,7 @@
       </w:rPr>
     </w:lvl>
   </w:abstractNum>
-  <w:abstractNum w:abstractNumId="34" w15:restartNumberingAfterBreak="0">
+  <w:abstractNum w:abstractNumId="35" w15:restartNumberingAfterBreak="0">
     <w:nsid w:val="7E414981"/>
     <w:multiLevelType w:val="hybridMultilevel"/>
     <w:tmpl w:val="36F4AFB2"/>
@@ -6727,13 +7111,13 @@
     <w:abstractNumId w:val="17"/>
   </w:num>
   <w:num w:numId="3" w16cid:durableId="2061853732">
-    <w:abstractNumId w:val="26"/>
+    <w:abstractNumId w:val="27"/>
   </w:num>
   <w:num w:numId="4" w16cid:durableId="1227033168">
-    <w:abstractNumId w:val="30"/>
+    <w:abstractNumId w:val="31"/>
   </w:num>
   <w:num w:numId="5" w16cid:durableId="1889296824">
-    <w:abstractNumId w:val="31"/>
+    <w:abstractNumId w:val="32"/>
   </w:num>
   <w:num w:numId="6" w16cid:durableId="1208492166">
     <w:abstractNumId w:val="20"/>
@@ -6763,10 +7147,10 @@
     <w:abstractNumId w:val="0"/>
   </w:num>
   <w:num w:numId="15" w16cid:durableId="1351877111">
-    <w:abstractNumId w:val="34"/>
+    <w:abstractNumId w:val="35"/>
   </w:num>
   <w:num w:numId="16" w16cid:durableId="1709066424">
-    <w:abstractNumId w:val="32"/>
+    <w:abstractNumId w:val="33"/>
   </w:num>
   <w:num w:numId="17" w16cid:durableId="104466580">
     <w:abstractNumId w:val="18"/>
@@ -6778,7 +7162,7 @@
     <w:abstractNumId w:val="3"/>
   </w:num>
   <w:num w:numId="20" w16cid:durableId="1255165268">
-    <w:abstractNumId w:val="29"/>
+    <w:abstractNumId w:val="30"/>
   </w:num>
   <w:num w:numId="21" w16cid:durableId="1873836785">
     <w:abstractNumId w:val="21"/>
@@ -6796,7 +7180,7 @@
     <w:abstractNumId w:val="6"/>
   </w:num>
   <w:num w:numId="26" w16cid:durableId="1901749333">
-    <w:abstractNumId w:val="27"/>
+    <w:abstractNumId w:val="28"/>
   </w:num>
   <w:num w:numId="27" w16cid:durableId="1609657518">
     <w:abstractNumId w:val="10"/>
@@ -6811,10 +7195,10 @@
     <w:abstractNumId w:val="16"/>
   </w:num>
   <w:num w:numId="31" w16cid:durableId="1857766073">
-    <w:abstractNumId w:val="33"/>
+    <w:abstractNumId w:val="34"/>
   </w:num>
   <w:num w:numId="32" w16cid:durableId="312225380">
-    <w:abstractNumId w:val="28"/>
+    <w:abstractNumId w:val="29"/>
   </w:num>
   <w:num w:numId="33" w16cid:durableId="434635225">
     <w:abstractNumId w:val="9"/>
@@ -6824,6 +7208,9 @@
   </w:num>
   <w:num w:numId="35" w16cid:durableId="299118216">
     <w:abstractNumId w:val="23"/>
+  </w:num>
+  <w:num w:numId="36" w16cid:durableId="289017801">
+    <w:abstractNumId w:val="26"/>
   </w:num>
 </w:numbering>
 </file>

</xml_diff>